<commit_message>
Mostly cleaning some things up, part 1
</commit_message>
<xml_diff>
--- a/vibratory_noise_manuscript.docx
+++ b/vibratory_noise_manuscript.docx
@@ -393,7 +393,67 @@
           <w:szCs w:val="22"/>
           <w:shd w:val="clear" w:color="auto" w:fill="FFFFFF"/>
         </w:rPr>
-        <w:t xml:space="preserve">private property and the University of Nebraska-Lincoln city campus in 2022. In 2020, we sent an email to listservs of the biological sciences and entomology departments at the University of Nebraska-Lincoln asking for volunteers to allow us to record ambient vibrations at their properties. We received permission </w:t>
+        <w:t xml:space="preserve">private property and the University of Nebraska-Lincoln city campus in 2022. </w:t>
+      </w:r>
+      <w:r>
+        <w:rPr>
+          <w:rFonts w:cstheme="minorHAnsi"/>
+          <w:color w:val="1C1D1E"/>
+          <w:sz w:val="22"/>
+          <w:szCs w:val="22"/>
+          <w:shd w:val="clear" w:color="auto" w:fill="FFFFFF"/>
+        </w:rPr>
+        <w:t>To acquire access to the properties,</w:t>
+      </w:r>
+      <w:r>
+        <w:rPr>
+          <w:rFonts w:cstheme="minorHAnsi"/>
+          <w:color w:val="1C1D1E"/>
+          <w:sz w:val="22"/>
+          <w:szCs w:val="22"/>
+          <w:shd w:val="clear" w:color="auto" w:fill="FFFFFF"/>
+        </w:rPr>
+        <w:t xml:space="preserve"> we sent an email to listservs of the biological sciences and entomology departments at the University of Nebraska-Lincoln</w:t>
+      </w:r>
+      <w:r>
+        <w:rPr>
+          <w:rFonts w:cstheme="minorHAnsi"/>
+          <w:color w:val="1C1D1E"/>
+          <w:sz w:val="22"/>
+          <w:szCs w:val="22"/>
+          <w:shd w:val="clear" w:color="auto" w:fill="FFFFFF"/>
+        </w:rPr>
+        <w:t xml:space="preserve"> (UNL)</w:t>
+      </w:r>
+      <w:r>
+        <w:rPr>
+          <w:rFonts w:cstheme="minorHAnsi"/>
+          <w:color w:val="1C1D1E"/>
+          <w:sz w:val="22"/>
+          <w:szCs w:val="22"/>
+          <w:shd w:val="clear" w:color="auto" w:fill="FFFFFF"/>
+        </w:rPr>
+        <w:t xml:space="preserve"> </w:t>
+      </w:r>
+      <w:r>
+        <w:rPr>
+          <w:rFonts w:cstheme="minorHAnsi"/>
+          <w:color w:val="1C1D1E"/>
+          <w:sz w:val="22"/>
+          <w:szCs w:val="22"/>
+          <w:shd w:val="clear" w:color="auto" w:fill="FFFFFF"/>
+        </w:rPr>
+        <w:t xml:space="preserve">in 2020 </w:t>
+      </w:r>
+      <w:r>
+        <w:rPr>
+          <w:rFonts w:cstheme="minorHAnsi"/>
+          <w:color w:val="1C1D1E"/>
+          <w:sz w:val="22"/>
+          <w:szCs w:val="22"/>
+          <w:shd w:val="clear" w:color="auto" w:fill="FFFFFF"/>
+        </w:rPr>
+        <w:t xml:space="preserve">asking for volunteers to allow us to record ambient vibrations at their properties. We received permission </w:t>
       </w:r>
       <w:r>
         <w:rPr>
@@ -415,48 +475,65 @@
         </w:rPr>
         <w:t>faculty, staff, and graduate students, as well as a few personal connections with properties well-scattered across Lincoln, Nebraska, and into the surrounding rural area (</w:t>
       </w:r>
-      <w:proofErr w:type="gramStart"/>
-      <w:r>
-        <w:rPr>
-          <w:rFonts w:cstheme="minorHAnsi"/>
-          <w:color w:val="1C1D1E"/>
-          <w:sz w:val="22"/>
-          <w:szCs w:val="22"/>
-          <w:highlight w:val="yellow"/>
-          <w:shd w:val="clear" w:color="auto" w:fill="FFFFFF"/>
-        </w:rPr>
-        <w:t>Fig.</w:t>
-      </w:r>
-      <w:r>
-        <w:rPr>
-          <w:rFonts w:cstheme="minorHAnsi"/>
-          <w:color w:val="1C1D1E"/>
-          <w:sz w:val="22"/>
-          <w:szCs w:val="22"/>
-          <w:shd w:val="clear" w:color="auto" w:fill="FFFFFF"/>
-        </w:rPr>
-        <w:t xml:space="preserve"> )</w:t>
-      </w:r>
-      <w:proofErr w:type="gramEnd"/>
-      <w:r>
-        <w:rPr>
-          <w:rFonts w:cstheme="minorHAnsi"/>
-          <w:color w:val="1C1D1E"/>
-          <w:sz w:val="22"/>
-          <w:szCs w:val="22"/>
-          <w:shd w:val="clear" w:color="auto" w:fill="FFFFFF"/>
-        </w:rPr>
-        <w:t xml:space="preserve">. </w:t>
-      </w:r>
-      <w:r>
-        <w:rPr>
-          <w:rFonts w:cstheme="minorHAnsi"/>
-          <w:color w:val="1C1D1E"/>
-          <w:sz w:val="22"/>
-          <w:szCs w:val="22"/>
-          <w:shd w:val="clear" w:color="auto" w:fill="FFFFFF"/>
-        </w:rPr>
-        <w:t xml:space="preserve">We added the two sites in 2022 because we collected </w:t>
+      <w:r>
+        <w:rPr>
+          <w:rFonts w:cstheme="minorHAnsi"/>
+          <w:color w:val="1C1D1E"/>
+          <w:sz w:val="22"/>
+          <w:szCs w:val="22"/>
+          <w:shd w:val="clear" w:color="auto" w:fill="FFFFFF"/>
+        </w:rPr>
+        <w:t xml:space="preserve">Fig. </w:t>
+      </w:r>
+      <w:r>
+        <w:rPr>
+          <w:rFonts w:cstheme="minorHAnsi"/>
+          <w:color w:val="1C1D1E"/>
+          <w:sz w:val="22"/>
+          <w:szCs w:val="22"/>
+          <w:shd w:val="clear" w:color="auto" w:fill="FFFFFF"/>
+        </w:rPr>
+        <w:t>1A</w:t>
+      </w:r>
+      <w:r>
+        <w:rPr>
+          <w:rFonts w:cstheme="minorHAnsi"/>
+          <w:color w:val="1C1D1E"/>
+          <w:sz w:val="22"/>
+          <w:szCs w:val="22"/>
+          <w:shd w:val="clear" w:color="auto" w:fill="FFFFFF"/>
+        </w:rPr>
+        <w:t xml:space="preserve">). </w:t>
+      </w:r>
+      <w:r>
+        <w:rPr>
+          <w:rFonts w:cstheme="minorHAnsi"/>
+          <w:color w:val="1C1D1E"/>
+          <w:sz w:val="22"/>
+          <w:szCs w:val="22"/>
+          <w:shd w:val="clear" w:color="auto" w:fill="FFFFFF"/>
+        </w:rPr>
+        <w:t xml:space="preserve">We added the two sites in 2022 </w:t>
+      </w:r>
+      <w:r>
+        <w:rPr>
+          <w:rFonts w:cstheme="minorHAnsi"/>
+          <w:color w:val="1C1D1E"/>
+          <w:sz w:val="22"/>
+          <w:szCs w:val="22"/>
+          <w:shd w:val="clear" w:color="auto" w:fill="FFFFFF"/>
+        </w:rPr>
+        <w:t xml:space="preserve">(8A and 8B) </w:t>
+      </w:r>
+      <w:r>
+        <w:rPr>
+          <w:rFonts w:cstheme="minorHAnsi"/>
+          <w:color w:val="1C1D1E"/>
+          <w:sz w:val="22"/>
+          <w:szCs w:val="22"/>
+          <w:shd w:val="clear" w:color="auto" w:fill="FFFFFF"/>
+        </w:rPr>
+        <w:t xml:space="preserve">because we collected </w:t>
       </w:r>
       <w:proofErr w:type="spellStart"/>
       <w:r>
@@ -896,7 +973,6 @@
         </w:rPr>
         <w:t xml:space="preserve"> that had more agricultural than urban area (</w:t>
       </w:r>
-      <w:proofErr w:type="gramStart"/>
       <w:r>
         <w:rPr>
           <w:rFonts w:cstheme="minorHAnsi"/>
@@ -916,18 +992,27 @@
           <w:szCs w:val="22"/>
           <w:shd w:val="clear" w:color="auto" w:fill="FFFFFF"/>
         </w:rPr>
-        <w:t xml:space="preserve"> )</w:t>
-      </w:r>
-      <w:proofErr w:type="gramEnd"/>
-      <w:r>
-        <w:rPr>
-          <w:rFonts w:cstheme="minorHAnsi"/>
-          <w:color w:val="1C1D1E"/>
-          <w:sz w:val="22"/>
-          <w:szCs w:val="22"/>
-          <w:shd w:val="clear" w:color="auto" w:fill="FFFFFF"/>
-        </w:rPr>
-        <w:t xml:space="preserve">. </w:t>
+        <w:t xml:space="preserve"> </w:t>
+      </w:r>
+      <w:r>
+        <w:rPr>
+          <w:rFonts w:cstheme="minorHAnsi"/>
+          <w:color w:val="1C1D1E"/>
+          <w:sz w:val="22"/>
+          <w:szCs w:val="22"/>
+          <w:shd w:val="clear" w:color="auto" w:fill="FFFFFF"/>
+        </w:rPr>
+        <w:t>S</w:t>
+      </w:r>
+      <w:r>
+        <w:rPr>
+          <w:rFonts w:cstheme="minorHAnsi"/>
+          <w:color w:val="1C1D1E"/>
+          <w:sz w:val="22"/>
+          <w:szCs w:val="22"/>
+          <w:shd w:val="clear" w:color="auto" w:fill="FFFFFF"/>
+        </w:rPr>
+        <w:t xml:space="preserve">). </w:t>
       </w:r>
     </w:p>
     <w:p>
@@ -954,7 +1039,7 @@
           <w:shd w:val="clear" w:color="auto" w:fill="FFFFFF"/>
         </w:rPr>
         <w:lastRenderedPageBreak/>
-        <w:t xml:space="preserve">Vibratory noise across space </w:t>
+        <w:t>Recording ambient vibratory noise</w:t>
       </w:r>
     </w:p>
     <w:p>
@@ -977,7 +1062,37 @@
           <w:szCs w:val="22"/>
           <w:shd w:val="clear" w:color="auto" w:fill="FFFFFF"/>
         </w:rPr>
-        <w:t>We recorded ambient vibrations with a contact microphone (</w:t>
+        <w:t xml:space="preserve">To record ambient vibrations, we deployed recording units at each of the sites (Fig. 1B). </w:t>
+      </w:r>
+      <w:r>
+        <w:rPr>
+          <w:rFonts w:cstheme="minorHAnsi"/>
+          <w:color w:val="1C1D1E"/>
+          <w:sz w:val="22"/>
+          <w:szCs w:val="22"/>
+          <w:shd w:val="clear" w:color="auto" w:fill="FFFFFF"/>
+        </w:rPr>
+        <w:t xml:space="preserve">We recorded ambient vibrations </w:t>
+      </w:r>
+      <w:r>
+        <w:rPr>
+          <w:rFonts w:cstheme="minorHAnsi"/>
+          <w:color w:val="1C1D1E"/>
+          <w:sz w:val="22"/>
+          <w:szCs w:val="22"/>
+          <w:shd w:val="clear" w:color="auto" w:fill="FFFFFF"/>
+        </w:rPr>
+        <w:t>by attaching</w:t>
+      </w:r>
+      <w:r>
+        <w:rPr>
+          <w:rFonts w:cstheme="minorHAnsi"/>
+          <w:color w:val="1C1D1E"/>
+          <w:sz w:val="22"/>
+          <w:szCs w:val="22"/>
+          <w:shd w:val="clear" w:color="auto" w:fill="FFFFFF"/>
+        </w:rPr>
+        <w:t xml:space="preserve"> a contact microphone (</w:t>
       </w:r>
       <w:proofErr w:type="spellStart"/>
       <w:r>
@@ -1049,7 +1164,151 @@
           <w:szCs w:val="22"/>
           <w:shd w:val="clear" w:color="auto" w:fill="FFFFFF"/>
         </w:rPr>
-        <w:t xml:space="preserve"> connected to a Tascam DR-05X digital recorder (TEAC Corporation, Tokyo, Japan)</w:t>
+        <w:t xml:space="preserve"> </w:t>
+      </w:r>
+      <w:r>
+        <w:rPr>
+          <w:rFonts w:cstheme="minorHAnsi"/>
+          <w:color w:val="1C1D1E"/>
+          <w:sz w:val="22"/>
+          <w:szCs w:val="22"/>
+          <w:shd w:val="clear" w:color="auto" w:fill="FFFFFF"/>
+        </w:rPr>
+        <w:t xml:space="preserve">to substrates using </w:t>
+      </w:r>
+      <w:proofErr w:type="spellStart"/>
+      <w:r>
+        <w:rPr>
+          <w:rFonts w:cstheme="minorHAnsi"/>
+          <w:color w:val="1C1D1E"/>
+          <w:sz w:val="22"/>
+          <w:szCs w:val="22"/>
+          <w:shd w:val="clear" w:color="auto" w:fill="FFFFFF"/>
+        </w:rPr>
+        <w:t>XFasten</w:t>
+      </w:r>
+      <w:proofErr w:type="spellEnd"/>
+      <w:r>
+        <w:rPr>
+          <w:rFonts w:cstheme="minorHAnsi"/>
+          <w:color w:val="1C1D1E"/>
+          <w:sz w:val="22"/>
+          <w:szCs w:val="22"/>
+          <w:shd w:val="clear" w:color="auto" w:fill="FFFFFF"/>
+        </w:rPr>
+        <w:t xml:space="preserve"> </w:t>
+      </w:r>
+      <w:r>
+        <w:rPr>
+          <w:rFonts w:cstheme="minorHAnsi"/>
+          <w:color w:val="1C1D1E"/>
+          <w:sz w:val="22"/>
+          <w:szCs w:val="22"/>
+          <w:shd w:val="clear" w:color="auto" w:fill="FFFFFF"/>
+        </w:rPr>
+        <w:t>d</w:t>
+      </w:r>
+      <w:r>
+        <w:rPr>
+          <w:rFonts w:cstheme="minorHAnsi"/>
+          <w:color w:val="1C1D1E"/>
+          <w:sz w:val="22"/>
+          <w:szCs w:val="22"/>
+          <w:shd w:val="clear" w:color="auto" w:fill="FFFFFF"/>
+        </w:rPr>
+        <w:t>ouble</w:t>
+      </w:r>
+      <w:r>
+        <w:rPr>
+          <w:rFonts w:cstheme="minorHAnsi"/>
+          <w:color w:val="1C1D1E"/>
+          <w:sz w:val="22"/>
+          <w:szCs w:val="22"/>
+          <w:shd w:val="clear" w:color="auto" w:fill="FFFFFF"/>
+        </w:rPr>
+        <w:t>-s</w:t>
+      </w:r>
+      <w:r>
+        <w:rPr>
+          <w:rFonts w:cstheme="minorHAnsi"/>
+          <w:color w:val="1C1D1E"/>
+          <w:sz w:val="22"/>
+          <w:szCs w:val="22"/>
+          <w:shd w:val="clear" w:color="auto" w:fill="FFFFFF"/>
+        </w:rPr>
+        <w:t xml:space="preserve">ided </w:t>
+      </w:r>
+      <w:r>
+        <w:rPr>
+          <w:rFonts w:cstheme="minorHAnsi"/>
+          <w:color w:val="1C1D1E"/>
+          <w:sz w:val="22"/>
+          <w:szCs w:val="22"/>
+          <w:shd w:val="clear" w:color="auto" w:fill="FFFFFF"/>
+        </w:rPr>
+        <w:t>t</w:t>
+      </w:r>
+      <w:r>
+        <w:rPr>
+          <w:rFonts w:cstheme="minorHAnsi"/>
+          <w:color w:val="1C1D1E"/>
+          <w:sz w:val="22"/>
+          <w:szCs w:val="22"/>
+          <w:shd w:val="clear" w:color="auto" w:fill="FFFFFF"/>
+        </w:rPr>
+        <w:t>ape</w:t>
+      </w:r>
+      <w:r>
+        <w:rPr>
+          <w:rFonts w:cstheme="minorHAnsi"/>
+          <w:color w:val="1C1D1E"/>
+          <w:sz w:val="22"/>
+          <w:szCs w:val="22"/>
+          <w:shd w:val="clear" w:color="auto" w:fill="FFFFFF"/>
+        </w:rPr>
+        <w:t xml:space="preserve">. The microphone was </w:t>
+      </w:r>
+      <w:r>
+        <w:rPr>
+          <w:rFonts w:cstheme="minorHAnsi"/>
+          <w:color w:val="1C1D1E"/>
+          <w:sz w:val="22"/>
+          <w:szCs w:val="22"/>
+          <w:shd w:val="clear" w:color="auto" w:fill="FFFFFF"/>
+        </w:rPr>
+        <w:t>connected to a Tascam DR-05X digital recorder (TEAC Corporation, Tokyo, Japan)</w:t>
+      </w:r>
+      <w:r>
+        <w:rPr>
+          <w:rFonts w:cstheme="minorHAnsi"/>
+          <w:color w:val="1C1D1E"/>
+          <w:sz w:val="22"/>
+          <w:szCs w:val="22"/>
+          <w:shd w:val="clear" w:color="auto" w:fill="FFFFFF"/>
+        </w:rPr>
+        <w:t xml:space="preserve"> where the files were stored on a </w:t>
+      </w:r>
+      <w:proofErr w:type="spellStart"/>
+      <w:r>
+        <w:rPr>
+          <w:rFonts w:cstheme="minorHAnsi"/>
+          <w:color w:val="1C1D1E"/>
+          <w:sz w:val="22"/>
+          <w:szCs w:val="22"/>
+          <w:shd w:val="clear" w:color="auto" w:fill="FFFFFF"/>
+        </w:rPr>
+        <w:t>Sandisk</w:t>
+      </w:r>
+      <w:proofErr w:type="spellEnd"/>
+      <w:r>
+        <w:rPr>
+          <w:rFonts w:cstheme="minorHAnsi"/>
+          <w:color w:val="1C1D1E"/>
+          <w:sz w:val="22"/>
+          <w:szCs w:val="22"/>
+          <w:shd w:val="clear" w:color="auto" w:fill="FFFFFF"/>
+        </w:rPr>
+        <w:t xml:space="preserve"> 32 GB microSD card</w:t>
       </w:r>
       <w:r>
         <w:rPr>
@@ -1060,6 +1319,1436 @@
           <w:shd w:val="clear" w:color="auto" w:fill="FFFFFF"/>
         </w:rPr>
         <w:t>.</w:t>
+      </w:r>
+      <w:r>
+        <w:rPr>
+          <w:rFonts w:cstheme="minorHAnsi"/>
+          <w:color w:val="1C1D1E"/>
+          <w:sz w:val="22"/>
+          <w:szCs w:val="22"/>
+          <w:shd w:val="clear" w:color="auto" w:fill="FFFFFF"/>
+        </w:rPr>
+        <w:t xml:space="preserve"> </w:t>
+      </w:r>
+      <w:r>
+        <w:rPr>
+          <w:rFonts w:cstheme="minorHAnsi"/>
+          <w:color w:val="1C1D1E"/>
+          <w:sz w:val="22"/>
+          <w:szCs w:val="22"/>
+          <w:shd w:val="clear" w:color="auto" w:fill="FFFFFF"/>
+        </w:rPr>
+        <w:t xml:space="preserve">The recorder was powered by a </w:t>
+      </w:r>
+      <w:r>
+        <w:rPr>
+          <w:rFonts w:cstheme="minorHAnsi"/>
+          <w:color w:val="1C1D1E"/>
+          <w:sz w:val="22"/>
+          <w:szCs w:val="22"/>
+          <w:shd w:val="clear" w:color="auto" w:fill="FFFFFF"/>
+        </w:rPr>
+        <w:t xml:space="preserve">10000 </w:t>
+      </w:r>
+      <w:proofErr w:type="spellStart"/>
+      <w:r>
+        <w:rPr>
+          <w:rFonts w:cstheme="minorHAnsi"/>
+          <w:color w:val="1C1D1E"/>
+          <w:sz w:val="22"/>
+          <w:szCs w:val="22"/>
+          <w:shd w:val="clear" w:color="auto" w:fill="FFFFFF"/>
+        </w:rPr>
+        <w:t>mAh</w:t>
+      </w:r>
+      <w:proofErr w:type="spellEnd"/>
+      <w:r>
+        <w:rPr>
+          <w:rFonts w:cstheme="minorHAnsi"/>
+          <w:color w:val="1C1D1E"/>
+          <w:sz w:val="22"/>
+          <w:szCs w:val="22"/>
+          <w:shd w:val="clear" w:color="auto" w:fill="FFFFFF"/>
+        </w:rPr>
+        <w:t xml:space="preserve"> portable battery </w:t>
+      </w:r>
+      <w:r>
+        <w:rPr>
+          <w:rFonts w:cstheme="minorHAnsi"/>
+          <w:color w:val="1C1D1E"/>
+          <w:sz w:val="22"/>
+          <w:szCs w:val="22"/>
+          <w:shd w:val="clear" w:color="auto" w:fill="FFFFFF"/>
+        </w:rPr>
+        <w:t>(</w:t>
+      </w:r>
+      <w:proofErr w:type="spellStart"/>
+      <w:r>
+        <w:rPr>
+          <w:rFonts w:cstheme="minorHAnsi"/>
+          <w:color w:val="1C1D1E"/>
+          <w:sz w:val="22"/>
+          <w:szCs w:val="22"/>
+          <w:shd w:val="clear" w:color="auto" w:fill="FFFFFF"/>
+        </w:rPr>
+        <w:t>onn</w:t>
+      </w:r>
+      <w:proofErr w:type="spellEnd"/>
+      <w:r>
+        <w:rPr>
+          <w:rFonts w:cstheme="minorHAnsi"/>
+          <w:color w:val="1C1D1E"/>
+          <w:sz w:val="22"/>
+          <w:szCs w:val="22"/>
+          <w:shd w:val="clear" w:color="auto" w:fill="FFFFFF"/>
+        </w:rPr>
+        <w:t xml:space="preserve">. Walmart, 3x charge, Bentonville, Arizona), which could power the recorder for approximately 24 hours. We stored the recorder and portable battery in water-resistant containers and applied caulk around the entrance of the audio cable leading to the </w:t>
+      </w:r>
+      <w:commentRangeStart w:id="1"/>
+      <w:r>
+        <w:rPr>
+          <w:rFonts w:cstheme="minorHAnsi"/>
+          <w:color w:val="1C1D1E"/>
+          <w:sz w:val="22"/>
+          <w:szCs w:val="22"/>
+          <w:shd w:val="clear" w:color="auto" w:fill="FFFFFF"/>
+        </w:rPr>
+        <w:t xml:space="preserve">microphone. </w:t>
+      </w:r>
+      <w:commentRangeEnd w:id="1"/>
+      <w:r>
+        <w:rPr>
+          <w:rStyle w:val="CommentReference"/>
+        </w:rPr>
+        <w:commentReference w:id="1"/>
+      </w:r>
+    </w:p>
+    <w:p>
+      <w:pPr>
+        <w:spacing w:line="480" w:lineRule="auto"/>
+        <w:ind w:firstLine="360"/>
+        <w:rPr>
+          <w:rFonts w:cstheme="minorHAnsi"/>
+          <w:color w:val="1C1D1E"/>
+          <w:sz w:val="22"/>
+          <w:szCs w:val="22"/>
+          <w:shd w:val="clear" w:color="auto" w:fill="FFFFFF"/>
+        </w:rPr>
+      </w:pPr>
+      <w:r>
+        <w:rPr>
+          <w:rFonts w:cstheme="minorHAnsi"/>
+          <w:color w:val="1C1D1E"/>
+          <w:sz w:val="22"/>
+          <w:szCs w:val="22"/>
+          <w:shd w:val="clear" w:color="auto" w:fill="FFFFFF"/>
+        </w:rPr>
+        <w:t>We used 12 recording units in total. At each of the sites in 2020, we deployed four recording units to record ambient vibrations for 24 hours</w:t>
+      </w:r>
+      <w:r>
+        <w:rPr>
+          <w:rFonts w:cstheme="minorHAnsi"/>
+          <w:color w:val="1C1D1E"/>
+          <w:sz w:val="22"/>
+          <w:szCs w:val="22"/>
+          <w:shd w:val="clear" w:color="auto" w:fill="FFFFFF"/>
+        </w:rPr>
+        <w:t xml:space="preserve"> next to webs of </w:t>
+      </w:r>
+      <w:proofErr w:type="spellStart"/>
+      <w:r>
+        <w:rPr>
+          <w:rFonts w:cstheme="minorHAnsi"/>
+          <w:i/>
+          <w:iCs/>
+          <w:color w:val="1C1D1E"/>
+          <w:sz w:val="22"/>
+          <w:szCs w:val="22"/>
+          <w:shd w:val="clear" w:color="auto" w:fill="FFFFFF"/>
+        </w:rPr>
+        <w:t>Agelenopsis</w:t>
+      </w:r>
+      <w:proofErr w:type="spellEnd"/>
+      <w:r>
+        <w:rPr>
+          <w:rFonts w:cstheme="minorHAnsi"/>
+          <w:i/>
+          <w:iCs/>
+          <w:color w:val="1C1D1E"/>
+          <w:sz w:val="22"/>
+          <w:szCs w:val="22"/>
+          <w:shd w:val="clear" w:color="auto" w:fill="FFFFFF"/>
+        </w:rPr>
+        <w:t xml:space="preserve"> </w:t>
+      </w:r>
+      <w:proofErr w:type="spellStart"/>
+      <w:r>
+        <w:rPr>
+          <w:rFonts w:cstheme="minorHAnsi"/>
+          <w:i/>
+          <w:iCs/>
+          <w:color w:val="1C1D1E"/>
+          <w:sz w:val="22"/>
+          <w:szCs w:val="22"/>
+          <w:shd w:val="clear" w:color="auto" w:fill="FFFFFF"/>
+        </w:rPr>
+        <w:t>pennsylvanica</w:t>
+      </w:r>
+      <w:proofErr w:type="spellEnd"/>
+      <w:r>
+        <w:rPr>
+          <w:rFonts w:cstheme="minorHAnsi"/>
+          <w:color w:val="1C1D1E"/>
+          <w:sz w:val="22"/>
+          <w:szCs w:val="22"/>
+          <w:shd w:val="clear" w:color="auto" w:fill="FFFFFF"/>
+        </w:rPr>
+        <w:t xml:space="preserve">. </w:t>
+      </w:r>
+      <w:r>
+        <w:rPr>
+          <w:rFonts w:cstheme="minorHAnsi"/>
+          <w:color w:val="1C1D1E"/>
+          <w:sz w:val="22"/>
+          <w:szCs w:val="22"/>
+          <w:shd w:val="clear" w:color="auto" w:fill="FFFFFF"/>
+        </w:rPr>
+        <w:t xml:space="preserve">Thus, we could survey three sites in a single day. Of the four recording units, we connected two to plant substrates and two to manmade </w:t>
+      </w:r>
+      <w:r>
+        <w:rPr>
+          <w:rFonts w:cstheme="minorHAnsi"/>
+          <w:color w:val="1C1D1E"/>
+          <w:sz w:val="22"/>
+          <w:szCs w:val="22"/>
+          <w:shd w:val="clear" w:color="auto" w:fill="FFFFFF"/>
+        </w:rPr>
+        <w:t xml:space="preserve">substrates </w:t>
+      </w:r>
+      <w:r>
+        <w:rPr>
+          <w:rFonts w:cstheme="minorHAnsi"/>
+          <w:color w:val="1C1D1E"/>
+          <w:sz w:val="22"/>
+          <w:szCs w:val="22"/>
+          <w:shd w:val="clear" w:color="auto" w:fill="FFFFFF"/>
+        </w:rPr>
+        <w:t>(e.g., cement, paneling, wood fences/porches, metal, etc.) to test whether substrates differ in vibratory noise levels</w:t>
+      </w:r>
+      <w:r>
+        <w:rPr>
+          <w:rFonts w:cstheme="minorHAnsi"/>
+          <w:color w:val="1C1D1E"/>
+          <w:sz w:val="22"/>
+          <w:szCs w:val="22"/>
+          <w:shd w:val="clear" w:color="auto" w:fill="FFFFFF"/>
+        </w:rPr>
+        <w:t xml:space="preserve"> (</w:t>
+      </w:r>
+      <w:r>
+        <w:rPr>
+          <w:rFonts w:cstheme="minorHAnsi"/>
+          <w:color w:val="1C1D1E"/>
+          <w:sz w:val="22"/>
+          <w:szCs w:val="22"/>
+          <w:highlight w:val="yellow"/>
+          <w:shd w:val="clear" w:color="auto" w:fill="FFFFFF"/>
+        </w:rPr>
+        <w:t>Table S</w:t>
+      </w:r>
+      <w:r>
+        <w:rPr>
+          <w:rFonts w:cstheme="minorHAnsi"/>
+          <w:color w:val="1C1D1E"/>
+          <w:sz w:val="22"/>
+          <w:szCs w:val="22"/>
+          <w:shd w:val="clear" w:color="auto" w:fill="FFFFFF"/>
+        </w:rPr>
+        <w:t>)</w:t>
+      </w:r>
+      <w:r>
+        <w:rPr>
+          <w:rFonts w:cstheme="minorHAnsi"/>
+          <w:color w:val="1C1D1E"/>
+          <w:sz w:val="22"/>
+          <w:szCs w:val="22"/>
+          <w:shd w:val="clear" w:color="auto" w:fill="FFFFFF"/>
+        </w:rPr>
+        <w:t xml:space="preserve">. We repeated recordings on the same substrates during three subsequent visits, for a total of four visits that occurred between August 3 and October 23, 2020. Visits to the same sites occurred approximately every three weeks to understand how vibratory noise varies across the penultimate and adult season of </w:t>
+      </w:r>
+      <w:proofErr w:type="spellStart"/>
+      <w:r>
+        <w:rPr>
+          <w:rFonts w:cstheme="minorHAnsi"/>
+          <w:i/>
+          <w:iCs/>
+          <w:color w:val="1C1D1E"/>
+          <w:sz w:val="22"/>
+          <w:szCs w:val="22"/>
+          <w:shd w:val="clear" w:color="auto" w:fill="FFFFFF"/>
+        </w:rPr>
+        <w:t>Agelenopsis</w:t>
+      </w:r>
+      <w:proofErr w:type="spellEnd"/>
+      <w:r>
+        <w:rPr>
+          <w:rFonts w:cstheme="minorHAnsi"/>
+          <w:i/>
+          <w:iCs/>
+          <w:color w:val="1C1D1E"/>
+          <w:sz w:val="22"/>
+          <w:szCs w:val="22"/>
+          <w:shd w:val="clear" w:color="auto" w:fill="FFFFFF"/>
+        </w:rPr>
+        <w:t xml:space="preserve"> </w:t>
+      </w:r>
+      <w:proofErr w:type="spellStart"/>
+      <w:r>
+        <w:rPr>
+          <w:rFonts w:cstheme="minorHAnsi"/>
+          <w:i/>
+          <w:iCs/>
+          <w:color w:val="1C1D1E"/>
+          <w:sz w:val="22"/>
+          <w:szCs w:val="22"/>
+          <w:shd w:val="clear" w:color="auto" w:fill="FFFFFF"/>
+        </w:rPr>
+        <w:t>pennsylvanica</w:t>
+      </w:r>
+      <w:proofErr w:type="spellEnd"/>
+      <w:r>
+        <w:rPr>
+          <w:rFonts w:cstheme="minorHAnsi"/>
+          <w:color w:val="1C1D1E"/>
+          <w:sz w:val="22"/>
+          <w:szCs w:val="22"/>
+          <w:shd w:val="clear" w:color="auto" w:fill="FFFFFF"/>
+        </w:rPr>
+        <w:t xml:space="preserve">. Recordings only took place on weekdays to avoid changes in anthropogenic activity patterns on weekends. We also only recorded on days when chances of rain were below 20% (both to protect the recording units and remove vibratory noise from rain) and the temperature was not forecasted to exceed about 33 </w:t>
+      </w:r>
+      <w:proofErr w:type="spellStart"/>
+      <w:r>
+        <w:rPr>
+          <w:rFonts w:cstheme="minorHAnsi"/>
+          <w:color w:val="1C1D1E"/>
+          <w:sz w:val="22"/>
+          <w:szCs w:val="22"/>
+          <w:shd w:val="clear" w:color="auto" w:fill="FFFFFF"/>
+          <w:vertAlign w:val="superscript"/>
+        </w:rPr>
+        <w:t>o</w:t>
+      </w:r>
+      <w:r>
+        <w:rPr>
+          <w:rFonts w:cstheme="minorHAnsi"/>
+          <w:color w:val="1C1D1E"/>
+          <w:sz w:val="22"/>
+          <w:szCs w:val="22"/>
+          <w:shd w:val="clear" w:color="auto" w:fill="FFFFFF"/>
+        </w:rPr>
+        <w:t>C</w:t>
+      </w:r>
+      <w:proofErr w:type="spellEnd"/>
+      <w:r>
+        <w:rPr>
+          <w:rFonts w:cstheme="minorHAnsi"/>
+          <w:color w:val="1C1D1E"/>
+          <w:sz w:val="22"/>
+          <w:szCs w:val="22"/>
+          <w:shd w:val="clear" w:color="auto" w:fill="FFFFFF"/>
+        </w:rPr>
+        <w:t xml:space="preserve"> (to protect the recording units). </w:t>
+      </w:r>
+      <w:r>
+        <w:rPr>
+          <w:rFonts w:cstheme="minorHAnsi"/>
+          <w:color w:val="1C1D1E"/>
+          <w:sz w:val="22"/>
+          <w:szCs w:val="22"/>
+          <w:shd w:val="clear" w:color="auto" w:fill="FFFFFF"/>
+        </w:rPr>
+        <w:t xml:space="preserve">We switched out the portable battery for a fully charged one approximately 10 hours after deployment to ensure the recorders remained charged throughout data collection (see </w:t>
+      </w:r>
+      <w:r>
+        <w:rPr>
+          <w:rFonts w:cstheme="minorHAnsi"/>
+          <w:color w:val="1C1D1E"/>
+          <w:sz w:val="22"/>
+          <w:szCs w:val="22"/>
+          <w:highlight w:val="yellow"/>
+          <w:shd w:val="clear" w:color="auto" w:fill="FFFFFF"/>
+        </w:rPr>
+        <w:t>Table S</w:t>
+      </w:r>
+      <w:r>
+        <w:rPr>
+          <w:rFonts w:cstheme="minorHAnsi"/>
+          <w:color w:val="1C1D1E"/>
+          <w:sz w:val="22"/>
+          <w:szCs w:val="22"/>
+          <w:shd w:val="clear" w:color="auto" w:fill="FFFFFF"/>
+        </w:rPr>
+        <w:t xml:space="preserve"> for data on start, end, and check times). </w:t>
+      </w:r>
+      <w:r>
+        <w:rPr>
+          <w:rFonts w:cstheme="minorHAnsi"/>
+          <w:color w:val="1C1D1E"/>
+          <w:sz w:val="22"/>
+          <w:szCs w:val="22"/>
+          <w:shd w:val="clear" w:color="auto" w:fill="FFFFFF"/>
+        </w:rPr>
+        <w:t xml:space="preserve">We excluded recordings where the microphone fell from the substrate at any point during recording (see </w:t>
+      </w:r>
+      <w:r>
+        <w:rPr>
+          <w:rFonts w:cstheme="minorHAnsi"/>
+          <w:color w:val="1C1D1E"/>
+          <w:sz w:val="22"/>
+          <w:szCs w:val="22"/>
+          <w:highlight w:val="yellow"/>
+          <w:shd w:val="clear" w:color="auto" w:fill="FFFFFF"/>
+        </w:rPr>
+        <w:t>Table S</w:t>
+      </w:r>
+      <w:r>
+        <w:rPr>
+          <w:rFonts w:cstheme="minorHAnsi"/>
+          <w:color w:val="1C1D1E"/>
+          <w:sz w:val="22"/>
+          <w:szCs w:val="22"/>
+          <w:shd w:val="clear" w:color="auto" w:fill="FFFFFF"/>
+        </w:rPr>
+        <w:t xml:space="preserve"> for final sample sizes).</w:t>
+      </w:r>
+    </w:p>
+    <w:p>
+      <w:pPr>
+        <w:spacing w:line="480" w:lineRule="auto"/>
+        <w:ind w:firstLine="360"/>
+        <w:rPr>
+          <w:rFonts w:cstheme="minorHAnsi"/>
+          <w:color w:val="1C1D1E"/>
+          <w:sz w:val="22"/>
+          <w:szCs w:val="22"/>
+          <w:shd w:val="clear" w:color="auto" w:fill="FFFFFF"/>
+        </w:rPr>
+      </w:pPr>
+      <w:r>
+        <w:rPr>
+          <w:rFonts w:cstheme="minorHAnsi"/>
+          <w:color w:val="1C1D1E"/>
+          <w:sz w:val="22"/>
+          <w:szCs w:val="22"/>
+          <w:shd w:val="clear" w:color="auto" w:fill="FFFFFF"/>
+        </w:rPr>
+        <w:lastRenderedPageBreak/>
+        <w:t xml:space="preserve">In 2022, we added a private property and </w:t>
+      </w:r>
+      <w:r>
+        <w:rPr>
+          <w:rFonts w:cstheme="minorHAnsi"/>
+          <w:color w:val="1C1D1E"/>
+          <w:sz w:val="22"/>
+          <w:szCs w:val="22"/>
+          <w:shd w:val="clear" w:color="auto" w:fill="FFFFFF"/>
+        </w:rPr>
+        <w:t>UNL</w:t>
+      </w:r>
+      <w:r>
+        <w:rPr>
+          <w:rFonts w:cstheme="minorHAnsi"/>
+          <w:color w:val="1C1D1E"/>
+          <w:sz w:val="22"/>
+          <w:szCs w:val="22"/>
+          <w:shd w:val="clear" w:color="auto" w:fill="FFFFFF"/>
+        </w:rPr>
+        <w:t xml:space="preserve"> city campus</w:t>
+      </w:r>
+      <w:r>
+        <w:rPr>
+          <w:rFonts w:cstheme="minorHAnsi"/>
+          <w:color w:val="1C1D1E"/>
+          <w:sz w:val="22"/>
+          <w:szCs w:val="22"/>
+          <w:shd w:val="clear" w:color="auto" w:fill="FFFFFF"/>
+        </w:rPr>
+        <w:t xml:space="preserve"> to determine vibratory noise levels at sites where </w:t>
+      </w:r>
+      <w:proofErr w:type="spellStart"/>
+      <w:r>
+        <w:rPr>
+          <w:rFonts w:cstheme="minorHAnsi"/>
+          <w:i/>
+          <w:iCs/>
+          <w:color w:val="1C1D1E"/>
+          <w:sz w:val="22"/>
+          <w:szCs w:val="22"/>
+          <w:shd w:val="clear" w:color="auto" w:fill="FFFFFF"/>
+        </w:rPr>
+        <w:t>Agelenopsis</w:t>
+      </w:r>
+      <w:proofErr w:type="spellEnd"/>
+      <w:r>
+        <w:rPr>
+          <w:rFonts w:cstheme="minorHAnsi"/>
+          <w:i/>
+          <w:iCs/>
+          <w:color w:val="1C1D1E"/>
+          <w:sz w:val="22"/>
+          <w:szCs w:val="22"/>
+          <w:shd w:val="clear" w:color="auto" w:fill="FFFFFF"/>
+        </w:rPr>
+        <w:t xml:space="preserve"> </w:t>
+      </w:r>
+      <w:proofErr w:type="spellStart"/>
+      <w:r>
+        <w:rPr>
+          <w:rFonts w:cstheme="minorHAnsi"/>
+          <w:i/>
+          <w:iCs/>
+          <w:color w:val="1C1D1E"/>
+          <w:sz w:val="22"/>
+          <w:szCs w:val="22"/>
+          <w:shd w:val="clear" w:color="auto" w:fill="FFFFFF"/>
+        </w:rPr>
+        <w:t>pennsylvanica</w:t>
+      </w:r>
+      <w:proofErr w:type="spellEnd"/>
+      <w:r>
+        <w:rPr>
+          <w:rFonts w:cstheme="minorHAnsi"/>
+          <w:color w:val="1C1D1E"/>
+          <w:sz w:val="22"/>
+          <w:szCs w:val="22"/>
+          <w:shd w:val="clear" w:color="auto" w:fill="FFFFFF"/>
+        </w:rPr>
+        <w:t xml:space="preserve"> spiders were collected</w:t>
+      </w:r>
+      <w:r>
+        <w:rPr>
+          <w:rFonts w:cstheme="minorHAnsi"/>
+          <w:color w:val="1C1D1E"/>
+          <w:sz w:val="22"/>
+          <w:szCs w:val="22"/>
+          <w:shd w:val="clear" w:color="auto" w:fill="FFFFFF"/>
+        </w:rPr>
+        <w:t xml:space="preserve">. We deployed six recording devices </w:t>
+      </w:r>
+      <w:r>
+        <w:rPr>
+          <w:rFonts w:cstheme="minorHAnsi"/>
+          <w:color w:val="1C1D1E"/>
+          <w:sz w:val="22"/>
+          <w:szCs w:val="22"/>
+          <w:shd w:val="clear" w:color="auto" w:fill="FFFFFF"/>
+        </w:rPr>
+        <w:t xml:space="preserve">(three on plants and three on manmade substrates) </w:t>
+      </w:r>
+      <w:r>
+        <w:rPr>
+          <w:rFonts w:cstheme="minorHAnsi"/>
+          <w:color w:val="1C1D1E"/>
+          <w:sz w:val="22"/>
+          <w:szCs w:val="22"/>
+          <w:shd w:val="clear" w:color="auto" w:fill="FFFFFF"/>
+        </w:rPr>
+        <w:t xml:space="preserve">at the private property (8B) for three consecutive days </w:t>
+      </w:r>
+      <w:r>
+        <w:rPr>
+          <w:rFonts w:cstheme="minorHAnsi"/>
+          <w:color w:val="1C1D1E"/>
+          <w:sz w:val="22"/>
+          <w:szCs w:val="22"/>
+          <w:shd w:val="clear" w:color="auto" w:fill="FFFFFF"/>
+        </w:rPr>
+        <w:t>(August 11-13, 2022). We deployed four recording devices (two on plants and two on manmade substrates) on UNL city campus for four consecutive days (August 17-20, 2022). We returned approximately every 24 hours to replace the portable batteries.</w:t>
+      </w:r>
+    </w:p>
+    <w:p>
+      <w:pPr>
+        <w:spacing w:line="480" w:lineRule="auto"/>
+        <w:ind w:firstLine="360"/>
+        <w:rPr>
+          <w:rFonts w:cstheme="minorHAnsi"/>
+          <w:color w:val="1C1D1E"/>
+          <w:sz w:val="22"/>
+          <w:szCs w:val="22"/>
+          <w:shd w:val="clear" w:color="auto" w:fill="FFFFFF"/>
+        </w:rPr>
+      </w:pPr>
+      <w:r>
+        <w:rPr>
+          <w:rFonts w:cstheme="minorHAnsi"/>
+          <w:color w:val="1C1D1E"/>
+          <w:sz w:val="22"/>
+          <w:szCs w:val="22"/>
+          <w:shd w:val="clear" w:color="auto" w:fill="FFFFFF"/>
+        </w:rPr>
+        <w:t>To measure vibratory noise levels, we used Raven Pro (v. 1.6.1) to divide each 24-hour recording into five-second time bins and calculate the equivalent continuous sound pressure level (</w:t>
+      </w:r>
+      <w:proofErr w:type="spellStart"/>
+      <w:r>
+        <w:rPr>
+          <w:rFonts w:cstheme="minorHAnsi"/>
+          <w:color w:val="1C1D1E"/>
+          <w:sz w:val="22"/>
+          <w:szCs w:val="22"/>
+          <w:shd w:val="clear" w:color="auto" w:fill="FFFFFF"/>
+        </w:rPr>
+        <w:t>Leq</w:t>
+      </w:r>
+      <w:proofErr w:type="spellEnd"/>
+      <w:r>
+        <w:rPr>
+          <w:rFonts w:cstheme="minorHAnsi"/>
+          <w:color w:val="1C1D1E"/>
+          <w:sz w:val="22"/>
+          <w:szCs w:val="22"/>
+          <w:shd w:val="clear" w:color="auto" w:fill="FFFFFF"/>
+        </w:rPr>
+        <w:t xml:space="preserve">) for each bin. We did this for the frequency range of 20 to 1000 Hz since anthropogenic noise is thought to occur predominantly below 1000 Hz (CITE). </w:t>
+      </w:r>
+      <w:r>
+        <w:rPr>
+          <w:rFonts w:cstheme="minorHAnsi"/>
+          <w:color w:val="1C1D1E"/>
+          <w:sz w:val="22"/>
+          <w:szCs w:val="22"/>
+          <w:shd w:val="clear" w:color="auto" w:fill="FFFFFF"/>
+        </w:rPr>
+        <w:t xml:space="preserve">We removed the first five minutes of each recording to ensure that vibratory noise from setup was not included in the analysis. For the same reason, we removed about a minute of the recording where we replaced the battery. </w:t>
+      </w:r>
+    </w:p>
+    <w:p>
+      <w:pPr>
+        <w:spacing w:line="480" w:lineRule="auto"/>
+        <w:rPr>
+          <w:rFonts w:cstheme="minorHAnsi"/>
+          <w:b/>
+          <w:bCs/>
+          <w:color w:val="1C1D1E"/>
+          <w:sz w:val="22"/>
+          <w:szCs w:val="22"/>
+          <w:shd w:val="clear" w:color="auto" w:fill="FFFFFF"/>
+        </w:rPr>
+      </w:pPr>
+      <w:r>
+        <w:rPr>
+          <w:rFonts w:cstheme="minorHAnsi"/>
+          <w:b/>
+          <w:bCs/>
+          <w:color w:val="1C1D1E"/>
+          <w:sz w:val="22"/>
+          <w:szCs w:val="22"/>
+          <w:shd w:val="clear" w:color="auto" w:fill="FFFFFF"/>
+        </w:rPr>
+        <w:t xml:space="preserve">Vibratory noise across space </w:t>
+      </w:r>
+    </w:p>
+    <w:p>
+      <w:pPr>
+        <w:spacing w:line="480" w:lineRule="auto"/>
+        <w:rPr>
+          <w:rFonts w:cstheme="minorHAnsi"/>
+          <w:color w:val="1C1D1E"/>
+          <w:sz w:val="22"/>
+          <w:szCs w:val="22"/>
+          <w:shd w:val="clear" w:color="auto" w:fill="FFFFFF"/>
+        </w:rPr>
+      </w:pPr>
+      <w:r>
+        <w:rPr>
+          <w:rFonts w:cstheme="minorHAnsi"/>
+          <w:color w:val="1C1D1E"/>
+          <w:sz w:val="22"/>
+          <w:szCs w:val="22"/>
+          <w:shd w:val="clear" w:color="auto" w:fill="FFFFFF"/>
+        </w:rPr>
+        <w:tab/>
+        <w:t xml:space="preserve">To determine the range of variation in vibratory noise that </w:t>
+      </w:r>
+      <w:proofErr w:type="spellStart"/>
+      <w:r>
+        <w:rPr>
+          <w:rFonts w:cstheme="minorHAnsi"/>
+          <w:i/>
+          <w:iCs/>
+          <w:color w:val="1C1D1E"/>
+          <w:sz w:val="22"/>
+          <w:szCs w:val="22"/>
+          <w:shd w:val="clear" w:color="auto" w:fill="FFFFFF"/>
+        </w:rPr>
+        <w:t>Agelenopsis</w:t>
+      </w:r>
+      <w:proofErr w:type="spellEnd"/>
+      <w:r>
+        <w:rPr>
+          <w:rFonts w:cstheme="minorHAnsi"/>
+          <w:i/>
+          <w:iCs/>
+          <w:color w:val="1C1D1E"/>
+          <w:sz w:val="22"/>
+          <w:szCs w:val="22"/>
+          <w:shd w:val="clear" w:color="auto" w:fill="FFFFFF"/>
+        </w:rPr>
+        <w:t xml:space="preserve"> </w:t>
+      </w:r>
+      <w:proofErr w:type="spellStart"/>
+      <w:r>
+        <w:rPr>
+          <w:rFonts w:cstheme="minorHAnsi"/>
+          <w:i/>
+          <w:iCs/>
+          <w:color w:val="1C1D1E"/>
+          <w:sz w:val="22"/>
+          <w:szCs w:val="22"/>
+          <w:shd w:val="clear" w:color="auto" w:fill="FFFFFF"/>
+        </w:rPr>
+        <w:t>pennsylvanica</w:t>
+      </w:r>
+      <w:proofErr w:type="spellEnd"/>
+      <w:r>
+        <w:rPr>
+          <w:rFonts w:cstheme="minorHAnsi"/>
+          <w:color w:val="1C1D1E"/>
+          <w:sz w:val="22"/>
+          <w:szCs w:val="22"/>
+          <w:shd w:val="clear" w:color="auto" w:fill="FFFFFF"/>
+        </w:rPr>
+        <w:t xml:space="preserve"> would be exposed to, we took the average the </w:t>
+      </w:r>
+      <w:proofErr w:type="spellStart"/>
+      <w:r>
+        <w:rPr>
+          <w:rFonts w:cstheme="minorHAnsi"/>
+          <w:color w:val="1C1D1E"/>
+          <w:sz w:val="22"/>
+          <w:szCs w:val="22"/>
+          <w:shd w:val="clear" w:color="auto" w:fill="FFFFFF"/>
+        </w:rPr>
+        <w:t>Leq</w:t>
+      </w:r>
+      <w:proofErr w:type="spellEnd"/>
+      <w:r>
+        <w:rPr>
+          <w:rFonts w:cstheme="minorHAnsi"/>
+          <w:color w:val="1C1D1E"/>
+          <w:sz w:val="22"/>
+          <w:szCs w:val="22"/>
+          <w:shd w:val="clear" w:color="auto" w:fill="FFFFFF"/>
+        </w:rPr>
+        <w:t xml:space="preserve"> for all five-second time bins for each of the 23 sites. We also suspected that vibrations from nearby traffic likely contributed significantly to the recorded ambient vibrations. To test this, we first gathered four variables related to road noise for each site: (</w:t>
+      </w:r>
+      <w:proofErr w:type="spellStart"/>
+      <w:r>
+        <w:rPr>
+          <w:rFonts w:cstheme="minorHAnsi"/>
+          <w:color w:val="1C1D1E"/>
+          <w:sz w:val="22"/>
+          <w:szCs w:val="22"/>
+          <w:shd w:val="clear" w:color="auto" w:fill="FFFFFF"/>
+        </w:rPr>
+        <w:t>i</w:t>
+      </w:r>
+      <w:proofErr w:type="spellEnd"/>
+      <w:r>
+        <w:rPr>
+          <w:rFonts w:cstheme="minorHAnsi"/>
+          <w:color w:val="1C1D1E"/>
+          <w:sz w:val="22"/>
+          <w:szCs w:val="22"/>
+          <w:shd w:val="clear" w:color="auto" w:fill="FFFFFF"/>
+        </w:rPr>
+        <w:t>) impervious (i.e., building and pavement) cover in a 1 km radius, (</w:t>
+      </w:r>
+      <w:r>
+        <w:rPr>
+          <w:rFonts w:cstheme="minorHAnsi"/>
+          <w:color w:val="1C1D1E"/>
+          <w:sz w:val="22"/>
+          <w:szCs w:val="22"/>
+          <w:shd w:val="clear" w:color="auto" w:fill="FFFFFF"/>
+        </w:rPr>
+        <w:t>ii</w:t>
+      </w:r>
+      <w:r>
+        <w:rPr>
+          <w:rFonts w:cstheme="minorHAnsi"/>
+          <w:color w:val="1C1D1E"/>
+          <w:sz w:val="22"/>
+          <w:szCs w:val="22"/>
+          <w:shd w:val="clear" w:color="auto" w:fill="FFFFFF"/>
+        </w:rPr>
+        <w:t xml:space="preserve">) the average daily vehicles passing on </w:t>
+      </w:r>
+      <w:r>
+        <w:rPr>
+          <w:rFonts w:cstheme="minorHAnsi"/>
+          <w:color w:val="1C1D1E"/>
+          <w:sz w:val="22"/>
+          <w:szCs w:val="22"/>
+          <w:shd w:val="clear" w:color="auto" w:fill="FFFFFF"/>
+        </w:rPr>
+        <w:t>the nearest</w:t>
+      </w:r>
+      <w:r>
+        <w:rPr>
+          <w:rFonts w:cstheme="minorHAnsi"/>
+          <w:color w:val="1C1D1E"/>
+          <w:sz w:val="22"/>
+          <w:szCs w:val="22"/>
+          <w:shd w:val="clear" w:color="auto" w:fill="FFFFFF"/>
+        </w:rPr>
+        <w:t xml:space="preserve"> road</w:t>
+      </w:r>
+      <w:r>
+        <w:rPr>
+          <w:rFonts w:cstheme="minorHAnsi"/>
+          <w:color w:val="1C1D1E"/>
+          <w:sz w:val="22"/>
+          <w:szCs w:val="22"/>
+          <w:shd w:val="clear" w:color="auto" w:fill="FFFFFF"/>
+        </w:rPr>
+        <w:t xml:space="preserve">, </w:t>
+      </w:r>
+      <w:r>
+        <w:rPr>
+          <w:rFonts w:cstheme="minorHAnsi"/>
+          <w:color w:val="1C1D1E"/>
+          <w:sz w:val="22"/>
+          <w:szCs w:val="22"/>
+          <w:shd w:val="clear" w:color="auto" w:fill="FFFFFF"/>
+        </w:rPr>
+        <w:t>(iii) the distance of the site to the nearest road</w:t>
+      </w:r>
+      <w:r>
+        <w:rPr>
+          <w:rFonts w:cstheme="minorHAnsi"/>
+          <w:color w:val="1C1D1E"/>
+          <w:sz w:val="22"/>
+          <w:szCs w:val="22"/>
+          <w:shd w:val="clear" w:color="auto" w:fill="FFFFFF"/>
+        </w:rPr>
+        <w:t xml:space="preserve">, and (iv) the total length of roads in a 1 km radius. </w:t>
+      </w:r>
+      <w:r>
+        <w:rPr>
+          <w:rFonts w:cstheme="minorHAnsi"/>
+          <w:color w:val="1C1D1E"/>
+          <w:sz w:val="22"/>
+          <w:szCs w:val="22"/>
+          <w:shd w:val="clear" w:color="auto" w:fill="FFFFFF"/>
+        </w:rPr>
+        <w:t>We used one kilometer because vibrations from traffic are thought to reach up to a kilometer from the source (CITE).</w:t>
+      </w:r>
+    </w:p>
+    <w:p>
+      <w:pPr>
+        <w:spacing w:line="480" w:lineRule="auto"/>
+        <w:rPr>
+          <w:rFonts w:cstheme="minorHAnsi"/>
+          <w:color w:val="1C1D1E"/>
+          <w:sz w:val="22"/>
+          <w:szCs w:val="22"/>
+          <w:shd w:val="clear" w:color="auto" w:fill="FFFFFF"/>
+        </w:rPr>
+      </w:pPr>
+      <w:r>
+        <w:rPr>
+          <w:rFonts w:cstheme="minorHAnsi"/>
+          <w:color w:val="1C1D1E"/>
+          <w:sz w:val="22"/>
+          <w:szCs w:val="22"/>
+          <w:shd w:val="clear" w:color="auto" w:fill="FFFFFF"/>
+        </w:rPr>
+        <w:tab/>
+        <w:t>(</w:t>
+      </w:r>
+      <w:proofErr w:type="spellStart"/>
+      <w:r>
+        <w:rPr>
+          <w:rFonts w:cstheme="minorHAnsi"/>
+          <w:color w:val="1C1D1E"/>
+          <w:sz w:val="22"/>
+          <w:szCs w:val="22"/>
+          <w:shd w:val="clear" w:color="auto" w:fill="FFFFFF"/>
+        </w:rPr>
+        <w:t>i</w:t>
+      </w:r>
+      <w:proofErr w:type="spellEnd"/>
+      <w:r>
+        <w:rPr>
+          <w:rFonts w:cstheme="minorHAnsi"/>
+          <w:color w:val="1C1D1E"/>
+          <w:sz w:val="22"/>
+          <w:szCs w:val="22"/>
+          <w:shd w:val="clear" w:color="auto" w:fill="FFFFFF"/>
+        </w:rPr>
+        <w:t xml:space="preserve">) We used the 2019 Impervious Cover Data from the National Land Cover Database (30-meter resolution, </w:t>
+      </w:r>
+      <w:r>
+        <w:rPr>
+          <w:rFonts w:cstheme="minorHAnsi"/>
+          <w:color w:val="1C1D1E"/>
+          <w:sz w:val="22"/>
+          <w:szCs w:val="22"/>
+          <w:shd w:val="clear" w:color="auto" w:fill="FFFFFF"/>
+        </w:rPr>
+        <w:t>U.S. Geological Survey, 2019b</w:t>
+      </w:r>
+      <w:r>
+        <w:rPr>
+          <w:rFonts w:cstheme="minorHAnsi"/>
+          <w:color w:val="1C1D1E"/>
+          <w:sz w:val="22"/>
+          <w:szCs w:val="22"/>
+          <w:shd w:val="clear" w:color="auto" w:fill="FFFFFF"/>
+        </w:rPr>
+        <w:t xml:space="preserve">). In QGIS, we </w:t>
+      </w:r>
+      <w:proofErr w:type="spellStart"/>
+      <w:r>
+        <w:rPr>
+          <w:rFonts w:cstheme="minorHAnsi"/>
+          <w:color w:val="1C1D1E"/>
+          <w:sz w:val="22"/>
+          <w:szCs w:val="22"/>
+          <w:shd w:val="clear" w:color="auto" w:fill="FFFFFF"/>
+        </w:rPr>
+        <w:t>polygonized</w:t>
+      </w:r>
+      <w:proofErr w:type="spellEnd"/>
+      <w:r>
+        <w:rPr>
+          <w:rFonts w:cstheme="minorHAnsi"/>
+          <w:color w:val="1C1D1E"/>
+          <w:sz w:val="22"/>
+          <w:szCs w:val="22"/>
+          <w:shd w:val="clear" w:color="auto" w:fill="FFFFFF"/>
+        </w:rPr>
+        <w:t xml:space="preserve"> the file and used the intersection tool to calculate the percent cover for the entire 1 km buffer region for each site (as in </w:t>
+      </w:r>
+      <w:proofErr w:type="spellStart"/>
+      <w:r>
+        <w:rPr>
+          <w:rFonts w:cstheme="minorHAnsi"/>
+          <w:color w:val="1C1D1E"/>
+          <w:sz w:val="22"/>
+          <w:szCs w:val="22"/>
+          <w:shd w:val="clear" w:color="auto" w:fill="FFFFFF"/>
+        </w:rPr>
+        <w:t>Pessman</w:t>
+      </w:r>
+      <w:proofErr w:type="spellEnd"/>
+      <w:r>
+        <w:rPr>
+          <w:rFonts w:cstheme="minorHAnsi"/>
+          <w:color w:val="1C1D1E"/>
+          <w:sz w:val="22"/>
+          <w:szCs w:val="22"/>
+          <w:shd w:val="clear" w:color="auto" w:fill="FFFFFF"/>
+        </w:rPr>
+        <w:t xml:space="preserve"> et al., </w:t>
+      </w:r>
+      <w:r>
+        <w:rPr>
+          <w:rFonts w:cstheme="minorHAnsi"/>
+          <w:color w:val="1C1D1E"/>
+          <w:sz w:val="22"/>
+          <w:szCs w:val="22"/>
+          <w:shd w:val="clear" w:color="auto" w:fill="FFFFFF"/>
+        </w:rPr>
+        <w:lastRenderedPageBreak/>
+        <w:t xml:space="preserve">2023?). </w:t>
+      </w:r>
+      <w:r>
+        <w:rPr>
+          <w:rFonts w:cstheme="minorHAnsi"/>
+          <w:color w:val="1C1D1E"/>
+          <w:sz w:val="22"/>
+          <w:szCs w:val="22"/>
+          <w:shd w:val="clear" w:color="auto" w:fill="FFFFFF"/>
+        </w:rPr>
+        <w:t xml:space="preserve">(ii) We used </w:t>
+      </w:r>
+      <w:r>
+        <w:rPr>
+          <w:rFonts w:cstheme="minorHAnsi"/>
+          <w:color w:val="1C1D1E"/>
+          <w:sz w:val="22"/>
+          <w:szCs w:val="22"/>
+          <w:shd w:val="clear" w:color="auto" w:fill="FFFFFF"/>
+        </w:rPr>
+        <w:t>data</w:t>
+      </w:r>
+      <w:r>
+        <w:rPr>
+          <w:rFonts w:cstheme="minorHAnsi"/>
+          <w:color w:val="1C1D1E"/>
+          <w:sz w:val="22"/>
+          <w:szCs w:val="22"/>
+          <w:shd w:val="clear" w:color="auto" w:fill="FFFFFF"/>
+        </w:rPr>
+        <w:t xml:space="preserve"> </w:t>
+      </w:r>
+      <w:r>
+        <w:rPr>
+          <w:rFonts w:cstheme="minorHAnsi"/>
+          <w:color w:val="1C1D1E"/>
+          <w:sz w:val="22"/>
+          <w:szCs w:val="22"/>
+          <w:shd w:val="clear" w:color="auto" w:fill="FFFFFF"/>
+        </w:rPr>
+        <w:t>from Lincoln Transportation and Utilities (</w:t>
+      </w:r>
+      <w:hyperlink r:id="rId12" w:history="1">
+        <w:r>
+          <w:rPr>
+            <w:rStyle w:val="Hyperlink"/>
+            <w:rFonts w:cstheme="minorHAnsi"/>
+            <w:sz w:val="22"/>
+            <w:szCs w:val="22"/>
+            <w:shd w:val="clear" w:color="auto" w:fill="FFFFFF"/>
+          </w:rPr>
+          <w:t>https://www.lincoln.ne.gov/City/Departments/LTU/Transportation/Traffic-Engineering/Average-Daily-Traffic-Volume</w:t>
+        </w:r>
+      </w:hyperlink>
+      <w:r>
+        <w:rPr>
+          <w:rFonts w:cstheme="minorHAnsi"/>
+          <w:color w:val="1C1D1E"/>
+          <w:sz w:val="22"/>
+          <w:szCs w:val="22"/>
+          <w:shd w:val="clear" w:color="auto" w:fill="FFFFFF"/>
+        </w:rPr>
+        <w:t>)</w:t>
+      </w:r>
+      <w:r>
+        <w:rPr>
+          <w:rFonts w:cstheme="minorHAnsi"/>
+          <w:color w:val="1C1D1E"/>
+          <w:sz w:val="22"/>
+          <w:szCs w:val="22"/>
+          <w:shd w:val="clear" w:color="auto" w:fill="FFFFFF"/>
+        </w:rPr>
+        <w:t xml:space="preserve"> and the Nebraska Department of Transportation (</w:t>
+      </w:r>
+      <w:hyperlink r:id="rId13" w:history="1">
+        <w:r>
+          <w:rPr>
+            <w:rStyle w:val="Hyperlink"/>
+            <w:rFonts w:cstheme="minorHAnsi"/>
+            <w:sz w:val="22"/>
+            <w:szCs w:val="22"/>
+            <w:shd w:val="clear" w:color="auto" w:fill="FFFFFF"/>
+          </w:rPr>
+          <w:t>https://gis.ne.gov/portal/apps/webappviewer/index.html?id=8ed4b009b0d546f19f0284e5bba0f972</w:t>
+        </w:r>
+      </w:hyperlink>
+      <w:r>
+        <w:rPr>
+          <w:rFonts w:cstheme="minorHAnsi"/>
+          <w:color w:val="1C1D1E"/>
+          <w:sz w:val="22"/>
+          <w:szCs w:val="22"/>
+          <w:shd w:val="clear" w:color="auto" w:fill="FFFFFF"/>
+        </w:rPr>
+        <w:t>) to determine the average number of vehicles per day that pass the nearest road for each site. (iii) We also calculated the distance of the site to its associated traffic data. (iv) We used the street centerlines layer (</w:t>
+      </w:r>
+      <w:r>
+        <w:rPr>
+          <w:rFonts w:cstheme="minorHAnsi"/>
+          <w:color w:val="1C1D1E"/>
+          <w:sz w:val="22"/>
+          <w:szCs w:val="22"/>
+          <w:shd w:val="clear" w:color="auto" w:fill="FFFFFF"/>
+        </w:rPr>
+        <w:t>https://www.nebraskamap.gov/datasets/nebraska::street-centerlines/about</w:t>
+      </w:r>
+      <w:r>
+        <w:rPr>
+          <w:rFonts w:cstheme="minorHAnsi"/>
+          <w:color w:val="1C1D1E"/>
+          <w:sz w:val="22"/>
+          <w:szCs w:val="22"/>
+          <w:shd w:val="clear" w:color="auto" w:fill="FFFFFF"/>
+        </w:rPr>
+        <w:t xml:space="preserve">) in QGIS to sum the lengths of </w:t>
+      </w:r>
+      <w:proofErr w:type="gramStart"/>
+      <w:r>
+        <w:rPr>
+          <w:rFonts w:cstheme="minorHAnsi"/>
+          <w:color w:val="1C1D1E"/>
+          <w:sz w:val="22"/>
+          <w:szCs w:val="22"/>
+          <w:shd w:val="clear" w:color="auto" w:fill="FFFFFF"/>
+        </w:rPr>
+        <w:t>all of</w:t>
+      </w:r>
+      <w:proofErr w:type="gramEnd"/>
+      <w:r>
+        <w:rPr>
+          <w:rFonts w:cstheme="minorHAnsi"/>
+          <w:color w:val="1C1D1E"/>
+          <w:sz w:val="22"/>
+          <w:szCs w:val="22"/>
+          <w:shd w:val="clear" w:color="auto" w:fill="FFFFFF"/>
+        </w:rPr>
+        <w:t xml:space="preserve"> the roads within a 1 km radius of each site. </w:t>
+      </w:r>
+    </w:p>
+    <w:p>
+      <w:pPr>
+        <w:spacing w:line="480" w:lineRule="auto"/>
+        <w:rPr>
+          <w:rFonts w:cstheme="minorHAnsi"/>
+          <w:color w:val="1C1D1E"/>
+          <w:sz w:val="22"/>
+          <w:szCs w:val="22"/>
+          <w:shd w:val="clear" w:color="auto" w:fill="FFFFFF"/>
+        </w:rPr>
+      </w:pPr>
+      <w:r>
+        <w:rPr>
+          <w:rFonts w:cstheme="minorHAnsi"/>
+          <w:color w:val="1C1D1E"/>
+          <w:sz w:val="22"/>
+          <w:szCs w:val="22"/>
+          <w:shd w:val="clear" w:color="auto" w:fill="FFFFFF"/>
+        </w:rPr>
+        <w:tab/>
+      </w:r>
+      <w:r>
+        <w:rPr>
+          <w:rFonts w:cstheme="minorHAnsi"/>
+          <w:color w:val="1C1D1E"/>
+          <w:sz w:val="22"/>
+          <w:szCs w:val="22"/>
+          <w:shd w:val="clear" w:color="auto" w:fill="FFFFFF"/>
+        </w:rPr>
+        <w:t xml:space="preserve">We wanted to see the degree of variation in vibratory noise levels across large-scale space (across 23 sites) and small-scale space (between substrates – manmade vs plant). </w:t>
+      </w:r>
+      <w:r>
+        <w:rPr>
+          <w:rFonts w:cstheme="minorHAnsi"/>
+          <w:color w:val="1C1D1E"/>
+          <w:sz w:val="22"/>
+          <w:szCs w:val="22"/>
+          <w:shd w:val="clear" w:color="auto" w:fill="FFFFFF"/>
+        </w:rPr>
+        <w:t>We reduced the</w:t>
+      </w:r>
+      <w:r>
+        <w:rPr>
+          <w:rFonts w:cstheme="minorHAnsi"/>
+          <w:color w:val="1C1D1E"/>
+          <w:sz w:val="22"/>
+          <w:szCs w:val="22"/>
+          <w:shd w:val="clear" w:color="auto" w:fill="FFFFFF"/>
+        </w:rPr>
+        <w:t xml:space="preserve"> </w:t>
+      </w:r>
+      <w:proofErr w:type="gramStart"/>
+      <w:r>
+        <w:rPr>
+          <w:rFonts w:cstheme="minorHAnsi"/>
+          <w:color w:val="1C1D1E"/>
+          <w:sz w:val="22"/>
+          <w:szCs w:val="22"/>
+          <w:shd w:val="clear" w:color="auto" w:fill="FFFFFF"/>
+        </w:rPr>
+        <w:t xml:space="preserve">four </w:t>
+      </w:r>
+      <w:r>
+        <w:rPr>
+          <w:rFonts w:cstheme="minorHAnsi"/>
+          <w:color w:val="1C1D1E"/>
+          <w:sz w:val="22"/>
+          <w:szCs w:val="22"/>
+          <w:shd w:val="clear" w:color="auto" w:fill="FFFFFF"/>
+        </w:rPr>
+        <w:t>traffic</w:t>
+      </w:r>
+      <w:proofErr w:type="gramEnd"/>
+      <w:r>
+        <w:rPr>
+          <w:rFonts w:cstheme="minorHAnsi"/>
+          <w:color w:val="1C1D1E"/>
+          <w:sz w:val="22"/>
+          <w:szCs w:val="22"/>
+          <w:shd w:val="clear" w:color="auto" w:fill="FFFFFF"/>
+        </w:rPr>
+        <w:t xml:space="preserve"> impact potential </w:t>
+      </w:r>
+      <w:r>
+        <w:rPr>
+          <w:rFonts w:cstheme="minorHAnsi"/>
+          <w:color w:val="1C1D1E"/>
+          <w:sz w:val="22"/>
+          <w:szCs w:val="22"/>
+          <w:shd w:val="clear" w:color="auto" w:fill="FFFFFF"/>
+        </w:rPr>
+        <w:t xml:space="preserve">variables through principal component analysis </w:t>
+      </w:r>
+      <w:r>
+        <w:rPr>
+          <w:rFonts w:cstheme="minorHAnsi"/>
+          <w:color w:val="1C1D1E"/>
+          <w:sz w:val="22"/>
+          <w:szCs w:val="22"/>
+          <w:shd w:val="clear" w:color="auto" w:fill="FFFFFF"/>
+        </w:rPr>
+        <w:t xml:space="preserve">using the </w:t>
+      </w:r>
+      <w:proofErr w:type="spellStart"/>
+      <w:r>
+        <w:rPr>
+          <w:rFonts w:cstheme="minorHAnsi"/>
+          <w:color w:val="1C1D1E"/>
+          <w:sz w:val="22"/>
+          <w:szCs w:val="22"/>
+          <w:shd w:val="clear" w:color="auto" w:fill="FFFFFF"/>
+        </w:rPr>
+        <w:t>FactoMineR</w:t>
+      </w:r>
+      <w:proofErr w:type="spellEnd"/>
+      <w:r>
+        <w:rPr>
+          <w:rFonts w:cstheme="minorHAnsi"/>
+          <w:color w:val="1C1D1E"/>
+          <w:sz w:val="22"/>
+          <w:szCs w:val="22"/>
+          <w:shd w:val="clear" w:color="auto" w:fill="FFFFFF"/>
+        </w:rPr>
+        <w:t xml:space="preserve"> and </w:t>
+      </w:r>
+      <w:proofErr w:type="spellStart"/>
+      <w:r>
+        <w:rPr>
+          <w:rFonts w:cstheme="minorHAnsi"/>
+          <w:color w:val="1C1D1E"/>
+          <w:sz w:val="22"/>
+          <w:szCs w:val="22"/>
+          <w:shd w:val="clear" w:color="auto" w:fill="FFFFFF"/>
+        </w:rPr>
+        <w:t>factoextra</w:t>
+      </w:r>
+      <w:proofErr w:type="spellEnd"/>
+      <w:r>
+        <w:rPr>
+          <w:rFonts w:cstheme="minorHAnsi"/>
+          <w:color w:val="1C1D1E"/>
+          <w:sz w:val="22"/>
+          <w:szCs w:val="22"/>
+          <w:shd w:val="clear" w:color="auto" w:fill="FFFFFF"/>
+        </w:rPr>
+        <w:t xml:space="preserve"> packages</w:t>
+      </w:r>
+      <w:r>
+        <w:rPr>
+          <w:rFonts w:cstheme="minorHAnsi"/>
+          <w:color w:val="1C1D1E"/>
+          <w:sz w:val="22"/>
+          <w:szCs w:val="22"/>
+          <w:shd w:val="clear" w:color="auto" w:fill="FFFFFF"/>
+        </w:rPr>
+        <w:t xml:space="preserve"> in R</w:t>
+      </w:r>
+      <w:r>
+        <w:rPr>
+          <w:rFonts w:cstheme="minorHAnsi"/>
+          <w:color w:val="1C1D1E"/>
+          <w:sz w:val="22"/>
+          <w:szCs w:val="22"/>
+          <w:shd w:val="clear" w:color="auto" w:fill="FFFFFF"/>
+        </w:rPr>
+        <w:t xml:space="preserve"> (</w:t>
+      </w:r>
+      <w:r>
+        <w:rPr>
+          <w:rFonts w:cstheme="minorHAnsi"/>
+          <w:color w:val="1C1D1E"/>
+          <w:sz w:val="22"/>
+          <w:szCs w:val="22"/>
+          <w:highlight w:val="yellow"/>
+          <w:shd w:val="clear" w:color="auto" w:fill="FFFFFF"/>
+        </w:rPr>
+        <w:t>Fig. S</w:t>
+      </w:r>
+      <w:r>
+        <w:rPr>
+          <w:rFonts w:cstheme="minorHAnsi"/>
+          <w:color w:val="1C1D1E"/>
+          <w:sz w:val="22"/>
+          <w:szCs w:val="22"/>
+          <w:shd w:val="clear" w:color="auto" w:fill="FFFFFF"/>
+        </w:rPr>
+        <w:t>)</w:t>
+      </w:r>
+      <w:r>
+        <w:rPr>
+          <w:rFonts w:cstheme="minorHAnsi"/>
+          <w:color w:val="1C1D1E"/>
+          <w:sz w:val="22"/>
+          <w:szCs w:val="22"/>
+          <w:shd w:val="clear" w:color="auto" w:fill="FFFFFF"/>
+        </w:rPr>
+        <w:t xml:space="preserve"> and used principal component 1 for statistical analyses</w:t>
+      </w:r>
+      <w:r>
+        <w:rPr>
+          <w:rFonts w:cstheme="minorHAnsi"/>
+          <w:color w:val="1C1D1E"/>
+          <w:sz w:val="22"/>
+          <w:szCs w:val="22"/>
+          <w:shd w:val="clear" w:color="auto" w:fill="FFFFFF"/>
+        </w:rPr>
+        <w:t xml:space="preserve">. </w:t>
+      </w:r>
+      <w:r>
+        <w:rPr>
+          <w:rFonts w:cstheme="minorHAnsi"/>
+          <w:color w:val="1C1D1E"/>
+          <w:sz w:val="22"/>
+          <w:szCs w:val="22"/>
+          <w:shd w:val="clear" w:color="auto" w:fill="FFFFFF"/>
+        </w:rPr>
+        <w:t xml:space="preserve">We calculated the mean </w:t>
+      </w:r>
+      <w:proofErr w:type="spellStart"/>
+      <w:r>
+        <w:rPr>
+          <w:rFonts w:cstheme="minorHAnsi"/>
+          <w:color w:val="1C1D1E"/>
+          <w:sz w:val="22"/>
+          <w:szCs w:val="22"/>
+          <w:shd w:val="clear" w:color="auto" w:fill="FFFFFF"/>
+        </w:rPr>
+        <w:t>Leq</w:t>
+      </w:r>
+      <w:proofErr w:type="spellEnd"/>
+      <w:r>
+        <w:rPr>
+          <w:rFonts w:cstheme="minorHAnsi"/>
+          <w:color w:val="1C1D1E"/>
+          <w:sz w:val="22"/>
+          <w:szCs w:val="22"/>
+          <w:shd w:val="clear" w:color="auto" w:fill="FFFFFF"/>
+        </w:rPr>
+        <w:t xml:space="preserve"> for each 24-hour recording to get the average daily </w:t>
+      </w:r>
+      <w:proofErr w:type="spellStart"/>
+      <w:r>
+        <w:rPr>
+          <w:rFonts w:cstheme="minorHAnsi"/>
+          <w:color w:val="1C1D1E"/>
+          <w:sz w:val="22"/>
+          <w:szCs w:val="22"/>
+          <w:shd w:val="clear" w:color="auto" w:fill="FFFFFF"/>
+        </w:rPr>
+        <w:t>Leq</w:t>
+      </w:r>
+      <w:proofErr w:type="spellEnd"/>
+      <w:r>
+        <w:rPr>
+          <w:rFonts w:cstheme="minorHAnsi"/>
+          <w:color w:val="1C1D1E"/>
+          <w:sz w:val="22"/>
+          <w:szCs w:val="22"/>
+          <w:shd w:val="clear" w:color="auto" w:fill="FFFFFF"/>
+        </w:rPr>
+        <w:t xml:space="preserve">. </w:t>
+      </w:r>
+      <w:r>
+        <w:rPr>
+          <w:rFonts w:cstheme="minorHAnsi"/>
+          <w:color w:val="1C1D1E"/>
+          <w:sz w:val="22"/>
+          <w:szCs w:val="22"/>
+          <w:shd w:val="clear" w:color="auto" w:fill="FFFFFF"/>
+        </w:rPr>
+        <w:t>To determine if vibratory noise levels are correlated with traffic impact potential</w:t>
+      </w:r>
+      <w:r>
+        <w:rPr>
+          <w:rFonts w:cstheme="minorHAnsi"/>
+          <w:color w:val="1C1D1E"/>
+          <w:sz w:val="22"/>
+          <w:szCs w:val="22"/>
+          <w:shd w:val="clear" w:color="auto" w:fill="FFFFFF"/>
+        </w:rPr>
+        <w:t xml:space="preserve"> and substrate type</w:t>
+      </w:r>
+      <w:r>
+        <w:rPr>
+          <w:rFonts w:cstheme="minorHAnsi"/>
+          <w:color w:val="1C1D1E"/>
+          <w:sz w:val="22"/>
+          <w:szCs w:val="22"/>
+          <w:shd w:val="clear" w:color="auto" w:fill="FFFFFF"/>
+        </w:rPr>
+        <w:t xml:space="preserve">, we computed a linear mixed-effect model that included </w:t>
+      </w:r>
+      <w:r>
+        <w:rPr>
+          <w:rFonts w:cstheme="minorHAnsi"/>
+          <w:color w:val="1C1D1E"/>
+          <w:sz w:val="22"/>
+          <w:szCs w:val="22"/>
+          <w:shd w:val="clear" w:color="auto" w:fill="FFFFFF"/>
+        </w:rPr>
+        <w:t xml:space="preserve">the daily average </w:t>
+      </w:r>
+      <w:proofErr w:type="spellStart"/>
+      <w:r>
+        <w:rPr>
+          <w:rFonts w:cstheme="minorHAnsi"/>
+          <w:color w:val="1C1D1E"/>
+          <w:sz w:val="22"/>
+          <w:szCs w:val="22"/>
+          <w:shd w:val="clear" w:color="auto" w:fill="FFFFFF"/>
+        </w:rPr>
+        <w:t>Leq</w:t>
+      </w:r>
+      <w:proofErr w:type="spellEnd"/>
+      <w:r>
+        <w:rPr>
+          <w:rFonts w:cstheme="minorHAnsi"/>
+          <w:color w:val="1C1D1E"/>
+          <w:sz w:val="22"/>
+          <w:szCs w:val="22"/>
+          <w:shd w:val="clear" w:color="auto" w:fill="FFFFFF"/>
+        </w:rPr>
+        <w:t xml:space="preserve"> as the response variable and principal component 1, substrate type, and the interaction as predictor variables. We used site as a random factor since each site had multiple recordings.</w:t>
+      </w:r>
+    </w:p>
+    <w:p>
+      <w:pPr>
+        <w:spacing w:line="480" w:lineRule="auto"/>
+        <w:rPr>
+          <w:rFonts w:cstheme="minorHAnsi"/>
+          <w:b/>
+          <w:bCs/>
+          <w:color w:val="1C1D1E"/>
+          <w:sz w:val="22"/>
+          <w:szCs w:val="22"/>
+          <w:shd w:val="clear" w:color="auto" w:fill="FFFFFF"/>
+        </w:rPr>
+      </w:pPr>
+      <w:r>
+        <w:rPr>
+          <w:rFonts w:cstheme="minorHAnsi"/>
+          <w:b/>
+          <w:bCs/>
+          <w:color w:val="1C1D1E"/>
+          <w:sz w:val="22"/>
+          <w:szCs w:val="22"/>
+          <w:shd w:val="clear" w:color="auto" w:fill="FFFFFF"/>
+        </w:rPr>
+        <w:t xml:space="preserve">Vibratory noise across time </w:t>
       </w:r>
     </w:p>
     <w:p>
@@ -1086,7 +2775,7 @@
           <w:szCs w:val="22"/>
           <w:shd w:val="clear" w:color="auto" w:fill="FFFFFF"/>
         </w:rPr>
-        <w:t>Schedule for recording collection</w:t>
+        <w:t>Season and harvest</w:t>
       </w:r>
     </w:p>
     <w:p>
@@ -1113,129 +2802,6 @@
           <w:szCs w:val="22"/>
           <w:shd w:val="clear" w:color="auto" w:fill="FFFFFF"/>
         </w:rPr>
-        <w:t>File processing in Raven Pro</w:t>
-      </w:r>
-    </w:p>
-    <w:p>
-      <w:pPr>
-        <w:pStyle w:val="ListParagraph"/>
-        <w:numPr>
-          <w:ilvl w:val="0"/>
-          <w:numId w:val="2"/>
-        </w:numPr>
-        <w:spacing w:line="480" w:lineRule="auto"/>
-        <w:rPr>
-          <w:rFonts w:cstheme="minorHAnsi"/>
-          <w:color w:val="1C1D1E"/>
-          <w:sz w:val="22"/>
-          <w:szCs w:val="22"/>
-          <w:shd w:val="clear" w:color="auto" w:fill="FFFFFF"/>
-        </w:rPr>
-      </w:pPr>
-      <w:r>
-        <w:rPr>
-          <w:rFonts w:cstheme="minorHAnsi"/>
-          <w:color w:val="1C1D1E"/>
-          <w:sz w:val="22"/>
-          <w:szCs w:val="22"/>
-          <w:shd w:val="clear" w:color="auto" w:fill="FFFFFF"/>
-        </w:rPr>
-        <w:t>PCA and Spatial analysis</w:t>
-      </w:r>
-    </w:p>
-    <w:p>
-      <w:pPr>
-        <w:spacing w:line="480" w:lineRule="auto"/>
-        <w:rPr>
-          <w:rFonts w:cstheme="minorHAnsi"/>
-          <w:color w:val="1C1D1E"/>
-          <w:sz w:val="22"/>
-          <w:szCs w:val="22"/>
-          <w:shd w:val="clear" w:color="auto" w:fill="FFFFFF"/>
-        </w:rPr>
-      </w:pPr>
-      <w:r>
-        <w:rPr>
-          <w:rFonts w:cstheme="minorHAnsi"/>
-          <w:color w:val="1C1D1E"/>
-          <w:sz w:val="22"/>
-          <w:szCs w:val="22"/>
-          <w:shd w:val="clear" w:color="auto" w:fill="FFFFFF"/>
-        </w:rPr>
-        <w:t xml:space="preserve">Vibratory noise across </w:t>
-      </w:r>
-      <w:r>
-        <w:rPr>
-          <w:rFonts w:cstheme="minorHAnsi"/>
-          <w:color w:val="1C1D1E"/>
-          <w:sz w:val="22"/>
-          <w:szCs w:val="22"/>
-          <w:shd w:val="clear" w:color="auto" w:fill="FFFFFF"/>
-        </w:rPr>
-        <w:t>time</w:t>
-      </w:r>
-      <w:r>
-        <w:rPr>
-          <w:rFonts w:cstheme="minorHAnsi"/>
-          <w:color w:val="1C1D1E"/>
-          <w:sz w:val="22"/>
-          <w:szCs w:val="22"/>
-          <w:shd w:val="clear" w:color="auto" w:fill="FFFFFF"/>
-        </w:rPr>
-        <w:t xml:space="preserve"> </w:t>
-      </w:r>
-    </w:p>
-    <w:p>
-      <w:pPr>
-        <w:pStyle w:val="ListParagraph"/>
-        <w:numPr>
-          <w:ilvl w:val="0"/>
-          <w:numId w:val="2"/>
-        </w:numPr>
-        <w:spacing w:line="480" w:lineRule="auto"/>
-        <w:rPr>
-          <w:rFonts w:cstheme="minorHAnsi"/>
-          <w:color w:val="1C1D1E"/>
-          <w:sz w:val="22"/>
-          <w:szCs w:val="22"/>
-          <w:shd w:val="clear" w:color="auto" w:fill="FFFFFF"/>
-        </w:rPr>
-      </w:pPr>
-      <w:r>
-        <w:rPr>
-          <w:rFonts w:cstheme="minorHAnsi"/>
-          <w:color w:val="1C1D1E"/>
-          <w:sz w:val="22"/>
-          <w:szCs w:val="22"/>
-          <w:shd w:val="clear" w:color="auto" w:fill="FFFFFF"/>
-        </w:rPr>
-        <w:t>Season and harvest</w:t>
-      </w:r>
-    </w:p>
-    <w:p>
-      <w:pPr>
-        <w:pStyle w:val="ListParagraph"/>
-        <w:numPr>
-          <w:ilvl w:val="0"/>
-          <w:numId w:val="2"/>
-        </w:numPr>
-        <w:spacing w:line="480" w:lineRule="auto"/>
-        <w:rPr>
-          <w:rFonts w:cstheme="minorHAnsi"/>
-          <w:color w:val="1C1D1E"/>
-          <w:sz w:val="22"/>
-          <w:szCs w:val="22"/>
-          <w:shd w:val="clear" w:color="auto" w:fill="FFFFFF"/>
-        </w:rPr>
-      </w:pPr>
-      <w:r>
-        <w:rPr>
-          <w:rFonts w:cstheme="minorHAnsi"/>
-          <w:color w:val="1C1D1E"/>
-          <w:sz w:val="22"/>
-          <w:szCs w:val="22"/>
-          <w:shd w:val="clear" w:color="auto" w:fill="FFFFFF"/>
-        </w:rPr>
         <w:t>24 hours</w:t>
       </w:r>
     </w:p>
@@ -1344,6 +2910,7 @@
           <w:szCs w:val="22"/>
           <w:shd w:val="clear" w:color="auto" w:fill="FFFFFF"/>
         </w:rPr>
+        <w:lastRenderedPageBreak/>
         <w:t>DISCUSSION</w:t>
       </w:r>
     </w:p>
@@ -1563,30 +3130,139 @@
       </w:r>
     </w:p>
   </w:comment>
+  <w:comment w:id="1" w:author="Brandi Pessman" w:date="2023-04-19T16:24:00Z" w:initials="BP">
+    <w:p>
+      <w:r>
+        <w:rPr>
+          <w:rStyle w:val="CommentReference"/>
+        </w:rPr>
+        <w:annotationRef/>
+      </w:r>
+      <w:r>
+        <w:rPr>
+          <w:sz w:val="20"/>
+          <w:szCs w:val="20"/>
+        </w:rPr>
+        <w:t>Do I need to include things like what wav format I used?</w:t>
+      </w:r>
+    </w:p>
+  </w:comment>
 </w:comments>
 </file>
 
 <file path=word/commentsExtended.xml><?xml version="1.0" encoding="utf-8"?>
 <w15:commentsEx xmlns:wpc="http://schemas.microsoft.com/office/word/2010/wordprocessingCanvas" xmlns:cx="http://schemas.microsoft.com/office/drawing/2014/chartex" xmlns:cx1="http://schemas.microsoft.com/office/drawing/2015/9/8/chartex" xmlns:cx2="http://schemas.microsoft.com/office/drawing/2015/10/21/chartex" xmlns:cx3="http://schemas.microsoft.com/office/drawing/2016/5/9/chartex" xmlns:cx4="http://schemas.microsoft.com/office/drawing/2016/5/10/chartex" xmlns:cx5="http://schemas.microsoft.com/office/drawing/2016/5/11/chartex" xmlns:cx6="http://schemas.microsoft.com/office/drawing/2016/5/12/chartex" xmlns:cx7="http://schemas.microsoft.com/office/drawing/2016/5/13/chartex" xmlns:cx8="http://schemas.microsoft.com/office/drawing/2016/5/14/chartex" xmlns:mc="http://schemas.openxmlformats.org/markup-compatibility/2006" xmlns:aink="http://schemas.microsoft.com/office/drawing/2016/ink" xmlns:am3d="http://schemas.microsoft.com/office/drawing/2017/model3d" xmlns:o="urn:schemas-microsoft-com:office:office" xmlns:oel="http://schemas.microsoft.com/office/2019/extlst" xmlns:r="http://schemas.openxmlformats.org/officeDocument/2006/relationships" xmlns:m="http://schemas.openxmlformats.org/officeDocument/2006/math" xmlns:v="urn:schemas-microsoft-com:vml" xmlns:wp14="http://schemas.microsoft.com/office/word/2010/wordprocessingDrawing" xmlns:wp="http://schemas.openxmlformats.org/drawingml/2006/wordprocessingDrawing" xmlns:w10="urn:schemas-microsoft-com:office:word" xmlns:w="http://schemas.openxmlformats.org/wordprocessingml/2006/main" xmlns:w14="http://schemas.microsoft.com/office/word/2010/wordml" xmlns:w15="http://schemas.microsoft.com/office/word/2012/wordml" xmlns:w16cex="http://schemas.microsoft.com/office/word/2018/wordml/cex" xmlns:w16cid="http://schemas.microsoft.com/office/word/2016/wordml/cid" xmlns:w16="http://schemas.microsoft.com/office/word/2018/wordml" xmlns:w16du="http://schemas.microsoft.com/office/word/2023/wordml/word16du" xmlns:w16sdtdh="http://schemas.microsoft.com/office/word/2020/wordml/sdtdatahash" xmlns:w16se="http://schemas.microsoft.com/office/word/2015/wordml/symex" xmlns:wpg="http://schemas.microsoft.com/office/word/2010/wordprocessingGroup" xmlns:wpi="http://schemas.microsoft.com/office/word/2010/wordprocessingInk" xmlns:wne="http://schemas.microsoft.com/office/word/2006/wordml" xmlns:wps="http://schemas.microsoft.com/office/word/2010/wordprocessingShape" mc:Ignorable="w14 w15 w16se w16cid w16 w16cex w16sdtdh wp14">
   <w15:commentEx w15:paraId="22110B7E" w15:done="0"/>
+  <w15:commentEx w15:paraId="178BA5F8" w15:done="0"/>
 </w15:commentsEx>
 </file>
 
 <file path=word/commentsExtensible.xml><?xml version="1.0" encoding="utf-8"?>
 <w16cex:commentsExtensible xmlns:wpc="http://schemas.microsoft.com/office/word/2010/wordprocessingCanvas" xmlns:cx="http://schemas.microsoft.com/office/drawing/2014/chartex" xmlns:cx1="http://schemas.microsoft.com/office/drawing/2015/9/8/chartex" xmlns:cx2="http://schemas.microsoft.com/office/drawing/2015/10/21/chartex" xmlns:cx3="http://schemas.microsoft.com/office/drawing/2016/5/9/chartex" xmlns:cx4="http://schemas.microsoft.com/office/drawing/2016/5/10/chartex" xmlns:cx5="http://schemas.microsoft.com/office/drawing/2016/5/11/chartex" xmlns:cx6="http://schemas.microsoft.com/office/drawing/2016/5/12/chartex" xmlns:cx7="http://schemas.microsoft.com/office/drawing/2016/5/13/chartex" xmlns:cx8="http://schemas.microsoft.com/office/drawing/2016/5/14/chartex" xmlns:mc="http://schemas.openxmlformats.org/markup-compatibility/2006" xmlns:aink="http://schemas.microsoft.com/office/drawing/2016/ink" xmlns:am3d="http://schemas.microsoft.com/office/drawing/2017/model3d" xmlns:o="urn:schemas-microsoft-com:office:office" xmlns:oel="http://schemas.microsoft.com/office/2019/extlst" xmlns:r="http://schemas.openxmlformats.org/officeDocument/2006/relationships" xmlns:m="http://schemas.openxmlformats.org/officeDocument/2006/math" xmlns:v="urn:schemas-microsoft-com:vml" xmlns:wp14="http://schemas.microsoft.com/office/word/2010/wordprocessingDrawing" xmlns:wp="http://schemas.openxmlformats.org/drawingml/2006/wordprocessingDrawing" xmlns:w10="urn:schemas-microsoft-com:office:word" xmlns:w="http://schemas.openxmlformats.org/wordprocessingml/2006/main" xmlns:w14="http://schemas.microsoft.com/office/word/2010/wordml" xmlns:w15="http://schemas.microsoft.com/office/word/2012/wordml" xmlns:w16cex="http://schemas.microsoft.com/office/word/2018/wordml/cex" xmlns:w16cid="http://schemas.microsoft.com/office/word/2016/wordml/cid" xmlns:w16="http://schemas.microsoft.com/office/word/2018/wordml" xmlns:w16du="http://schemas.microsoft.com/office/word/2023/wordml/word16du" xmlns:w16sdtdh="http://schemas.microsoft.com/office/word/2020/wordml/sdtdatahash" xmlns:w16se="http://schemas.microsoft.com/office/word/2015/wordml/symex" xmlns:wpg="http://schemas.microsoft.com/office/word/2010/wordprocessingGroup" xmlns:wpi="http://schemas.microsoft.com/office/word/2010/wordprocessingInk" xmlns:wne="http://schemas.microsoft.com/office/word/2006/wordml" xmlns:wps="http://schemas.microsoft.com/office/word/2010/wordprocessingShape" mc:Ignorable="w14 w15 w16se w16cid w16 w16cex w16sdtdh wp14">
   <w16cex:commentExtensible w16cex:durableId="27E8F125" w16cex:dateUtc="2023-04-18T15:36:00Z"/>
+  <w16cex:commentExtensible w16cex:durableId="27EA9425" w16cex:dateUtc="2023-04-19T21:24:00Z"/>
 </w16cex:commentsExtensible>
 </file>
 
 <file path=word/commentsIds.xml><?xml version="1.0" encoding="utf-8"?>
 <w16cid:commentsIds xmlns:wpc="http://schemas.microsoft.com/office/word/2010/wordprocessingCanvas" xmlns:cx="http://schemas.microsoft.com/office/drawing/2014/chartex" xmlns:cx1="http://schemas.microsoft.com/office/drawing/2015/9/8/chartex" xmlns:cx2="http://schemas.microsoft.com/office/drawing/2015/10/21/chartex" xmlns:cx3="http://schemas.microsoft.com/office/drawing/2016/5/9/chartex" xmlns:cx4="http://schemas.microsoft.com/office/drawing/2016/5/10/chartex" xmlns:cx5="http://schemas.microsoft.com/office/drawing/2016/5/11/chartex" xmlns:cx6="http://schemas.microsoft.com/office/drawing/2016/5/12/chartex" xmlns:cx7="http://schemas.microsoft.com/office/drawing/2016/5/13/chartex" xmlns:cx8="http://schemas.microsoft.com/office/drawing/2016/5/14/chartex" xmlns:mc="http://schemas.openxmlformats.org/markup-compatibility/2006" xmlns:aink="http://schemas.microsoft.com/office/drawing/2016/ink" xmlns:am3d="http://schemas.microsoft.com/office/drawing/2017/model3d" xmlns:o="urn:schemas-microsoft-com:office:office" xmlns:oel="http://schemas.microsoft.com/office/2019/extlst" xmlns:r="http://schemas.openxmlformats.org/officeDocument/2006/relationships" xmlns:m="http://schemas.openxmlformats.org/officeDocument/2006/math" xmlns:v="urn:schemas-microsoft-com:vml" xmlns:wp14="http://schemas.microsoft.com/office/word/2010/wordprocessingDrawing" xmlns:wp="http://schemas.openxmlformats.org/drawingml/2006/wordprocessingDrawing" xmlns:w10="urn:schemas-microsoft-com:office:word" xmlns:w="http://schemas.openxmlformats.org/wordprocessingml/2006/main" xmlns:w14="http://schemas.microsoft.com/office/word/2010/wordml" xmlns:w15="http://schemas.microsoft.com/office/word/2012/wordml" xmlns:w16cex="http://schemas.microsoft.com/office/word/2018/wordml/cex" xmlns:w16cid="http://schemas.microsoft.com/office/word/2016/wordml/cid" xmlns:w16="http://schemas.microsoft.com/office/word/2018/wordml" xmlns:w16du="http://schemas.microsoft.com/office/word/2023/wordml/word16du" xmlns:w16sdtdh="http://schemas.microsoft.com/office/word/2020/wordml/sdtdatahash" xmlns:w16se="http://schemas.microsoft.com/office/word/2015/wordml/symex" xmlns:wpg="http://schemas.microsoft.com/office/word/2010/wordprocessingGroup" xmlns:wpi="http://schemas.microsoft.com/office/word/2010/wordprocessingInk" xmlns:wne="http://schemas.microsoft.com/office/word/2006/wordml" xmlns:wps="http://schemas.microsoft.com/office/word/2010/wordprocessingShape" mc:Ignorable="w14 w15 w16se w16cid w16 w16cex w16sdtdh wp14">
   <w16cid:commentId w16cid:paraId="22110B7E" w16cid:durableId="27E8F125"/>
+  <w16cid:commentId w16cid:paraId="178BA5F8" w16cid:durableId="27EA9425"/>
 </w16cid:commentsIds>
 </file>
 
 <file path=word/numbering.xml><?xml version="1.0" encoding="utf-8"?>
 <w:numbering xmlns:wpc="http://schemas.microsoft.com/office/word/2010/wordprocessingCanvas" xmlns:cx="http://schemas.microsoft.com/office/drawing/2014/chartex" xmlns:cx1="http://schemas.microsoft.com/office/drawing/2015/9/8/chartex" xmlns:cx2="http://schemas.microsoft.com/office/drawing/2015/10/21/chartex" xmlns:cx3="http://schemas.microsoft.com/office/drawing/2016/5/9/chartex" xmlns:cx4="http://schemas.microsoft.com/office/drawing/2016/5/10/chartex" xmlns:cx5="http://schemas.microsoft.com/office/drawing/2016/5/11/chartex" xmlns:cx6="http://schemas.microsoft.com/office/drawing/2016/5/12/chartex" xmlns:cx7="http://schemas.microsoft.com/office/drawing/2016/5/13/chartex" xmlns:cx8="http://schemas.microsoft.com/office/drawing/2016/5/14/chartex" xmlns:mc="http://schemas.openxmlformats.org/markup-compatibility/2006" xmlns:aink="http://schemas.microsoft.com/office/drawing/2016/ink" xmlns:am3d="http://schemas.microsoft.com/office/drawing/2017/model3d" xmlns:o="urn:schemas-microsoft-com:office:office" xmlns:oel="http://schemas.microsoft.com/office/2019/extlst" xmlns:r="http://schemas.openxmlformats.org/officeDocument/2006/relationships" xmlns:m="http://schemas.openxmlformats.org/officeDocument/2006/math" xmlns:v="urn:schemas-microsoft-com:vml" xmlns:wp14="http://schemas.microsoft.com/office/word/2010/wordprocessingDrawing" xmlns:wp="http://schemas.openxmlformats.org/drawingml/2006/wordprocessingDrawing" xmlns:w10="urn:schemas-microsoft-com:office:word" xmlns:w="http://schemas.openxmlformats.org/wordprocessingml/2006/main" xmlns:w14="http://schemas.microsoft.com/office/word/2010/wordml" xmlns:w15="http://schemas.microsoft.com/office/word/2012/wordml" xmlns:w16cex="http://schemas.microsoft.com/office/word/2018/wordml/cex" xmlns:w16cid="http://schemas.microsoft.com/office/word/2016/wordml/cid" xmlns:w16="http://schemas.microsoft.com/office/word/2018/wordml" xmlns:w16du="http://schemas.microsoft.com/office/word/2023/wordml/word16du" xmlns:w16sdtdh="http://schemas.microsoft.com/office/word/2020/wordml/sdtdatahash" xmlns:w16se="http://schemas.microsoft.com/office/word/2015/wordml/symex" xmlns:wpg="http://schemas.microsoft.com/office/word/2010/wordprocessingGroup" xmlns:wpi="http://schemas.microsoft.com/office/word/2010/wordprocessingInk" xmlns:wne="http://schemas.microsoft.com/office/word/2006/wordml" xmlns:wps="http://schemas.microsoft.com/office/word/2010/wordprocessingShape" mc:Ignorable="w14 w15 w16se w16cid w16 w16cex w16sdtdh wp14">
   <w:abstractNum w:abstractNumId="0" w15:restartNumberingAfterBreak="0">
+    <w:nsid w:val="0B027D54"/>
+    <w:multiLevelType w:val="hybridMultilevel"/>
+    <w:tmpl w:val="F3A48E7E"/>
+    <w:lvl w:ilvl="0" w:tplc="1048D7D8">
+      <w:start w:val="1"/>
+      <w:numFmt w:val="lowerRoman"/>
+      <w:lvlText w:val="(%1)"/>
+      <w:lvlJc w:val="left"/>
+      <w:pPr>
+        <w:ind w:left="1440" w:hanging="720"/>
+      </w:pPr>
+      <w:rPr>
+        <w:rFonts w:hint="default"/>
+      </w:rPr>
+    </w:lvl>
+    <w:lvl w:ilvl="1" w:tplc="04090019" w:tentative="1">
+      <w:start w:val="1"/>
+      <w:numFmt w:val="lowerLetter"/>
+      <w:lvlText w:val="%2."/>
+      <w:lvlJc w:val="left"/>
+      <w:pPr>
+        <w:ind w:left="1800" w:hanging="360"/>
+      </w:pPr>
+    </w:lvl>
+    <w:lvl w:ilvl="2" w:tplc="0409001B" w:tentative="1">
+      <w:start w:val="1"/>
+      <w:numFmt w:val="lowerRoman"/>
+      <w:lvlText w:val="%3."/>
+      <w:lvlJc w:val="right"/>
+      <w:pPr>
+        <w:ind w:left="2520" w:hanging="180"/>
+      </w:pPr>
+    </w:lvl>
+    <w:lvl w:ilvl="3" w:tplc="0409000F" w:tentative="1">
+      <w:start w:val="1"/>
+      <w:numFmt w:val="decimal"/>
+      <w:lvlText w:val="%4."/>
+      <w:lvlJc w:val="left"/>
+      <w:pPr>
+        <w:ind w:left="3240" w:hanging="360"/>
+      </w:pPr>
+    </w:lvl>
+    <w:lvl w:ilvl="4" w:tplc="04090019" w:tentative="1">
+      <w:start w:val="1"/>
+      <w:numFmt w:val="lowerLetter"/>
+      <w:lvlText w:val="%5."/>
+      <w:lvlJc w:val="left"/>
+      <w:pPr>
+        <w:ind w:left="3960" w:hanging="360"/>
+      </w:pPr>
+    </w:lvl>
+    <w:lvl w:ilvl="5" w:tplc="0409001B" w:tentative="1">
+      <w:start w:val="1"/>
+      <w:numFmt w:val="lowerRoman"/>
+      <w:lvlText w:val="%6."/>
+      <w:lvlJc w:val="right"/>
+      <w:pPr>
+        <w:ind w:left="4680" w:hanging="180"/>
+      </w:pPr>
+    </w:lvl>
+    <w:lvl w:ilvl="6" w:tplc="0409000F" w:tentative="1">
+      <w:start w:val="1"/>
+      <w:numFmt w:val="decimal"/>
+      <w:lvlText w:val="%7."/>
+      <w:lvlJc w:val="left"/>
+      <w:pPr>
+        <w:ind w:left="5400" w:hanging="360"/>
+      </w:pPr>
+    </w:lvl>
+    <w:lvl w:ilvl="7" w:tplc="04090019" w:tentative="1">
+      <w:start w:val="1"/>
+      <w:numFmt w:val="lowerLetter"/>
+      <w:lvlText w:val="%8."/>
+      <w:lvlJc w:val="left"/>
+      <w:pPr>
+        <w:ind w:left="6120" w:hanging="360"/>
+      </w:pPr>
+    </w:lvl>
+    <w:lvl w:ilvl="8" w:tplc="0409001B" w:tentative="1">
+      <w:start w:val="1"/>
+      <w:numFmt w:val="lowerRoman"/>
+      <w:lvlText w:val="%9."/>
+      <w:lvlJc w:val="right"/>
+      <w:pPr>
+        <w:ind w:left="6840" w:hanging="180"/>
+      </w:pPr>
+    </w:lvl>
+  </w:abstractNum>
+  <w:abstractNum w:abstractNumId="1" w15:restartNumberingAfterBreak="0">
     <w:nsid w:val="0FDF1F7A"/>
     <w:multiLevelType w:val="hybridMultilevel"/>
     <w:tmpl w:val="FDA66D02"/>
@@ -1699,7 +3375,96 @@
       </w:rPr>
     </w:lvl>
   </w:abstractNum>
-  <w:abstractNum w:abstractNumId="1" w15:restartNumberingAfterBreak="0">
+  <w:abstractNum w:abstractNumId="2" w15:restartNumberingAfterBreak="0">
+    <w:nsid w:val="238267C7"/>
+    <w:multiLevelType w:val="hybridMultilevel"/>
+    <w:tmpl w:val="FA66D06E"/>
+    <w:lvl w:ilvl="0" w:tplc="C8D082A2">
+      <w:start w:val="1"/>
+      <w:numFmt w:val="lowerRoman"/>
+      <w:lvlText w:val="(%1)"/>
+      <w:lvlJc w:val="left"/>
+      <w:pPr>
+        <w:ind w:left="1440" w:hanging="720"/>
+      </w:pPr>
+      <w:rPr>
+        <w:rFonts w:hint="default"/>
+      </w:rPr>
+    </w:lvl>
+    <w:lvl w:ilvl="1" w:tplc="04090019" w:tentative="1">
+      <w:start w:val="1"/>
+      <w:numFmt w:val="lowerLetter"/>
+      <w:lvlText w:val="%2."/>
+      <w:lvlJc w:val="left"/>
+      <w:pPr>
+        <w:ind w:left="1800" w:hanging="360"/>
+      </w:pPr>
+    </w:lvl>
+    <w:lvl w:ilvl="2" w:tplc="0409001B" w:tentative="1">
+      <w:start w:val="1"/>
+      <w:numFmt w:val="lowerRoman"/>
+      <w:lvlText w:val="%3."/>
+      <w:lvlJc w:val="right"/>
+      <w:pPr>
+        <w:ind w:left="2520" w:hanging="180"/>
+      </w:pPr>
+    </w:lvl>
+    <w:lvl w:ilvl="3" w:tplc="0409000F" w:tentative="1">
+      <w:start w:val="1"/>
+      <w:numFmt w:val="decimal"/>
+      <w:lvlText w:val="%4."/>
+      <w:lvlJc w:val="left"/>
+      <w:pPr>
+        <w:ind w:left="3240" w:hanging="360"/>
+      </w:pPr>
+    </w:lvl>
+    <w:lvl w:ilvl="4" w:tplc="04090019" w:tentative="1">
+      <w:start w:val="1"/>
+      <w:numFmt w:val="lowerLetter"/>
+      <w:lvlText w:val="%5."/>
+      <w:lvlJc w:val="left"/>
+      <w:pPr>
+        <w:ind w:left="3960" w:hanging="360"/>
+      </w:pPr>
+    </w:lvl>
+    <w:lvl w:ilvl="5" w:tplc="0409001B" w:tentative="1">
+      <w:start w:val="1"/>
+      <w:numFmt w:val="lowerRoman"/>
+      <w:lvlText w:val="%6."/>
+      <w:lvlJc w:val="right"/>
+      <w:pPr>
+        <w:ind w:left="4680" w:hanging="180"/>
+      </w:pPr>
+    </w:lvl>
+    <w:lvl w:ilvl="6" w:tplc="0409000F" w:tentative="1">
+      <w:start w:val="1"/>
+      <w:numFmt w:val="decimal"/>
+      <w:lvlText w:val="%7."/>
+      <w:lvlJc w:val="left"/>
+      <w:pPr>
+        <w:ind w:left="5400" w:hanging="360"/>
+      </w:pPr>
+    </w:lvl>
+    <w:lvl w:ilvl="7" w:tplc="04090019" w:tentative="1">
+      <w:start w:val="1"/>
+      <w:numFmt w:val="lowerLetter"/>
+      <w:lvlText w:val="%8."/>
+      <w:lvlJc w:val="left"/>
+      <w:pPr>
+        <w:ind w:left="6120" w:hanging="360"/>
+      </w:pPr>
+    </w:lvl>
+    <w:lvl w:ilvl="8" w:tplc="0409001B" w:tentative="1">
+      <w:start w:val="1"/>
+      <w:numFmt w:val="lowerRoman"/>
+      <w:lvlText w:val="%9."/>
+      <w:lvlJc w:val="right"/>
+      <w:pPr>
+        <w:ind w:left="6840" w:hanging="180"/>
+      </w:pPr>
+    </w:lvl>
+  </w:abstractNum>
+  <w:abstractNum w:abstractNumId="3" w15:restartNumberingAfterBreak="0">
     <w:nsid w:val="2E885943"/>
     <w:multiLevelType w:val="hybridMultilevel"/>
     <w:tmpl w:val="B8C4BF1A"/>
@@ -1811,7 +3576,7 @@
       </w:rPr>
     </w:lvl>
   </w:abstractNum>
-  <w:abstractNum w:abstractNumId="2" w15:restartNumberingAfterBreak="0">
+  <w:abstractNum w:abstractNumId="4" w15:restartNumberingAfterBreak="0">
     <w:nsid w:val="3B38112A"/>
     <w:multiLevelType w:val="hybridMultilevel"/>
     <w:tmpl w:val="98CEA49A"/>
@@ -1925,13 +3690,19 @@
     </w:lvl>
   </w:abstractNum>
   <w:num w:numId="1" w16cid:durableId="690499206">
+    <w:abstractNumId w:val="3"/>
+  </w:num>
+  <w:num w:numId="2" w16cid:durableId="1118060845">
     <w:abstractNumId w:val="1"/>
   </w:num>
-  <w:num w:numId="2" w16cid:durableId="1118060845">
+  <w:num w:numId="3" w16cid:durableId="1196848868">
+    <w:abstractNumId w:val="4"/>
+  </w:num>
+  <w:num w:numId="4" w16cid:durableId="814953948">
+    <w:abstractNumId w:val="2"/>
+  </w:num>
+  <w:num w:numId="5" w16cid:durableId="1731885200">
     <w:abstractNumId w:val="0"/>
-  </w:num>
-  <w:num w:numId="3" w16cid:durableId="1196848868">
-    <w:abstractNumId w:val="2"/>
   </w:num>
 </w:numbering>
 </file>
@@ -2344,7 +4115,6 @@
   <w:style w:type="character" w:default="1" w:styleId="DefaultParagraphFont">
     <w:name w:val="Default Paragraph Font"/>
     <w:uiPriority w:val="1"/>
-    <w:semiHidden/>
     <w:unhideWhenUsed/>
   </w:style>
   <w:style w:type="table" w:default="1" w:styleId="TableNormal">
@@ -2486,6 +4256,22 @@
       <w:color w:val="954F72" w:themeColor="followedHyperlink"/>
       <w:u w:val="single"/>
     </w:rPr>
+  </w:style>
+  <w:style w:type="table" w:styleId="TableGrid">
+    <w:name w:val="Table Grid"/>
+    <w:basedOn w:val="TableNormal"/>
+    <w:uiPriority w:val="39"/>
+    <w:rsid w:val="00B70F96"/>
+    <w:tblPr>
+      <w:tblBorders>
+        <w:top w:val="single" w:sz="4" w:space="0" w:color="auto"/>
+        <w:left w:val="single" w:sz="4" w:space="0" w:color="auto"/>
+        <w:bottom w:val="single" w:sz="4" w:space="0" w:color="auto"/>
+        <w:right w:val="single" w:sz="4" w:space="0" w:color="auto"/>
+        <w:insideH w:val="single" w:sz="4" w:space="0" w:color="auto"/>
+        <w:insideV w:val="single" w:sz="4" w:space="0" w:color="auto"/>
+      </w:tblBorders>
+    </w:tblPr>
   </w:style>
 </w:styles>
 </file>

</xml_diff>

<commit_message>
Choice test methods and figures and table
</commit_message>
<xml_diff>
--- a/vibratory_noise_manuscript.docx
+++ b/vibratory_noise_manuscript.docx
@@ -6955,6 +6955,7 @@
         </w:rPr>
         <w:t>(</w:t>
       </w:r>
+      <w:commentRangeStart w:id="4"/>
       <w:r>
         <w:rPr>
           <w:rFonts w:ascii="Arial" w:hAnsi="Arial" w:cs="Arial"/>
@@ -6979,6 +6980,13 @@
         </w:rPr>
         <w:t xml:space="preserve"> 4</w:t>
       </w:r>
+      <w:commentRangeEnd w:id="4"/>
+      <w:r>
+        <w:rPr>
+          <w:rStyle w:val="CommentReference"/>
+        </w:rPr>
+        <w:commentReference w:id="4"/>
+      </w:r>
       <w:r>
         <w:rPr>
           <w:rFonts w:ascii="Arial" w:hAnsi="Arial" w:cs="Arial"/>
@@ -7079,6 +7087,16 @@
           <w:szCs w:val="22"/>
           <w:shd w:val="clear" w:color="auto" w:fill="FFFFFF"/>
         </w:rPr>
+        <w:t xml:space="preserve">On the bottom inside of each large container, we placed black masking tape to better observe the silk. </w:t>
+      </w:r>
+      <w:r>
+        <w:rPr>
+          <w:rFonts w:ascii="Arial" w:hAnsi="Arial" w:cs="Arial"/>
+          <w:color w:val="1C1D1E"/>
+          <w:sz w:val="22"/>
+          <w:szCs w:val="22"/>
+          <w:shd w:val="clear" w:color="auto" w:fill="FFFFFF"/>
+        </w:rPr>
         <w:t xml:space="preserve">Centered on the bottom of each larger container, </w:t>
       </w:r>
       <w:r>
@@ -7241,27 +7259,7 @@
           <w:szCs w:val="22"/>
           <w:shd w:val="clear" w:color="auto" w:fill="FFFFFF"/>
         </w:rPr>
-        <w:t xml:space="preserve"> </w:t>
-      </w:r>
-      <w:r>
-        <w:rPr>
-          <w:rFonts w:ascii="Arial" w:hAnsi="Arial" w:cs="Arial"/>
-          <w:color w:val="1C1D1E"/>
-          <w:sz w:val="22"/>
-          <w:szCs w:val="22"/>
-          <w:shd w:val="clear" w:color="auto" w:fill="FFFFFF"/>
-        </w:rPr>
-        <w:t xml:space="preserve">On the bottom inside of each large container, we placed black masking tape to better observe the silk. </w:t>
-      </w:r>
-      <w:r>
-        <w:rPr>
-          <w:rFonts w:ascii="Arial" w:hAnsi="Arial" w:cs="Arial"/>
-          <w:color w:val="1C1D1E"/>
-          <w:sz w:val="22"/>
-          <w:szCs w:val="22"/>
-          <w:shd w:val="clear" w:color="auto" w:fill="FFFFFF"/>
-        </w:rPr>
-        <w:t xml:space="preserve">This allowed us to present a different vibratory environment on each side of the chamber: one loud and one quiet. These treatments were produced from white noise, filtered to be concentrated in low frequencies (&lt; 1000 Hz) with a 6 dB decrease per octave. The treatments differed only in amplitude </w:t>
+        <w:t xml:space="preserve"> This allowed us to present a different vibratory environment on each side of the chamber: one loud and one quiet. These treatments were produced from white noise, filtered to be concentrated in low frequencies (&lt; 1000 Hz) with a 6 dB decrease per octave. The treatments differed only in amplitude </w:t>
       </w:r>
       <w:proofErr w:type="gramStart"/>
       <w:r>
@@ -7350,7 +7348,27 @@
           <w:szCs w:val="22"/>
           <w:shd w:val="clear" w:color="auto" w:fill="FFFFFF"/>
         </w:rPr>
-        <w:t xml:space="preserve">We had 18 chambers total and ran four iterations of trials for a total of 72 spiders. However, in three trials, we used spiders from an additional site where we do not have recorded noise levels, so we decided to remove these individuals. At the time of the trial, we weighed each spider and photographed in with a size standard to calculate body size. We added the spider to one side of the chamber and encouraged it to the other side with a paintbrush before trapping it in the smaller container connecting the two larger (hereafter, tunnel). After a </w:t>
+        <w:t xml:space="preserve">We had 18 chambers total and ran four iterations of trials for a total of 72 spiders. However, in three trials, we used spiders from an additional site where we do not have recorded noise levels, so we decided to remove these individuals. At the time of the trial, we weighed each spider and photographed </w:t>
+      </w:r>
+      <w:r>
+        <w:rPr>
+          <w:rFonts w:ascii="Arial" w:hAnsi="Arial" w:cs="Arial"/>
+          <w:color w:val="1C1D1E"/>
+          <w:sz w:val="22"/>
+          <w:szCs w:val="22"/>
+          <w:shd w:val="clear" w:color="auto" w:fill="FFFFFF"/>
+        </w:rPr>
+        <w:t>it</w:t>
+      </w:r>
+      <w:r>
+        <w:rPr>
+          <w:rFonts w:ascii="Arial" w:hAnsi="Arial" w:cs="Arial"/>
+          <w:color w:val="1C1D1E"/>
+          <w:sz w:val="22"/>
+          <w:szCs w:val="22"/>
+          <w:shd w:val="clear" w:color="auto" w:fill="FFFFFF"/>
+        </w:rPr>
+        <w:t xml:space="preserve"> with a size standard to calculate body size. We added the spider to one side of the chamber and encouraged it to the other side with a paintbrush before trapping it in the smaller container connecting the two larger (hereafter, tunnel). After a </w:t>
       </w:r>
       <w:r>
         <w:rPr>
@@ -7476,7 +7494,28 @@
           <w:szCs w:val="22"/>
           <w:shd w:val="clear" w:color="auto" w:fill="FFFFFF"/>
         </w:rPr>
-        <w:t xml:space="preserve">Each day, we recorded the position of the spider once between 10:00 and 15:00, which is the time of day when they show the least activity (Results: Spider activity patterns) and are often observed in the field either at the entrance of the retreat or deep into the retreat (personal observation, </w:t>
+        <w:t>Each day, we recorded the position of the spider once between 10:00 and 15:00, which is the time of day when they show the least activity (</w:t>
+      </w:r>
+      <w:r>
+        <w:rPr>
+          <w:rFonts w:ascii="Arial" w:hAnsi="Arial" w:cs="Arial"/>
+          <w:color w:val="1C1D1E"/>
+          <w:sz w:val="22"/>
+          <w:szCs w:val="22"/>
+          <w:highlight w:val="yellow"/>
+          <w:shd w:val="clear" w:color="auto" w:fill="FFFFFF"/>
+        </w:rPr>
+        <w:t>Results: Spider activity patterns</w:t>
+      </w:r>
+      <w:r>
+        <w:rPr>
+          <w:rFonts w:ascii="Arial" w:hAnsi="Arial" w:cs="Arial"/>
+          <w:color w:val="1C1D1E"/>
+          <w:sz w:val="22"/>
+          <w:szCs w:val="22"/>
+          <w:shd w:val="clear" w:color="auto" w:fill="FFFFFF"/>
+        </w:rPr>
+        <w:t xml:space="preserve">) and are often observed in the field either at the entrance of the retreat or deep into the retreat (personal observation, </w:t>
       </w:r>
       <w:proofErr w:type="spellStart"/>
       <w:r>
@@ -7977,7 +8016,28 @@
           <w:szCs w:val="22"/>
           <w:shd w:val="clear" w:color="auto" w:fill="FFFFFF"/>
         </w:rPr>
-        <w:t xml:space="preserve">of spiders differed by the site where the spider was collected. We also tested if age and body condition were correlated. Since age and condition are correlated (see Results), we refrained from including their interaction in any model. </w:t>
+        <w:t>of spiders differed by the site where the spider was collected. We also tested if age and body condition were correlated. Since age and condition are correlated (</w:t>
+      </w:r>
+      <w:r>
+        <w:rPr>
+          <w:rFonts w:ascii="Arial" w:hAnsi="Arial" w:cs="Arial"/>
+          <w:color w:val="1C1D1E"/>
+          <w:sz w:val="22"/>
+          <w:szCs w:val="22"/>
+          <w:highlight w:val="yellow"/>
+          <w:shd w:val="clear" w:color="auto" w:fill="FFFFFF"/>
+        </w:rPr>
+        <w:t>see Results</w:t>
+      </w:r>
+      <w:r>
+        <w:rPr>
+          <w:rFonts w:ascii="Arial" w:hAnsi="Arial" w:cs="Arial"/>
+          <w:color w:val="1C1D1E"/>
+          <w:sz w:val="22"/>
+          <w:szCs w:val="22"/>
+          <w:shd w:val="clear" w:color="auto" w:fill="FFFFFF"/>
+        </w:rPr>
+        <w:t xml:space="preserve">), we refrained from including their interaction in any model. </w:t>
       </w:r>
       <w:r>
         <w:rPr>
@@ -8007,7 +8067,27 @@
           <w:szCs w:val="22"/>
           <w:shd w:val="clear" w:color="auto" w:fill="FFFFFF"/>
         </w:rPr>
-        <w:t xml:space="preserve">model where two or more continuous predictors remained in the model, we ensured the </w:t>
+        <w:t xml:space="preserve">model where two or more continuous predictors remained in the model, </w:t>
+      </w:r>
+      <w:r>
+        <w:rPr>
+          <w:rFonts w:ascii="Arial" w:hAnsi="Arial" w:cs="Arial"/>
+          <w:color w:val="1C1D1E"/>
+          <w:sz w:val="22"/>
+          <w:szCs w:val="22"/>
+          <w:shd w:val="clear" w:color="auto" w:fill="FFFFFF"/>
+        </w:rPr>
+        <w:t>we scaled and centered all continuous variables in the global model and</w:t>
+      </w:r>
+      <w:r>
+        <w:rPr>
+          <w:rFonts w:ascii="Arial" w:hAnsi="Arial" w:cs="Arial"/>
+          <w:color w:val="1C1D1E"/>
+          <w:sz w:val="22"/>
+          <w:szCs w:val="22"/>
+          <w:shd w:val="clear" w:color="auto" w:fill="FFFFFF"/>
+        </w:rPr>
+        <w:t xml:space="preserve"> ensured the </w:t>
       </w:r>
       <w:r>
         <w:rPr>
@@ -8037,7 +8117,37 @@
           <w:szCs w:val="22"/>
           <w:shd w:val="clear" w:color="auto" w:fill="FFFFFF"/>
         </w:rPr>
-        <w:t xml:space="preserve">) remained below two for each of the variables. </w:t>
+        <w:t>) remained below two for each of the variables</w:t>
+      </w:r>
+      <w:r>
+        <w:rPr>
+          <w:rFonts w:ascii="Arial" w:hAnsi="Arial" w:cs="Arial"/>
+          <w:color w:val="1C1D1E"/>
+          <w:sz w:val="22"/>
+          <w:szCs w:val="22"/>
+          <w:shd w:val="clear" w:color="auto" w:fill="FFFFFF"/>
+        </w:rPr>
+        <w:t xml:space="preserve"> in the final model</w:t>
+      </w:r>
+      <w:r>
+        <w:rPr>
+          <w:rFonts w:ascii="Arial" w:hAnsi="Arial" w:cs="Arial"/>
+          <w:color w:val="1C1D1E"/>
+          <w:sz w:val="22"/>
+          <w:szCs w:val="22"/>
+          <w:shd w:val="clear" w:color="auto" w:fill="FFFFFF"/>
+        </w:rPr>
+        <w:t xml:space="preserve">. </w:t>
+      </w:r>
+      <w:r>
+        <w:rPr>
+          <w:rFonts w:ascii="Arial" w:hAnsi="Arial" w:cs="Arial"/>
+          <w:color w:val="1C1D1E"/>
+          <w:sz w:val="22"/>
+          <w:szCs w:val="22"/>
+          <w:shd w:val="clear" w:color="auto" w:fill="FFFFFF"/>
+        </w:rPr>
+        <w:t>We used backward selection to select the best fit model.</w:t>
       </w:r>
     </w:p>
     <w:p>
@@ -8052,223 +8162,6 @@
           <w:shd w:val="clear" w:color="auto" w:fill="FFFFFF"/>
         </w:rPr>
       </w:pPr>
-      <w:r>
-        <w:rPr>
-          <w:rFonts w:ascii="Arial" w:hAnsi="Arial" w:cs="Arial"/>
-          <w:i/>
-          <w:iCs/>
-          <w:color w:val="1C1D1E"/>
-          <w:sz w:val="22"/>
-          <w:szCs w:val="22"/>
-          <w:shd w:val="clear" w:color="auto" w:fill="FFFFFF"/>
-        </w:rPr>
-        <w:t>Spider position</w:t>
-      </w:r>
-      <w:r>
-        <w:rPr>
-          <w:rFonts w:ascii="Arial" w:hAnsi="Arial" w:cs="Arial"/>
-          <w:color w:val="1C1D1E"/>
-          <w:sz w:val="22"/>
-          <w:szCs w:val="22"/>
-          <w:shd w:val="clear" w:color="auto" w:fill="FFFFFF"/>
-        </w:rPr>
-        <w:t xml:space="preserve"> </w:t>
-      </w:r>
-      <w:r>
-        <w:rPr>
-          <w:rFonts w:ascii="Arial" w:hAnsi="Arial" w:cs="Arial"/>
-          <w:color w:val="1C1D1E"/>
-          <w:sz w:val="22"/>
-          <w:szCs w:val="22"/>
-          <w:shd w:val="clear" w:color="auto" w:fill="FFFFFF"/>
-        </w:rPr>
-        <w:t>–</w:t>
-      </w:r>
-      <w:r>
-        <w:rPr>
-          <w:rFonts w:ascii="Arial" w:hAnsi="Arial" w:cs="Arial"/>
-          <w:color w:val="1C1D1E"/>
-          <w:sz w:val="22"/>
-          <w:szCs w:val="22"/>
-          <w:shd w:val="clear" w:color="auto" w:fill="FFFFFF"/>
-        </w:rPr>
-        <w:t xml:space="preserve"> </w:t>
-      </w:r>
-      <w:r>
-        <w:rPr>
-          <w:rFonts w:ascii="Arial" w:hAnsi="Arial" w:cs="Arial"/>
-          <w:color w:val="1C1D1E"/>
-          <w:sz w:val="22"/>
-          <w:szCs w:val="22"/>
-          <w:shd w:val="clear" w:color="auto" w:fill="FFFFFF"/>
-        </w:rPr>
-        <w:t xml:space="preserve">We used the daily position of the spider to approximate where the spider chose to spend its time. First, we used a </w:t>
-      </w:r>
-      <w:r>
-        <w:rPr>
-          <w:rFonts w:ascii="Arial" w:hAnsi="Arial" w:cs="Arial"/>
-          <w:color w:val="1C1D1E"/>
-          <w:sz w:val="22"/>
-          <w:szCs w:val="22"/>
-          <w:shd w:val="clear" w:color="auto" w:fill="FFFFFF"/>
-        </w:rPr>
-        <w:t>logistic</w:t>
-      </w:r>
-      <w:r>
-        <w:rPr>
-          <w:rFonts w:ascii="Arial" w:hAnsi="Arial" w:cs="Arial"/>
-          <w:color w:val="1C1D1E"/>
-          <w:sz w:val="22"/>
-          <w:szCs w:val="22"/>
-          <w:shd w:val="clear" w:color="auto" w:fill="FFFFFF"/>
-        </w:rPr>
-        <w:t xml:space="preserve"> regression to assess whether site </w:t>
-      </w:r>
-      <w:proofErr w:type="spellStart"/>
-      <w:r>
-        <w:rPr>
-          <w:rFonts w:ascii="Arial" w:hAnsi="Arial" w:cs="Arial"/>
-          <w:color w:val="1C1D1E"/>
-          <w:sz w:val="22"/>
-          <w:szCs w:val="22"/>
-          <w:shd w:val="clear" w:color="auto" w:fill="FFFFFF"/>
-        </w:rPr>
-        <w:t>Leq</w:t>
-      </w:r>
-      <w:proofErr w:type="spellEnd"/>
-      <w:r>
-        <w:rPr>
-          <w:rFonts w:ascii="Arial" w:hAnsi="Arial" w:cs="Arial"/>
-          <w:color w:val="1C1D1E"/>
-          <w:sz w:val="22"/>
-          <w:szCs w:val="22"/>
-          <w:shd w:val="clear" w:color="auto" w:fill="FFFFFF"/>
-        </w:rPr>
-        <w:t xml:space="preserve">, </w:t>
-      </w:r>
-      <w:r>
-        <w:rPr>
-          <w:rFonts w:ascii="Arial" w:hAnsi="Arial" w:cs="Arial"/>
-          <w:color w:val="1C1D1E"/>
-          <w:sz w:val="22"/>
-          <w:szCs w:val="22"/>
-          <w:shd w:val="clear" w:color="auto" w:fill="FFFFFF"/>
-        </w:rPr>
-        <w:lastRenderedPageBreak/>
-        <w:t xml:space="preserve">age, condition, or interactions between </w:t>
-      </w:r>
-      <w:proofErr w:type="spellStart"/>
-      <w:r>
-        <w:rPr>
-          <w:rFonts w:ascii="Arial" w:hAnsi="Arial" w:cs="Arial"/>
-          <w:color w:val="1C1D1E"/>
-          <w:sz w:val="22"/>
-          <w:szCs w:val="22"/>
-          <w:shd w:val="clear" w:color="auto" w:fill="FFFFFF"/>
-        </w:rPr>
-        <w:t>Leq</w:t>
-      </w:r>
-      <w:proofErr w:type="spellEnd"/>
-      <w:r>
-        <w:rPr>
-          <w:rFonts w:ascii="Arial" w:hAnsi="Arial" w:cs="Arial"/>
-          <w:color w:val="1C1D1E"/>
-          <w:sz w:val="22"/>
-          <w:szCs w:val="22"/>
-          <w:shd w:val="clear" w:color="auto" w:fill="FFFFFF"/>
-        </w:rPr>
-        <w:t xml:space="preserve"> and age or condition affected the probability of staying in the same chamber part all four days or moving between parts. </w:t>
-      </w:r>
-      <w:r>
-        <w:rPr>
-          <w:rFonts w:ascii="Arial" w:hAnsi="Arial" w:cs="Arial"/>
-          <w:color w:val="1C1D1E"/>
-          <w:sz w:val="22"/>
-          <w:szCs w:val="22"/>
-          <w:shd w:val="clear" w:color="auto" w:fill="FFFFFF"/>
-        </w:rPr>
-        <w:t xml:space="preserve">We used </w:t>
-      </w:r>
-      <w:r>
-        <w:rPr>
-          <w:rFonts w:ascii="Arial" w:hAnsi="Arial" w:cs="Arial"/>
-          <w:color w:val="1C1D1E"/>
-          <w:sz w:val="22"/>
-          <w:szCs w:val="22"/>
-          <w:shd w:val="clear" w:color="auto" w:fill="FFFFFF"/>
-        </w:rPr>
-        <w:t>backward</w:t>
-      </w:r>
-      <w:r>
-        <w:rPr>
-          <w:rFonts w:ascii="Arial" w:hAnsi="Arial" w:cs="Arial"/>
-          <w:color w:val="1C1D1E"/>
-          <w:sz w:val="22"/>
-          <w:szCs w:val="22"/>
-          <w:shd w:val="clear" w:color="auto" w:fill="FFFFFF"/>
-        </w:rPr>
-        <w:t xml:space="preserve"> selection to find </w:t>
-      </w:r>
-      <w:r>
-        <w:rPr>
-          <w:rFonts w:ascii="Arial" w:hAnsi="Arial" w:cs="Arial"/>
-          <w:color w:val="1C1D1E"/>
-          <w:sz w:val="22"/>
-          <w:szCs w:val="22"/>
-          <w:shd w:val="clear" w:color="auto" w:fill="FFFFFF"/>
-        </w:rPr>
-        <w:t xml:space="preserve">the </w:t>
-      </w:r>
-      <w:r>
-        <w:rPr>
-          <w:rFonts w:ascii="Arial" w:hAnsi="Arial" w:cs="Arial"/>
-          <w:color w:val="1C1D1E"/>
-          <w:sz w:val="22"/>
-          <w:szCs w:val="22"/>
-          <w:shd w:val="clear" w:color="auto" w:fill="FFFFFF"/>
-        </w:rPr>
-        <w:t>best-fit</w:t>
-      </w:r>
-      <w:r>
-        <w:rPr>
-          <w:rFonts w:ascii="Arial" w:hAnsi="Arial" w:cs="Arial"/>
-          <w:color w:val="1C1D1E"/>
-          <w:sz w:val="22"/>
-          <w:szCs w:val="22"/>
-          <w:shd w:val="clear" w:color="auto" w:fill="FFFFFF"/>
-        </w:rPr>
-        <w:t xml:space="preserve"> model</w:t>
-      </w:r>
-      <w:r>
-        <w:rPr>
-          <w:rFonts w:ascii="Arial" w:hAnsi="Arial" w:cs="Arial"/>
-          <w:color w:val="1C1D1E"/>
-          <w:sz w:val="22"/>
-          <w:szCs w:val="22"/>
-          <w:shd w:val="clear" w:color="auto" w:fill="FFFFFF"/>
-        </w:rPr>
-        <w:t xml:space="preserve">. Since the continuous variables were on different scales, we scaled each continuous variable before running the model. </w:t>
-      </w:r>
-      <w:r>
-        <w:rPr>
-          <w:rFonts w:ascii="Arial" w:hAnsi="Arial" w:cs="Arial"/>
-          <w:color w:val="1C1D1E"/>
-          <w:sz w:val="22"/>
-          <w:szCs w:val="22"/>
-          <w:shd w:val="clear" w:color="auto" w:fill="FFFFFF"/>
-        </w:rPr>
-        <w:t xml:space="preserve">Of those that stayed, we used a similar model to assess whether spiders were more likely to stay on the loud or quiet side. For this model, we removed instances of staying in the tunnel, as there were only two spiders that stayed in the tunnel all four days. </w:t>
-      </w:r>
-      <w:r>
-        <w:rPr>
-          <w:rFonts w:ascii="Arial" w:hAnsi="Arial" w:cs="Arial"/>
-          <w:color w:val="1C1D1E"/>
-          <w:sz w:val="22"/>
-          <w:szCs w:val="22"/>
-          <w:shd w:val="clear" w:color="auto" w:fill="FFFFFF"/>
-        </w:rPr>
-        <w:t xml:space="preserve">Following both tests, we tested for differences within each site separately by performing backward selection on a logistic regression containing age and body condition. </w:t>
-      </w:r>
     </w:p>
     <w:p>
       <w:pPr>
@@ -8290,37 +8183,30 @@
           <w:szCs w:val="22"/>
           <w:shd w:val="clear" w:color="auto" w:fill="FFFFFF"/>
         </w:rPr>
-        <w:t xml:space="preserve">We wanted to test predictors of the spiders’ locations in the choice chamber, and we started by looking at whether they </w:t>
-      </w:r>
-      <w:r>
-        <w:rPr>
-          <w:rFonts w:ascii="Arial" w:hAnsi="Arial" w:cs="Arial"/>
-          <w:color w:val="1C1D1E"/>
-          <w:sz w:val="22"/>
-          <w:szCs w:val="22"/>
-          <w:shd w:val="clear" w:color="auto" w:fill="FFFFFF"/>
-        </w:rPr>
-        <w:t>chose</w:t>
-      </w:r>
-      <w:r>
-        <w:rPr>
-          <w:rFonts w:ascii="Arial" w:hAnsi="Arial" w:cs="Arial"/>
-          <w:color w:val="1C1D1E"/>
-          <w:sz w:val="22"/>
-          <w:szCs w:val="22"/>
-          <w:shd w:val="clear" w:color="auto" w:fill="FFFFFF"/>
-        </w:rPr>
-        <w:t xml:space="preserve"> to sit in the tunnel or not. To determine what predicted a spider being observed in the tunnel, we performed backward selection of a repeated measures binomial regression</w:t>
-      </w:r>
-      <w:r>
-        <w:rPr>
-          <w:rFonts w:ascii="Arial" w:hAnsi="Arial" w:cs="Arial"/>
-          <w:color w:val="1C1D1E"/>
-          <w:sz w:val="22"/>
-          <w:szCs w:val="22"/>
-          <w:shd w:val="clear" w:color="auto" w:fill="FFFFFF"/>
-        </w:rPr>
-        <w:t xml:space="preserve"> model with the</w:t>
+        <w:lastRenderedPageBreak/>
+        <w:t>Given the choice between loud and quiet vibratory environments, we wanted to test whether spiders collected from sites with different vibratory profiles would be more likely to (</w:t>
+      </w:r>
+      <w:proofErr w:type="spellStart"/>
+      <w:r>
+        <w:rPr>
+          <w:rFonts w:ascii="Arial" w:hAnsi="Arial" w:cs="Arial"/>
+          <w:color w:val="1C1D1E"/>
+          <w:sz w:val="22"/>
+          <w:szCs w:val="22"/>
+          <w:shd w:val="clear" w:color="auto" w:fill="FFFFFF"/>
+        </w:rPr>
+        <w:t>i</w:t>
+      </w:r>
+      <w:proofErr w:type="spellEnd"/>
+      <w:r>
+        <w:rPr>
+          <w:rFonts w:ascii="Arial" w:hAnsi="Arial" w:cs="Arial"/>
+          <w:color w:val="1C1D1E"/>
+          <w:sz w:val="22"/>
+          <w:szCs w:val="22"/>
+          <w:shd w:val="clear" w:color="auto" w:fill="FFFFFF"/>
+        </w:rPr>
+        <w:t>) stay in the same chamber part all four days, (ii)</w:t>
       </w:r>
       <w:r>
         <w:rPr>
@@ -8340,171 +8226,75 @@
           <w:szCs w:val="22"/>
           <w:shd w:val="clear" w:color="auto" w:fill="FFFFFF"/>
         </w:rPr>
-        <w:t>drop1 functio</w:t>
-      </w:r>
-      <w:r>
-        <w:rPr>
-          <w:rFonts w:ascii="Arial" w:hAnsi="Arial" w:cs="Arial"/>
-          <w:color w:val="1C1D1E"/>
-          <w:sz w:val="22"/>
-          <w:szCs w:val="22"/>
-          <w:shd w:val="clear" w:color="auto" w:fill="FFFFFF"/>
-        </w:rPr>
-        <w:t>n</w:t>
-      </w:r>
-      <w:r>
-        <w:rPr>
-          <w:rFonts w:ascii="Arial" w:hAnsi="Arial" w:cs="Arial"/>
-          <w:color w:val="1C1D1E"/>
-          <w:sz w:val="22"/>
-          <w:szCs w:val="22"/>
-          <w:shd w:val="clear" w:color="auto" w:fill="FFFFFF"/>
-        </w:rPr>
-        <w:t xml:space="preserve">. Our global model included a three-way interaction between site average </w:t>
-      </w:r>
-      <w:proofErr w:type="spellStart"/>
-      <w:r>
-        <w:rPr>
-          <w:rFonts w:ascii="Arial" w:hAnsi="Arial" w:cs="Arial"/>
-          <w:color w:val="1C1D1E"/>
-          <w:sz w:val="22"/>
-          <w:szCs w:val="22"/>
-          <w:shd w:val="clear" w:color="auto" w:fill="FFFFFF"/>
-        </w:rPr>
-        <w:t>Leq</w:t>
-      </w:r>
-      <w:proofErr w:type="spellEnd"/>
-      <w:r>
-        <w:rPr>
-          <w:rFonts w:ascii="Arial" w:hAnsi="Arial" w:cs="Arial"/>
-          <w:color w:val="1C1D1E"/>
-          <w:sz w:val="22"/>
-          <w:szCs w:val="22"/>
-          <w:shd w:val="clear" w:color="auto" w:fill="FFFFFF"/>
-        </w:rPr>
-        <w:t xml:space="preserve">, day, and age and the three-way interaction between site average </w:t>
-      </w:r>
-      <w:proofErr w:type="spellStart"/>
-      <w:r>
-        <w:rPr>
-          <w:rFonts w:ascii="Arial" w:hAnsi="Arial" w:cs="Arial"/>
-          <w:color w:val="1C1D1E"/>
-          <w:sz w:val="22"/>
-          <w:szCs w:val="22"/>
-          <w:shd w:val="clear" w:color="auto" w:fill="FFFFFF"/>
-        </w:rPr>
-        <w:t>Leq</w:t>
-      </w:r>
-      <w:proofErr w:type="spellEnd"/>
-      <w:r>
-        <w:rPr>
-          <w:rFonts w:ascii="Arial" w:hAnsi="Arial" w:cs="Arial"/>
-          <w:color w:val="1C1D1E"/>
-          <w:sz w:val="22"/>
-          <w:szCs w:val="22"/>
-          <w:shd w:val="clear" w:color="auto" w:fill="FFFFFF"/>
-        </w:rPr>
-        <w:t xml:space="preserve">, day, and condition. </w:t>
-      </w:r>
-      <w:r>
-        <w:rPr>
-          <w:rFonts w:ascii="Arial" w:hAnsi="Arial" w:cs="Arial"/>
-          <w:color w:val="1C1D1E"/>
-          <w:sz w:val="22"/>
-          <w:szCs w:val="22"/>
-          <w:shd w:val="clear" w:color="auto" w:fill="FFFFFF"/>
-        </w:rPr>
-        <w:t xml:space="preserve">Predictors were scaled and centered before model selection, and we fit age </w:t>
-      </w:r>
-      <w:r>
-        <w:rPr>
-          <w:rFonts w:ascii="Arial" w:hAnsi="Arial" w:cs="Arial"/>
-          <w:color w:val="1C1D1E"/>
-          <w:sz w:val="22"/>
-          <w:szCs w:val="22"/>
-          <w:shd w:val="clear" w:color="auto" w:fill="FFFFFF"/>
-        </w:rPr>
-        <w:t>with a</w:t>
-      </w:r>
-      <w:r>
-        <w:rPr>
-          <w:rFonts w:ascii="Arial" w:hAnsi="Arial" w:cs="Arial"/>
-          <w:color w:val="1C1D1E"/>
-          <w:sz w:val="22"/>
-          <w:szCs w:val="22"/>
-          <w:shd w:val="clear" w:color="auto" w:fill="FFFFFF"/>
-        </w:rPr>
-        <w:t xml:space="preserve"> quadratic </w:t>
-      </w:r>
-      <w:r>
-        <w:rPr>
-          <w:rFonts w:ascii="Arial" w:hAnsi="Arial" w:cs="Arial"/>
-          <w:color w:val="1C1D1E"/>
-          <w:sz w:val="22"/>
-          <w:szCs w:val="22"/>
-          <w:shd w:val="clear" w:color="auto" w:fill="FFFFFF"/>
-        </w:rPr>
-        <w:t xml:space="preserve">formula </w:t>
-      </w:r>
-      <w:r>
-        <w:rPr>
-          <w:rFonts w:ascii="Arial" w:hAnsi="Arial" w:cs="Arial"/>
-          <w:color w:val="1C1D1E"/>
-          <w:sz w:val="22"/>
-          <w:szCs w:val="22"/>
-          <w:shd w:val="clear" w:color="auto" w:fill="FFFFFF"/>
-        </w:rPr>
-        <w:t xml:space="preserve">due to </w:t>
-      </w:r>
-      <w:r>
-        <w:rPr>
-          <w:rFonts w:ascii="Arial" w:hAnsi="Arial" w:cs="Arial"/>
-          <w:color w:val="1C1D1E"/>
-          <w:sz w:val="22"/>
-          <w:szCs w:val="22"/>
-          <w:shd w:val="clear" w:color="auto" w:fill="FFFFFF"/>
-        </w:rPr>
-        <w:t>its</w:t>
-      </w:r>
-      <w:r>
-        <w:rPr>
-          <w:rFonts w:ascii="Arial" w:hAnsi="Arial" w:cs="Arial"/>
-          <w:color w:val="1C1D1E"/>
-          <w:sz w:val="22"/>
-          <w:szCs w:val="22"/>
-          <w:shd w:val="clear" w:color="auto" w:fill="FFFFFF"/>
-        </w:rPr>
-        <w:t xml:space="preserve"> </w:t>
-      </w:r>
-      <w:r>
-        <w:rPr>
-          <w:rFonts w:ascii="Arial" w:hAnsi="Arial" w:cs="Arial"/>
-          <w:color w:val="1C1D1E"/>
-          <w:sz w:val="22"/>
-          <w:szCs w:val="22"/>
-          <w:shd w:val="clear" w:color="auto" w:fill="FFFFFF"/>
-        </w:rPr>
-        <w:t>parabolic-shaped</w:t>
-      </w:r>
-      <w:r>
-        <w:rPr>
-          <w:rFonts w:ascii="Arial" w:hAnsi="Arial" w:cs="Arial"/>
-          <w:color w:val="1C1D1E"/>
-          <w:sz w:val="22"/>
-          <w:szCs w:val="22"/>
-          <w:shd w:val="clear" w:color="auto" w:fill="FFFFFF"/>
-        </w:rPr>
-        <w:t xml:space="preserve"> </w:t>
-      </w:r>
-      <w:r>
-        <w:rPr>
-          <w:rFonts w:ascii="Arial" w:hAnsi="Arial" w:cs="Arial"/>
-          <w:color w:val="1C1D1E"/>
-          <w:sz w:val="22"/>
-          <w:szCs w:val="22"/>
-          <w:shd w:val="clear" w:color="auto" w:fill="FFFFFF"/>
-        </w:rPr>
-        <w:t>distribution</w:t>
+        <w:t>lay more silk on the loud or quiet side,</w:t>
+      </w:r>
+      <w:r>
+        <w:rPr>
+          <w:rFonts w:ascii="Arial" w:hAnsi="Arial" w:cs="Arial"/>
+          <w:color w:val="1C1D1E"/>
+          <w:sz w:val="22"/>
+          <w:szCs w:val="22"/>
+          <w:shd w:val="clear" w:color="auto" w:fill="FFFFFF"/>
+        </w:rPr>
+        <w:t xml:space="preserve"> (iii) </w:t>
+      </w:r>
+      <w:r>
+        <w:rPr>
+          <w:rFonts w:ascii="Arial" w:hAnsi="Arial" w:cs="Arial"/>
+          <w:color w:val="1C1D1E"/>
+          <w:sz w:val="22"/>
+          <w:szCs w:val="22"/>
+          <w:shd w:val="clear" w:color="auto" w:fill="FFFFFF"/>
+        </w:rPr>
+        <w:t>be found on the loud or quiet side,</w:t>
+      </w:r>
+      <w:r>
+        <w:rPr>
+          <w:rFonts w:ascii="Arial" w:hAnsi="Arial" w:cs="Arial"/>
+          <w:color w:val="1C1D1E"/>
+          <w:sz w:val="22"/>
+          <w:szCs w:val="22"/>
+          <w:shd w:val="clear" w:color="auto" w:fill="FFFFFF"/>
+        </w:rPr>
+        <w:t xml:space="preserve"> (iv) </w:t>
+      </w:r>
+      <w:r>
+        <w:rPr>
+          <w:rFonts w:ascii="Arial" w:hAnsi="Arial" w:cs="Arial"/>
+          <w:color w:val="1C1D1E"/>
+          <w:sz w:val="22"/>
+          <w:szCs w:val="22"/>
+          <w:shd w:val="clear" w:color="auto" w:fill="FFFFFF"/>
+        </w:rPr>
+        <w:t>differ in the total amount of silk used</w:t>
+      </w:r>
+      <w:r>
+        <w:rPr>
+          <w:rFonts w:ascii="Arial" w:hAnsi="Arial" w:cs="Arial"/>
+          <w:color w:val="1C1D1E"/>
+          <w:sz w:val="22"/>
+          <w:szCs w:val="22"/>
+          <w:shd w:val="clear" w:color="auto" w:fill="FFFFFF"/>
+        </w:rPr>
+        <w:t xml:space="preserve">, and (v) vary in the proportion of silk laid in each chamber </w:t>
+      </w:r>
+      <w:commentRangeStart w:id="5"/>
+      <w:r>
+        <w:rPr>
+          <w:rFonts w:ascii="Arial" w:hAnsi="Arial" w:cs="Arial"/>
+          <w:color w:val="1C1D1E"/>
+          <w:sz w:val="22"/>
+          <w:szCs w:val="22"/>
+          <w:shd w:val="clear" w:color="auto" w:fill="FFFFFF"/>
+        </w:rPr>
+        <w:t>part</w:t>
+      </w:r>
+      <w:commentRangeEnd w:id="5"/>
+      <w:r>
+        <w:rPr>
+          <w:rStyle w:val="CommentReference"/>
+        </w:rPr>
+        <w:commentReference w:id="5"/>
       </w:r>
       <w:r>
         <w:rPr>
@@ -8515,16 +8305,6 @@
           <w:shd w:val="clear" w:color="auto" w:fill="FFFFFF"/>
         </w:rPr>
         <w:t xml:space="preserve">. </w:t>
-      </w:r>
-      <w:r>
-        <w:rPr>
-          <w:rFonts w:ascii="Arial" w:hAnsi="Arial" w:cs="Arial"/>
-          <w:color w:val="1C1D1E"/>
-          <w:sz w:val="22"/>
-          <w:szCs w:val="22"/>
-          <w:shd w:val="clear" w:color="auto" w:fill="FFFFFF"/>
-        </w:rPr>
-        <w:t xml:space="preserve">We included spider ID as a random effect. </w:t>
       </w:r>
     </w:p>
     <w:p>
@@ -8547,17 +8327,7 @@
           <w:szCs w:val="22"/>
           <w:shd w:val="clear" w:color="auto" w:fill="FFFFFF"/>
         </w:rPr>
-        <w:t xml:space="preserve">To determine the probability of a spider being in the loud or quiet side, we removed all instances of spiders being found in the tunnel (28 observations). We used a repeated measure binomial regression using the lme4 package in R to include where spiders were found across the four days of the trial. </w:t>
-      </w:r>
-      <w:r>
-        <w:rPr>
-          <w:rFonts w:ascii="Arial" w:hAnsi="Arial" w:cs="Arial"/>
-          <w:color w:val="1C1D1E"/>
-          <w:sz w:val="22"/>
-          <w:szCs w:val="22"/>
-          <w:shd w:val="clear" w:color="auto" w:fill="FFFFFF"/>
-        </w:rPr>
-        <w:t xml:space="preserve">We included the three-way interaction between site </w:t>
+        <w:t>(</w:t>
       </w:r>
       <w:proofErr w:type="spellStart"/>
       <w:r>
@@ -8568,6 +8338,28 @@
           <w:szCs w:val="22"/>
           <w:shd w:val="clear" w:color="auto" w:fill="FFFFFF"/>
         </w:rPr>
+        <w:t>i</w:t>
+      </w:r>
+      <w:proofErr w:type="spellEnd"/>
+      <w:r>
+        <w:rPr>
+          <w:rFonts w:ascii="Arial" w:hAnsi="Arial" w:cs="Arial"/>
+          <w:color w:val="1C1D1E"/>
+          <w:sz w:val="22"/>
+          <w:szCs w:val="22"/>
+          <w:shd w:val="clear" w:color="auto" w:fill="FFFFFF"/>
+        </w:rPr>
+        <w:t xml:space="preserve">) We used a binomial generalized linear model to determine if site </w:t>
+      </w:r>
+      <w:proofErr w:type="spellStart"/>
+      <w:r>
+        <w:rPr>
+          <w:rFonts w:ascii="Arial" w:hAnsi="Arial" w:cs="Arial"/>
+          <w:color w:val="1C1D1E"/>
+          <w:sz w:val="22"/>
+          <w:szCs w:val="22"/>
+          <w:shd w:val="clear" w:color="auto" w:fill="FFFFFF"/>
+        </w:rPr>
         <w:t>Leq</w:t>
       </w:r>
       <w:proofErr w:type="spellEnd"/>
@@ -8579,7 +8371,7 @@
           <w:szCs w:val="22"/>
           <w:shd w:val="clear" w:color="auto" w:fill="FFFFFF"/>
         </w:rPr>
-        <w:t xml:space="preserve">, day, and age and the three-way interaction between site </w:t>
+        <w:t xml:space="preserve"> x age and </w:t>
       </w:r>
       <w:proofErr w:type="spellStart"/>
       <w:r>
@@ -8601,12 +8393,196 @@
           <w:szCs w:val="22"/>
           <w:shd w:val="clear" w:color="auto" w:fill="FFFFFF"/>
         </w:rPr>
-        <w:t>, day, and body condition and used backwards selection to select the best-fit model. We included spider ID as a random effect and scaled all continuous variables.</w:t>
+        <w:t xml:space="preserve"> x body condition predicted the probability of a spider being observed in the same chamber part each day (1) or moving between parts (0). (ii) We performed a similar test to assess predictors of higher dry silk mass on the loud (1) or quiet (0) side.  (iii) Since we had daily observations of each spider’s position, we included day as an interacting variable. We took a mixed model approach by adding spider ID as a random effect. (iv) We assessed total dry silk mass by each spider using a negative binomial generalized linear model with </w:t>
+      </w:r>
+      <w:proofErr w:type="spellStart"/>
+      <w:r>
+        <w:rPr>
+          <w:rFonts w:ascii="Arial" w:hAnsi="Arial" w:cs="Arial"/>
+          <w:color w:val="1C1D1E"/>
+          <w:sz w:val="22"/>
+          <w:szCs w:val="22"/>
+          <w:shd w:val="clear" w:color="auto" w:fill="FFFFFF"/>
+        </w:rPr>
+        <w:t>Leq</w:t>
+      </w:r>
+      <w:proofErr w:type="spellEnd"/>
+      <w:r>
+        <w:rPr>
+          <w:rFonts w:ascii="Arial" w:hAnsi="Arial" w:cs="Arial"/>
+          <w:color w:val="1C1D1E"/>
+          <w:sz w:val="22"/>
+          <w:szCs w:val="22"/>
+          <w:shd w:val="clear" w:color="auto" w:fill="FFFFFF"/>
+        </w:rPr>
+        <w:t xml:space="preserve"> x age and </w:t>
+      </w:r>
+      <w:proofErr w:type="spellStart"/>
+      <w:r>
+        <w:rPr>
+          <w:rFonts w:ascii="Arial" w:hAnsi="Arial" w:cs="Arial"/>
+          <w:color w:val="1C1D1E"/>
+          <w:sz w:val="22"/>
+          <w:szCs w:val="22"/>
+          <w:shd w:val="clear" w:color="auto" w:fill="FFFFFF"/>
+        </w:rPr>
+        <w:t>Leq</w:t>
+      </w:r>
+      <w:proofErr w:type="spellEnd"/>
+      <w:r>
+        <w:rPr>
+          <w:rFonts w:ascii="Arial" w:hAnsi="Arial" w:cs="Arial"/>
+          <w:color w:val="1C1D1E"/>
+          <w:sz w:val="22"/>
+          <w:szCs w:val="22"/>
+          <w:shd w:val="clear" w:color="auto" w:fill="FFFFFF"/>
+        </w:rPr>
+        <w:t xml:space="preserve"> x condition. As total silk mass varied by age (</w:t>
+      </w:r>
+      <w:r>
+        <w:rPr>
+          <w:rFonts w:ascii="Arial" w:hAnsi="Arial" w:cs="Arial"/>
+          <w:color w:val="1C1D1E"/>
+          <w:sz w:val="22"/>
+          <w:szCs w:val="22"/>
+          <w:highlight w:val="yellow"/>
+          <w:shd w:val="clear" w:color="auto" w:fill="FFFFFF"/>
+        </w:rPr>
+        <w:t>Results</w:t>
+      </w:r>
+      <w:r>
+        <w:rPr>
+          <w:rFonts w:ascii="Arial" w:hAnsi="Arial" w:cs="Arial"/>
+          <w:color w:val="1C1D1E"/>
+          <w:sz w:val="22"/>
+          <w:szCs w:val="22"/>
+          <w:shd w:val="clear" w:color="auto" w:fill="FFFFFF"/>
+        </w:rPr>
+        <w:t xml:space="preserve">), (v) we tested variation in the proportion of silk mass by chamber part x </w:t>
+      </w:r>
+      <w:proofErr w:type="spellStart"/>
+      <w:r>
+        <w:rPr>
+          <w:rFonts w:ascii="Arial" w:hAnsi="Arial" w:cs="Arial"/>
+          <w:color w:val="1C1D1E"/>
+          <w:sz w:val="22"/>
+          <w:szCs w:val="22"/>
+          <w:shd w:val="clear" w:color="auto" w:fill="FFFFFF"/>
+        </w:rPr>
+        <w:t>Leq</w:t>
+      </w:r>
+      <w:proofErr w:type="spellEnd"/>
+      <w:r>
+        <w:rPr>
+          <w:rFonts w:ascii="Arial" w:hAnsi="Arial" w:cs="Arial"/>
+          <w:color w:val="1C1D1E"/>
+          <w:sz w:val="22"/>
+          <w:szCs w:val="22"/>
+          <w:shd w:val="clear" w:color="auto" w:fill="FFFFFF"/>
+        </w:rPr>
+        <w:t xml:space="preserve"> x age and chamber part x </w:t>
+      </w:r>
+      <w:proofErr w:type="spellStart"/>
+      <w:r>
+        <w:rPr>
+          <w:rFonts w:ascii="Arial" w:hAnsi="Arial" w:cs="Arial"/>
+          <w:color w:val="1C1D1E"/>
+          <w:sz w:val="22"/>
+          <w:szCs w:val="22"/>
+          <w:shd w:val="clear" w:color="auto" w:fill="FFFFFF"/>
+        </w:rPr>
+        <w:t>Leq</w:t>
+      </w:r>
+      <w:proofErr w:type="spellEnd"/>
+      <w:r>
+        <w:rPr>
+          <w:rFonts w:ascii="Arial" w:hAnsi="Arial" w:cs="Arial"/>
+          <w:color w:val="1C1D1E"/>
+          <w:sz w:val="22"/>
+          <w:szCs w:val="22"/>
+          <w:shd w:val="clear" w:color="auto" w:fill="FFFFFF"/>
+        </w:rPr>
+        <w:t xml:space="preserve"> x condition using a beta regression generalized additive model. </w:t>
+      </w:r>
+      <w:r>
+        <w:rPr>
+          <w:rFonts w:ascii="Arial" w:hAnsi="Arial" w:cs="Arial"/>
+          <w:color w:val="1C1D1E"/>
+          <w:sz w:val="22"/>
+          <w:szCs w:val="22"/>
+          <w:shd w:val="clear" w:color="auto" w:fill="FFFFFF"/>
+        </w:rPr>
+        <w:t>These tests looked for differences between spiders collected from different vibratory profiles, and we performed similar tests for each response variable to assess variation by age and condition within each of the four sites.</w:t>
       </w:r>
     </w:p>
     <w:p>
       <w:pPr>
         <w:spacing w:line="480" w:lineRule="auto"/>
+        <w:ind w:firstLine="720"/>
+        <w:rPr>
+          <w:rFonts w:ascii="Arial" w:hAnsi="Arial" w:cs="Arial"/>
+          <w:color w:val="1C1D1E"/>
+          <w:sz w:val="22"/>
+          <w:szCs w:val="22"/>
+          <w:shd w:val="clear" w:color="auto" w:fill="FFFFFF"/>
+        </w:rPr>
+      </w:pPr>
+      <w:r>
+        <w:rPr>
+          <w:rFonts w:ascii="Arial" w:hAnsi="Arial" w:cs="Arial"/>
+          <w:color w:val="1C1D1E"/>
+          <w:sz w:val="22"/>
+          <w:szCs w:val="22"/>
+          <w:shd w:val="clear" w:color="auto" w:fill="FFFFFF"/>
+        </w:rPr>
+        <w:t xml:space="preserve">We also graphically explored spider activity during the first night of web building from the raspberry pi images. We visualized the proportion of night-time photos where the spider is visible and the proportion of visible photos where the spider was on the loud versus quiet side. We also estimate activity levels of urban and rural spiders using the number of photos where the spider’s position changed from the previous photo for the first 24 hours of </w:t>
+      </w:r>
+      <w:r>
+        <w:rPr>
+          <w:rFonts w:ascii="Arial" w:hAnsi="Arial" w:cs="Arial"/>
+          <w:color w:val="1C1D1E"/>
+          <w:sz w:val="22"/>
+          <w:szCs w:val="22"/>
+          <w:highlight w:val="yellow"/>
+          <w:shd w:val="clear" w:color="auto" w:fill="FFFFFF"/>
+        </w:rPr>
+        <w:t>xxx</w:t>
+      </w:r>
+      <w:r>
+        <w:rPr>
+          <w:rFonts w:ascii="Arial" w:hAnsi="Arial" w:cs="Arial"/>
+          <w:color w:val="1C1D1E"/>
+          <w:sz w:val="22"/>
+          <w:szCs w:val="22"/>
+          <w:shd w:val="clear" w:color="auto" w:fill="FFFFFF"/>
+        </w:rPr>
+        <w:t xml:space="preserve"> spiders. These results are presented as supplemental material (</w:t>
+      </w:r>
+      <w:r>
+        <w:rPr>
+          <w:rFonts w:ascii="Arial" w:hAnsi="Arial" w:cs="Arial"/>
+          <w:color w:val="1C1D1E"/>
+          <w:sz w:val="22"/>
+          <w:szCs w:val="22"/>
+          <w:highlight w:val="yellow"/>
+          <w:shd w:val="clear" w:color="auto" w:fill="FFFFFF"/>
+        </w:rPr>
+        <w:t>Figure S</w:t>
+      </w:r>
+      <w:r>
+        <w:rPr>
+          <w:rFonts w:ascii="Arial" w:hAnsi="Arial" w:cs="Arial"/>
+          <w:color w:val="1C1D1E"/>
+          <w:sz w:val="22"/>
+          <w:szCs w:val="22"/>
+          <w:shd w:val="clear" w:color="auto" w:fill="FFFFFF"/>
+        </w:rPr>
+        <w:t xml:space="preserve">). </w:t>
+      </w:r>
+    </w:p>
+    <w:p>
+      <w:pPr>
+        <w:spacing w:line="480" w:lineRule="auto"/>
         <w:rPr>
           <w:rFonts w:ascii="Arial" w:hAnsi="Arial" w:cs="Arial"/>
           <w:b/>
@@ -8650,7 +8626,6 @@
           <w:szCs w:val="22"/>
           <w:shd w:val="clear" w:color="auto" w:fill="FFFFFF"/>
         </w:rPr>
-        <w:lastRenderedPageBreak/>
         <w:t xml:space="preserve">All analyses were completed in RStudio (v. </w:t>
       </w:r>
       <w:r>
@@ -8745,6 +8720,7 @@
           <w:szCs w:val="22"/>
           <w:shd w:val="clear" w:color="auto" w:fill="FFFFFF"/>
         </w:rPr>
+        <w:lastRenderedPageBreak/>
         <w:t>broom.</w:t>
       </w:r>
       <w:r>
@@ -9343,7 +9319,7 @@
         </w:rPr>
         <w:t xml:space="preserve">). </w:t>
       </w:r>
-      <w:commentRangeStart w:id="4"/>
+      <w:commentRangeStart w:id="6"/>
       <w:r>
         <w:rPr>
           <w:rFonts w:ascii="Arial" w:hAnsi="Arial" w:cs="Arial"/>
@@ -9398,12 +9374,12 @@
         </w:rPr>
         <w:t xml:space="preserve">). </w:t>
       </w:r>
-      <w:commentRangeEnd w:id="4"/>
+      <w:commentRangeEnd w:id="6"/>
       <w:r>
         <w:rPr>
           <w:rStyle w:val="CommentReference"/>
         </w:rPr>
-        <w:commentReference w:id="4"/>
+        <w:commentReference w:id="6"/>
       </w:r>
     </w:p>
     <w:p>
@@ -9770,18 +9746,7 @@
           <w:szCs w:val="22"/>
           <w:shd w:val="clear" w:color="auto" w:fill="FFFFFF"/>
         </w:rPr>
-        <w:t xml:space="preserve">, and there was </w:t>
-      </w:r>
-      <w:r>
-        <w:rPr>
-          <w:rFonts w:ascii="Arial" w:hAnsi="Arial" w:cs="Arial"/>
-          <w:color w:val="1C1D1E"/>
-          <w:sz w:val="22"/>
-          <w:szCs w:val="22"/>
-          <w:shd w:val="clear" w:color="auto" w:fill="FFFFFF"/>
-        </w:rPr>
-        <w:lastRenderedPageBreak/>
-        <w:t>not a significant interaction between PC1 and substrate</w:t>
+        <w:t>, and there was not a significant interaction between PC1 and substrate</w:t>
       </w:r>
       <w:r>
         <w:rPr>
@@ -9937,6 +9902,7 @@
           <w:szCs w:val="22"/>
           <w:shd w:val="clear" w:color="auto" w:fill="FFFFFF"/>
         </w:rPr>
+        <w:lastRenderedPageBreak/>
         <w:tab/>
         <w:t xml:space="preserve">We find similar results for PC2. Daily average </w:t>
       </w:r>
@@ -10994,7 +10960,27 @@
           <w:szCs w:val="22"/>
           <w:shd w:val="clear" w:color="auto" w:fill="FFFFFF"/>
         </w:rPr>
-        <w:t xml:space="preserve">). Peaks appeared to have </w:t>
+        <w:t xml:space="preserve">). Peaks appeared to have occurred around rush hours (08:00 in urban, 09:00 in rural, 15:00 both). Across visits, </w:t>
+      </w:r>
+      <w:r>
+        <w:rPr>
+          <w:rFonts w:ascii="Arial" w:hAnsi="Arial" w:cs="Arial"/>
+          <w:color w:val="1C1D1E"/>
+          <w:sz w:val="22"/>
+          <w:szCs w:val="22"/>
+          <w:shd w:val="clear" w:color="auto" w:fill="FFFFFF"/>
+        </w:rPr>
+        <w:t xml:space="preserve">rural sites showed variability in noise levels across 24 hours, while </w:t>
+      </w:r>
+      <w:r>
+        <w:rPr>
+          <w:rFonts w:ascii="Arial" w:hAnsi="Arial" w:cs="Arial"/>
+          <w:color w:val="1C1D1E"/>
+          <w:sz w:val="22"/>
+          <w:szCs w:val="22"/>
+          <w:shd w:val="clear" w:color="auto" w:fill="FFFFFF"/>
+        </w:rPr>
+        <w:t xml:space="preserve">urban sites seemed to maintain </w:t>
       </w:r>
       <w:r>
         <w:rPr>
@@ -11005,27 +10991,7 @@
           <w:shd w:val="clear" w:color="auto" w:fill="FFFFFF"/>
         </w:rPr>
         <w:lastRenderedPageBreak/>
-        <w:t xml:space="preserve">occurred around rush hours (08:00 in urban, 09:00 in rural, 15:00 both). Across visits, </w:t>
-      </w:r>
-      <w:r>
-        <w:rPr>
-          <w:rFonts w:ascii="Arial" w:hAnsi="Arial" w:cs="Arial"/>
-          <w:color w:val="1C1D1E"/>
-          <w:sz w:val="22"/>
-          <w:szCs w:val="22"/>
-          <w:shd w:val="clear" w:color="auto" w:fill="FFFFFF"/>
-        </w:rPr>
-        <w:t xml:space="preserve">rural sites showed variability in noise levels across 24 hours, while </w:t>
-      </w:r>
-      <w:r>
-        <w:rPr>
-          <w:rFonts w:ascii="Arial" w:hAnsi="Arial" w:cs="Arial"/>
-          <w:color w:val="1C1D1E"/>
-          <w:sz w:val="22"/>
-          <w:szCs w:val="22"/>
-          <w:shd w:val="clear" w:color="auto" w:fill="FFFFFF"/>
-        </w:rPr>
-        <w:t>urban sites seemed to maintain relatively consistent patterns</w:t>
+        <w:t>relatively consistent patterns</w:t>
       </w:r>
       <w:r>
         <w:rPr>
@@ -11047,7 +11013,7 @@
         </w:rPr>
         <w:t>(</w:t>
       </w:r>
-      <w:commentRangeStart w:id="5"/>
+      <w:commentRangeStart w:id="7"/>
       <w:r>
         <w:rPr>
           <w:rFonts w:ascii="Arial" w:hAnsi="Arial" w:cs="Arial"/>
@@ -11060,12 +11026,12 @@
         </w:rPr>
         <w:t>Figure S4</w:t>
       </w:r>
-      <w:commentRangeEnd w:id="5"/>
+      <w:commentRangeEnd w:id="7"/>
       <w:r>
         <w:rPr>
           <w:rStyle w:val="CommentReference"/>
         </w:rPr>
-        <w:commentReference w:id="5"/>
+        <w:commentReference w:id="7"/>
       </w:r>
       <w:r>
         <w:rPr>
@@ -11980,7 +11946,6 @@
           <w:szCs w:val="22"/>
           <w:shd w:val="clear" w:color="auto" w:fill="FFFFFF"/>
         </w:rPr>
-        <w:lastRenderedPageBreak/>
         <w:t>Vibratory noise is variable across space in urban areas (especially due to proximity to high-traffic areas)</w:t>
       </w:r>
     </w:p>
@@ -12008,6 +11973,7 @@
           <w:szCs w:val="22"/>
           <w:shd w:val="clear" w:color="auto" w:fill="FFFFFF"/>
         </w:rPr>
+        <w:lastRenderedPageBreak/>
         <w:t>V</w:t>
       </w:r>
       <w:r>
@@ -12955,7 +12921,7 @@
       </w:r>
     </w:p>
   </w:comment>
-  <w:comment w:id="4" w:author="Brandi Pessman" w:date="2023-05-01T15:03:00Z" w:initials="BP">
+  <w:comment w:id="4" w:author="Brandi Pessman" w:date="2023-07-22T08:03:00Z" w:initials="BP">
     <w:p>
       <w:r>
         <w:rPr>
@@ -12968,11 +12934,65 @@
           <w:sz w:val="20"/>
           <w:szCs w:val="20"/>
         </w:rPr>
-        <w:t>Taking it too far? Leave it for the discussion?</w:t>
+        <w:t>Move to supplemental?</w:t>
       </w:r>
     </w:p>
   </w:comment>
-  <w:comment w:id="5" w:author="Brandi Pessman" w:date="2023-05-01T15:15:00Z" w:initials="BP">
+  <w:comment w:id="5" w:author="Brandi Pessman" w:date="2023-07-22T08:45:00Z" w:initials="BP">
+    <w:p>
+      <w:r>
+        <w:rPr>
+          <w:rStyle w:val="CommentReference"/>
+        </w:rPr>
+        <w:annotationRef/>
+      </w:r>
+      <w:r>
+        <w:rPr>
+          <w:sz w:val="20"/>
+          <w:szCs w:val="20"/>
+        </w:rPr>
+        <w:t>I also tested being found in the tunnel versus not and found a parabolic relationship where young and “old” were more likely to be found in the tunnel but I’m not completely sure the results are relevant. There is a steep drop from day 0 to like day 5 that is driven by just a few points in that range. The gradual increase in occurrences of older spiders would probably need to be assessed beyond the 50 days (the oldest spider tested).</w:t>
+      </w:r>
+    </w:p>
+    <w:p/>
+    <w:p>
+      <w:r>
+        <w:rPr>
+          <w:sz w:val="20"/>
+          <w:szCs w:val="20"/>
+        </w:rPr>
+        <w:t xml:space="preserve">I also looked at volume corrected silk which gave results similar to other methods tested. </w:t>
+      </w:r>
+    </w:p>
+    <w:p/>
+    <w:p>
+      <w:r>
+        <w:rPr>
+          <w:sz w:val="20"/>
+          <w:szCs w:val="20"/>
+        </w:rPr>
+        <w:t xml:space="preserve">I also looked at proportional difference between loud and quiet (how strong was the preference - did they put all of their silk in one or spread it out?) and found a trend with Leq (p = 0.087). Decisiveness decreased with increasing site Leq. </w:t>
+      </w:r>
+    </w:p>
+  </w:comment>
+  <w:comment w:id="6" w:author="Brandi Pessman" w:date="2023-05-01T15:03:00Z" w:initials="BP">
+    <w:p>
+      <w:r>
+        <w:rPr>
+          <w:rStyle w:val="CommentReference"/>
+        </w:rPr>
+        <w:annotationRef/>
+      </w:r>
+      <w:r>
+        <w:rPr>
+          <w:sz w:val="20"/>
+          <w:szCs w:val="20"/>
+        </w:rPr>
+        <w:t>Taking it too far? Leave it for the discussion?</w:t>
+      </w:r>
+    </w:p>
+  </w:comment>
+  <w:comment w:id="7" w:author="Brandi Pessman" w:date="2023-05-01T15:15:00Z" w:initials="BP">
     <w:p>
       <w:r>
         <w:rPr>
@@ -12998,6 +13018,8 @@
   <w15:commentEx w15:paraId="448194D4" w15:done="0"/>
   <w15:commentEx w15:paraId="49C30A1B" w15:done="0"/>
   <w15:commentEx w15:paraId="092629D0" w15:done="0"/>
+  <w15:commentEx w15:paraId="36C48C84" w15:done="0"/>
+  <w15:commentEx w15:paraId="723B8E2D" w15:done="0"/>
   <w15:commentEx w15:paraId="53F09977" w15:done="0"/>
   <w15:commentEx w15:paraId="3CEA72CE" w15:done="0"/>
 </w15:commentsEx>
@@ -13009,6 +13031,8 @@
   <w16cex:commentExtensible w16cex:durableId="27F8BD86" w16cex:dateUtc="2023-04-30T15:12:00Z"/>
   <w16cex:commentExtensible w16cex:durableId="27F8C94F" w16cex:dateUtc="2023-04-30T16:02:00Z"/>
   <w16cex:commentExtensible w16cex:durableId="27FA5068" w16cex:dateUtc="2023-05-01T19:51:00Z"/>
+  <w16cex:commentExtensible w16cex:durableId="28660BC5" w16cex:dateUtc="2023-07-22T13:03:00Z"/>
+  <w16cex:commentExtensible w16cex:durableId="286615C6" w16cex:dateUtc="2023-07-22T13:45:00Z"/>
   <w16cex:commentExtensible w16cex:durableId="27FA533F" w16cex:dateUtc="2023-05-01T20:03:00Z"/>
   <w16cex:commentExtensible w16cex:durableId="27FA562B" w16cex:dateUtc="2023-05-01T20:15:00Z"/>
 </w16cex:commentsExtensible>
@@ -13020,6 +13044,8 @@
   <w16cid:commentId w16cid:paraId="448194D4" w16cid:durableId="27F8BD86"/>
   <w16cid:commentId w16cid:paraId="49C30A1B" w16cid:durableId="27F8C94F"/>
   <w16cid:commentId w16cid:paraId="092629D0" w16cid:durableId="27FA5068"/>
+  <w16cid:commentId w16cid:paraId="36C48C84" w16cid:durableId="28660BC5"/>
+  <w16cid:commentId w16cid:paraId="723B8E2D" w16cid:durableId="286615C6"/>
   <w16cid:commentId w16cid:paraId="53F09977" w16cid:durableId="27FA533F"/>
   <w16cid:commentId w16cid:paraId="3CEA72CE" w16cid:durableId="27FA562B"/>
 </w16cid:commentsIds>

</xml_diff>

<commit_message>
Finishing first draft of methods and results for choice test.
</commit_message>
<xml_diff>
--- a/vibratory_noise_manuscript.docx
+++ b/vibratory_noise_manuscript.docx
@@ -6395,7 +6395,7 @@
           <w:szCs w:val="22"/>
           <w:shd w:val="clear" w:color="auto" w:fill="FFFFFF"/>
         </w:rPr>
-        <w:t xml:space="preserve">In order to assess how </w:t>
+        <w:t xml:space="preserve">In order to assess how spiders respond to variation in their vibratory environment, we collected 69 </w:t>
       </w:r>
       <w:proofErr w:type="gramStart"/>
       <w:r>
@@ -6406,7 +6406,7 @@
           <w:szCs w:val="22"/>
           <w:shd w:val="clear" w:color="auto" w:fill="FFFFFF"/>
         </w:rPr>
-        <w:t>spiders</w:t>
+        <w:t>female</w:t>
       </w:r>
       <w:proofErr w:type="gramEnd"/>
       <w:r>
@@ -6417,7 +6417,7 @@
           <w:szCs w:val="22"/>
           <w:shd w:val="clear" w:color="auto" w:fill="FFFFFF"/>
         </w:rPr>
-        <w:t xml:space="preserve"> respond to variation in their vibratory environment, we collected 69 female </w:t>
+        <w:t xml:space="preserve"> </w:t>
       </w:r>
       <w:proofErr w:type="spellStart"/>
       <w:r>
@@ -8024,10 +8024,19 @@
           <w:color w:val="1C1D1E"/>
           <w:sz w:val="22"/>
           <w:szCs w:val="22"/>
-          <w:highlight w:val="yellow"/>
           <w:shd w:val="clear" w:color="auto" w:fill="FFFFFF"/>
         </w:rPr>
         <w:t>see Results</w:t>
+      </w:r>
+      <w:r>
+        <w:rPr>
+          <w:rFonts w:ascii="Arial" w:hAnsi="Arial" w:cs="Arial"/>
+          <w:color w:val="1C1D1E"/>
+          <w:sz w:val="22"/>
+          <w:szCs w:val="22"/>
+          <w:shd w:val="clear" w:color="auto" w:fill="FFFFFF"/>
+        </w:rPr>
+        <w:t>: Spider choice test</w:t>
       </w:r>
       <w:r>
         <w:rPr>
@@ -8183,7 +8192,6 @@
           <w:szCs w:val="22"/>
           <w:shd w:val="clear" w:color="auto" w:fill="FFFFFF"/>
         </w:rPr>
-        <w:lastRenderedPageBreak/>
         <w:t>Given the choice between loud and quiet vibratory environments, we wanted to test whether spiders collected from sites with different vibratory profiles would be more likely to (</w:t>
       </w:r>
       <w:proofErr w:type="spellStart"/>
@@ -8206,7 +8214,17 @@
           <w:szCs w:val="22"/>
           <w:shd w:val="clear" w:color="auto" w:fill="FFFFFF"/>
         </w:rPr>
-        <w:t>) stay in the same chamber part all four days, (ii)</w:t>
+        <w:t xml:space="preserve">) stay in the same chamber part all four days, </w:t>
+      </w:r>
+      <w:r>
+        <w:rPr>
+          <w:rFonts w:ascii="Arial" w:hAnsi="Arial" w:cs="Arial"/>
+          <w:color w:val="1C1D1E"/>
+          <w:sz w:val="22"/>
+          <w:szCs w:val="22"/>
+          <w:shd w:val="clear" w:color="auto" w:fill="FFFFFF"/>
+        </w:rPr>
+        <w:t>(ii) be found on the loud or quiet side,</w:t>
       </w:r>
       <w:r>
         <w:rPr>
@@ -8226,57 +8244,47 @@
           <w:szCs w:val="22"/>
           <w:shd w:val="clear" w:color="auto" w:fill="FFFFFF"/>
         </w:rPr>
-        <w:t>lay more silk on the loud or quiet side,</w:t>
-      </w:r>
-      <w:r>
-        <w:rPr>
-          <w:rFonts w:ascii="Arial" w:hAnsi="Arial" w:cs="Arial"/>
-          <w:color w:val="1C1D1E"/>
-          <w:sz w:val="22"/>
-          <w:szCs w:val="22"/>
-          <w:shd w:val="clear" w:color="auto" w:fill="FFFFFF"/>
-        </w:rPr>
-        <w:t xml:space="preserve"> (iii) </w:t>
-      </w:r>
-      <w:r>
-        <w:rPr>
-          <w:rFonts w:ascii="Arial" w:hAnsi="Arial" w:cs="Arial"/>
-          <w:color w:val="1C1D1E"/>
-          <w:sz w:val="22"/>
-          <w:szCs w:val="22"/>
-          <w:shd w:val="clear" w:color="auto" w:fill="FFFFFF"/>
-        </w:rPr>
-        <w:t>be found on the loud or quiet side,</w:t>
-      </w:r>
-      <w:r>
-        <w:rPr>
-          <w:rFonts w:ascii="Arial" w:hAnsi="Arial" w:cs="Arial"/>
-          <w:color w:val="1C1D1E"/>
-          <w:sz w:val="22"/>
-          <w:szCs w:val="22"/>
-          <w:shd w:val="clear" w:color="auto" w:fill="FFFFFF"/>
-        </w:rPr>
-        <w:t xml:space="preserve"> (iv) </w:t>
-      </w:r>
-      <w:r>
-        <w:rPr>
-          <w:rFonts w:ascii="Arial" w:hAnsi="Arial" w:cs="Arial"/>
-          <w:color w:val="1C1D1E"/>
-          <w:sz w:val="22"/>
-          <w:szCs w:val="22"/>
-          <w:shd w:val="clear" w:color="auto" w:fill="FFFFFF"/>
-        </w:rPr>
-        <w:t>differ in the total amount of silk used</w:t>
-      </w:r>
-      <w:r>
-        <w:rPr>
-          <w:rFonts w:ascii="Arial" w:hAnsi="Arial" w:cs="Arial"/>
-          <w:color w:val="1C1D1E"/>
-          <w:sz w:val="22"/>
-          <w:szCs w:val="22"/>
-          <w:shd w:val="clear" w:color="auto" w:fill="FFFFFF"/>
-        </w:rPr>
-        <w:t xml:space="preserve">, and (v) vary in the proportion of silk laid in each chamber </w:t>
+        <w:t>(ii</w:t>
+      </w:r>
+      <w:r>
+        <w:rPr>
+          <w:rFonts w:ascii="Arial" w:hAnsi="Arial" w:cs="Arial"/>
+          <w:color w:val="1C1D1E"/>
+          <w:sz w:val="22"/>
+          <w:szCs w:val="22"/>
+          <w:shd w:val="clear" w:color="auto" w:fill="FFFFFF"/>
+        </w:rPr>
+        <w:t>i</w:t>
+      </w:r>
+      <w:r>
+        <w:rPr>
+          <w:rFonts w:ascii="Arial" w:hAnsi="Arial" w:cs="Arial"/>
+          <w:color w:val="1C1D1E"/>
+          <w:sz w:val="22"/>
+          <w:szCs w:val="22"/>
+          <w:shd w:val="clear" w:color="auto" w:fill="FFFFFF"/>
+        </w:rPr>
+        <w:t>)</w:t>
+      </w:r>
+      <w:r>
+        <w:rPr>
+          <w:rFonts w:ascii="Arial" w:hAnsi="Arial" w:cs="Arial"/>
+          <w:color w:val="1C1D1E"/>
+          <w:sz w:val="22"/>
+          <w:szCs w:val="22"/>
+          <w:shd w:val="clear" w:color="auto" w:fill="FFFFFF"/>
+        </w:rPr>
+        <w:t xml:space="preserve"> </w:t>
+      </w:r>
+      <w:r>
+        <w:rPr>
+          <w:rFonts w:ascii="Arial" w:hAnsi="Arial" w:cs="Arial"/>
+          <w:color w:val="1C1D1E"/>
+          <w:sz w:val="22"/>
+          <w:szCs w:val="22"/>
+          <w:shd w:val="clear" w:color="auto" w:fill="FFFFFF"/>
+        </w:rPr>
+        <w:t xml:space="preserve">lay more silk on the loud or quiet side, (iv) differ in the total amount of silk used, and (v) vary in the proportion of silk laid in each chamber </w:t>
       </w:r>
       <w:commentRangeStart w:id="5"/>
       <w:r>
@@ -8393,7 +8401,129 @@
           <w:szCs w:val="22"/>
           <w:shd w:val="clear" w:color="auto" w:fill="FFFFFF"/>
         </w:rPr>
-        <w:t xml:space="preserve"> x body condition predicted the probability of a spider being observed in the same chamber part each day (1) or moving between parts (0). (ii) We performed a similar test to assess predictors of higher dry silk mass on the loud (1) or quiet (0) side.  (iii) Since we had daily observations of each spider’s position, we included day as an interacting variable. We took a mixed model approach by adding spider ID as a random effect. (iv) We assessed total dry silk mass by each spider using a negative binomial generalized linear model with </w:t>
+        <w:t xml:space="preserve"> x body condition predicted the probability of a spider being observed in the same chamber part each day (1) or moving between parts (0). </w:t>
+      </w:r>
+      <w:r>
+        <w:rPr>
+          <w:rFonts w:ascii="Arial" w:hAnsi="Arial" w:cs="Arial"/>
+          <w:color w:val="1C1D1E"/>
+          <w:sz w:val="22"/>
+          <w:szCs w:val="22"/>
+          <w:shd w:val="clear" w:color="auto" w:fill="FFFFFF"/>
+        </w:rPr>
+        <w:t xml:space="preserve">(ii) </w:t>
+      </w:r>
+      <w:r>
+        <w:rPr>
+          <w:rFonts w:ascii="Arial" w:hAnsi="Arial" w:cs="Arial"/>
+          <w:color w:val="1C1D1E"/>
+          <w:sz w:val="22"/>
+          <w:szCs w:val="22"/>
+          <w:shd w:val="clear" w:color="auto" w:fill="FFFFFF"/>
+        </w:rPr>
+        <w:t xml:space="preserve">To investigate predictors of a spider being found on the loud (1) or quiet (0) side of the chamber, we used a similar test but included day as an interacting variable as we made daily observations of spider position. </w:t>
+      </w:r>
+      <w:r>
+        <w:rPr>
+          <w:rFonts w:ascii="Arial" w:hAnsi="Arial" w:cs="Arial"/>
+          <w:color w:val="1C1D1E"/>
+          <w:sz w:val="22"/>
+          <w:szCs w:val="22"/>
+          <w:shd w:val="clear" w:color="auto" w:fill="FFFFFF"/>
+        </w:rPr>
+        <w:t>We took a mixed model approach by adding spider ID as a random effect.</w:t>
+      </w:r>
+      <w:r>
+        <w:rPr>
+          <w:rFonts w:ascii="Arial" w:hAnsi="Arial" w:cs="Arial"/>
+          <w:color w:val="1C1D1E"/>
+          <w:sz w:val="22"/>
+          <w:szCs w:val="22"/>
+          <w:shd w:val="clear" w:color="auto" w:fill="FFFFFF"/>
+        </w:rPr>
+        <w:t xml:space="preserve"> </w:t>
+      </w:r>
+      <w:r>
+        <w:rPr>
+          <w:rFonts w:ascii="Arial" w:hAnsi="Arial" w:cs="Arial"/>
+          <w:color w:val="1C1D1E"/>
+          <w:sz w:val="22"/>
+          <w:szCs w:val="22"/>
+          <w:shd w:val="clear" w:color="auto" w:fill="FFFFFF"/>
+        </w:rPr>
+        <w:t>(i</w:t>
+      </w:r>
+      <w:r>
+        <w:rPr>
+          <w:rFonts w:ascii="Arial" w:hAnsi="Arial" w:cs="Arial"/>
+          <w:color w:val="1C1D1E"/>
+          <w:sz w:val="22"/>
+          <w:szCs w:val="22"/>
+          <w:shd w:val="clear" w:color="auto" w:fill="FFFFFF"/>
+        </w:rPr>
+        <w:t>i</w:t>
+      </w:r>
+      <w:r>
+        <w:rPr>
+          <w:rFonts w:ascii="Arial" w:hAnsi="Arial" w:cs="Arial"/>
+          <w:color w:val="1C1D1E"/>
+          <w:sz w:val="22"/>
+          <w:szCs w:val="22"/>
+          <w:shd w:val="clear" w:color="auto" w:fill="FFFFFF"/>
+        </w:rPr>
+        <w:t xml:space="preserve">i) </w:t>
+      </w:r>
+      <w:r>
+        <w:rPr>
+          <w:rFonts w:ascii="Arial" w:hAnsi="Arial" w:cs="Arial"/>
+          <w:color w:val="1C1D1E"/>
+          <w:sz w:val="22"/>
+          <w:szCs w:val="22"/>
+          <w:shd w:val="clear" w:color="auto" w:fill="FFFFFF"/>
+        </w:rPr>
+        <w:t xml:space="preserve">In addition to spider position, we assessed “choice” using </w:t>
+      </w:r>
+      <w:r>
+        <w:rPr>
+          <w:rFonts w:ascii="Arial" w:hAnsi="Arial" w:cs="Arial"/>
+          <w:color w:val="1C1D1E"/>
+          <w:sz w:val="22"/>
+          <w:szCs w:val="22"/>
+          <w:shd w:val="clear" w:color="auto" w:fill="FFFFFF"/>
+        </w:rPr>
+        <w:t>dry silk mass</w:t>
+      </w:r>
+      <w:r>
+        <w:rPr>
+          <w:rFonts w:ascii="Arial" w:hAnsi="Arial" w:cs="Arial"/>
+          <w:color w:val="1C1D1E"/>
+          <w:sz w:val="22"/>
+          <w:szCs w:val="22"/>
+          <w:shd w:val="clear" w:color="auto" w:fill="FFFFFF"/>
+        </w:rPr>
+        <w:t xml:space="preserve">. We built a model </w:t>
+      </w:r>
+      <w:proofErr w:type="gramStart"/>
+      <w:r>
+        <w:rPr>
+          <w:rFonts w:ascii="Arial" w:hAnsi="Arial" w:cs="Arial"/>
+          <w:color w:val="1C1D1E"/>
+          <w:sz w:val="22"/>
+          <w:szCs w:val="22"/>
+          <w:shd w:val="clear" w:color="auto" w:fill="FFFFFF"/>
+        </w:rPr>
+        <w:t>similar to</w:t>
+      </w:r>
+      <w:proofErr w:type="gramEnd"/>
+      <w:r>
+        <w:rPr>
+          <w:rFonts w:ascii="Arial" w:hAnsi="Arial" w:cs="Arial"/>
+          <w:color w:val="1C1D1E"/>
+          <w:sz w:val="22"/>
+          <w:szCs w:val="22"/>
+          <w:shd w:val="clear" w:color="auto" w:fill="FFFFFF"/>
+        </w:rPr>
+        <w:t xml:space="preserve"> (</w:t>
       </w:r>
       <w:proofErr w:type="spellStart"/>
       <w:r>
@@ -8404,6 +8534,78 @@
           <w:szCs w:val="22"/>
           <w:shd w:val="clear" w:color="auto" w:fill="FFFFFF"/>
         </w:rPr>
+        <w:t>i</w:t>
+      </w:r>
+      <w:proofErr w:type="spellEnd"/>
+      <w:r>
+        <w:rPr>
+          <w:rFonts w:ascii="Arial" w:hAnsi="Arial" w:cs="Arial"/>
+          <w:color w:val="1C1D1E"/>
+          <w:sz w:val="22"/>
+          <w:szCs w:val="22"/>
+          <w:shd w:val="clear" w:color="auto" w:fill="FFFFFF"/>
+        </w:rPr>
+        <w:t>) where spiders with higher silk mass</w:t>
+      </w:r>
+      <w:r>
+        <w:rPr>
+          <w:rFonts w:ascii="Arial" w:hAnsi="Arial" w:cs="Arial"/>
+          <w:color w:val="1C1D1E"/>
+          <w:sz w:val="22"/>
+          <w:szCs w:val="22"/>
+          <w:shd w:val="clear" w:color="auto" w:fill="FFFFFF"/>
+        </w:rPr>
+        <w:t xml:space="preserve"> on the loud </w:t>
+      </w:r>
+      <w:r>
+        <w:rPr>
+          <w:rFonts w:ascii="Arial" w:hAnsi="Arial" w:cs="Arial"/>
+          <w:color w:val="1C1D1E"/>
+          <w:sz w:val="22"/>
+          <w:szCs w:val="22"/>
+          <w:shd w:val="clear" w:color="auto" w:fill="FFFFFF"/>
+        </w:rPr>
+        <w:t xml:space="preserve">side were coded </w:t>
+      </w:r>
+      <w:r>
+        <w:rPr>
+          <w:rFonts w:ascii="Arial" w:hAnsi="Arial" w:cs="Arial"/>
+          <w:color w:val="1C1D1E"/>
+          <w:sz w:val="22"/>
+          <w:szCs w:val="22"/>
+          <w:shd w:val="clear" w:color="auto" w:fill="FFFFFF"/>
+        </w:rPr>
+        <w:t xml:space="preserve">(1) </w:t>
+      </w:r>
+      <w:r>
+        <w:rPr>
+          <w:rFonts w:ascii="Arial" w:hAnsi="Arial" w:cs="Arial"/>
+          <w:color w:val="1C1D1E"/>
+          <w:sz w:val="22"/>
+          <w:szCs w:val="22"/>
+          <w:shd w:val="clear" w:color="auto" w:fill="FFFFFF"/>
+        </w:rPr>
+        <w:t>and more silk mass on the quiet side</w:t>
+      </w:r>
+      <w:r>
+        <w:rPr>
+          <w:rFonts w:ascii="Arial" w:hAnsi="Arial" w:cs="Arial"/>
+          <w:color w:val="1C1D1E"/>
+          <w:sz w:val="22"/>
+          <w:szCs w:val="22"/>
+          <w:shd w:val="clear" w:color="auto" w:fill="FFFFFF"/>
+        </w:rPr>
+        <w:t xml:space="preserve"> (0).  (iv) We assessed total dry silk mass by each spider using a negative binomial generalized linear model with </w:t>
+      </w:r>
+      <w:proofErr w:type="spellStart"/>
+      <w:r>
+        <w:rPr>
+          <w:rFonts w:ascii="Arial" w:hAnsi="Arial" w:cs="Arial"/>
+          <w:color w:val="1C1D1E"/>
+          <w:sz w:val="22"/>
+          <w:szCs w:val="22"/>
+          <w:shd w:val="clear" w:color="auto" w:fill="FFFFFF"/>
+        </w:rPr>
         <w:t>Leq</w:t>
       </w:r>
       <w:proofErr w:type="spellEnd"/>
@@ -8502,17 +8704,69 @@
           <w:szCs w:val="22"/>
           <w:shd w:val="clear" w:color="auto" w:fill="FFFFFF"/>
         </w:rPr>
-        <w:t xml:space="preserve"> x condition using a beta regression generalized additive model. </w:t>
-      </w:r>
-      <w:r>
-        <w:rPr>
-          <w:rFonts w:ascii="Arial" w:hAnsi="Arial" w:cs="Arial"/>
-          <w:color w:val="1C1D1E"/>
-          <w:sz w:val="22"/>
-          <w:szCs w:val="22"/>
-          <w:shd w:val="clear" w:color="auto" w:fill="FFFFFF"/>
-        </w:rPr>
-        <w:t>These tests looked for differences between spiders collected from different vibratory profiles, and we performed similar tests for each response variable to assess variation by age and condition within each of the four sites.</w:t>
+        <w:t xml:space="preserve"> x condition using a beta regression generalized additive model. These tests looked for differences between spiders collected from different vibratory profiles</w:t>
+      </w:r>
+      <w:r>
+        <w:rPr>
+          <w:rFonts w:ascii="Arial" w:hAnsi="Arial" w:cs="Arial"/>
+          <w:color w:val="1C1D1E"/>
+          <w:sz w:val="22"/>
+          <w:szCs w:val="22"/>
+          <w:shd w:val="clear" w:color="auto" w:fill="FFFFFF"/>
+        </w:rPr>
+        <w:t xml:space="preserve"> using </w:t>
+      </w:r>
+      <w:proofErr w:type="spellStart"/>
+      <w:r>
+        <w:rPr>
+          <w:rFonts w:ascii="Arial" w:hAnsi="Arial" w:cs="Arial"/>
+          <w:color w:val="1C1D1E"/>
+          <w:sz w:val="22"/>
+          <w:szCs w:val="22"/>
+          <w:shd w:val="clear" w:color="auto" w:fill="FFFFFF"/>
+        </w:rPr>
+        <w:t>Leq</w:t>
+      </w:r>
+      <w:proofErr w:type="spellEnd"/>
+      <w:r>
+        <w:rPr>
+          <w:rFonts w:ascii="Arial" w:hAnsi="Arial" w:cs="Arial"/>
+          <w:color w:val="1C1D1E"/>
+          <w:sz w:val="22"/>
+          <w:szCs w:val="22"/>
+          <w:shd w:val="clear" w:color="auto" w:fill="FFFFFF"/>
+        </w:rPr>
+        <w:t xml:space="preserve"> as a continuous predictor.</w:t>
+      </w:r>
+      <w:r>
+        <w:rPr>
+          <w:rFonts w:ascii="Arial" w:hAnsi="Arial" w:cs="Arial"/>
+          <w:color w:val="1C1D1E"/>
+          <w:sz w:val="22"/>
+          <w:szCs w:val="22"/>
+          <w:shd w:val="clear" w:color="auto" w:fill="FFFFFF"/>
+        </w:rPr>
+        <w:t xml:space="preserve"> </w:t>
+      </w:r>
+      <w:r>
+        <w:rPr>
+          <w:rFonts w:ascii="Arial" w:hAnsi="Arial" w:cs="Arial"/>
+          <w:color w:val="1C1D1E"/>
+          <w:sz w:val="22"/>
+          <w:szCs w:val="22"/>
+          <w:shd w:val="clear" w:color="auto" w:fill="FFFFFF"/>
+        </w:rPr>
+        <w:t>We also</w:t>
+      </w:r>
+      <w:r>
+        <w:rPr>
+          <w:rFonts w:ascii="Arial" w:hAnsi="Arial" w:cs="Arial"/>
+          <w:color w:val="1C1D1E"/>
+          <w:sz w:val="22"/>
+          <w:szCs w:val="22"/>
+          <w:shd w:val="clear" w:color="auto" w:fill="FFFFFF"/>
+        </w:rPr>
+        <w:t xml:space="preserve"> performed similar tests for each response variable to assess variation by age and condition within each of the four sites.</w:t>
       </w:r>
     </w:p>
     <w:p>
@@ -8535,7 +8789,18 @@
           <w:szCs w:val="22"/>
           <w:shd w:val="clear" w:color="auto" w:fill="FFFFFF"/>
         </w:rPr>
-        <w:t xml:space="preserve">We also graphically explored spider activity during the first night of web building from the raspberry pi images. We visualized the proportion of night-time photos where the spider is visible and the proportion of visible photos where the spider was on the loud versus quiet side. We also estimate activity levels of urban and rural spiders using the number of photos where the spider’s position changed from the previous photo for the first 24 hours of </w:t>
+        <w:t xml:space="preserve">We also graphically explored spider activity during the first night of web building from the raspberry pi images. We visualized the proportion of night-time photos where the spider is visible and the proportion of visible photos where the spider was on the loud versus quiet side. We also estimate activity levels of urban and rural spiders using the number of photos where </w:t>
+      </w:r>
+      <w:r>
+        <w:rPr>
+          <w:rFonts w:ascii="Arial" w:hAnsi="Arial" w:cs="Arial"/>
+          <w:color w:val="1C1D1E"/>
+          <w:sz w:val="22"/>
+          <w:szCs w:val="22"/>
+          <w:shd w:val="clear" w:color="auto" w:fill="FFFFFF"/>
+        </w:rPr>
+        <w:lastRenderedPageBreak/>
+        <w:t xml:space="preserve">the spider’s position changed from the previous photo for the first 24 hours of </w:t>
       </w:r>
       <w:r>
         <w:rPr>
@@ -8720,7 +8985,6 @@
           <w:szCs w:val="22"/>
           <w:shd w:val="clear" w:color="auto" w:fill="FFFFFF"/>
         </w:rPr>
-        <w:lastRenderedPageBreak/>
         <w:t>broom.</w:t>
       </w:r>
       <w:r>
@@ -9642,7 +9906,18 @@
           <w:szCs w:val="22"/>
           <w:shd w:val="clear" w:color="auto" w:fill="FFFFFF"/>
         </w:rPr>
-        <w:t>). There was not a significant interaction between PC1 and substrate</w:t>
+        <w:t xml:space="preserve">). There was not a significant interaction </w:t>
+      </w:r>
+      <w:r>
+        <w:rPr>
+          <w:rFonts w:ascii="Arial" w:hAnsi="Arial" w:cs="Arial"/>
+          <w:color w:val="1C1D1E"/>
+          <w:sz w:val="22"/>
+          <w:szCs w:val="22"/>
+          <w:shd w:val="clear" w:color="auto" w:fill="FFFFFF"/>
+        </w:rPr>
+        <w:lastRenderedPageBreak/>
+        <w:t>between PC1 and substrate</w:t>
       </w:r>
       <w:r>
         <w:rPr>
@@ -9902,7 +10177,6 @@
           <w:szCs w:val="22"/>
           <w:shd w:val="clear" w:color="auto" w:fill="FFFFFF"/>
         </w:rPr>
-        <w:lastRenderedPageBreak/>
         <w:tab/>
         <w:t xml:space="preserve">We find similar results for PC2. Daily average </w:t>
       </w:r>
@@ -10832,7 +11106,18 @@
           <w:szCs w:val="22"/>
           <w:shd w:val="clear" w:color="auto" w:fill="FFFFFF"/>
         </w:rPr>
-        <w:t>). Noise levels are highest in the morning, with an additional peak in the afternoon before decreasing and maintaining low levels during the night (</w:t>
+        <w:t xml:space="preserve">). Noise levels are highest in the morning, with an additional peak in the afternoon before decreasing and </w:t>
+      </w:r>
+      <w:r>
+        <w:rPr>
+          <w:rFonts w:ascii="Arial" w:hAnsi="Arial" w:cs="Arial"/>
+          <w:color w:val="1C1D1E"/>
+          <w:sz w:val="22"/>
+          <w:szCs w:val="22"/>
+          <w:shd w:val="clear" w:color="auto" w:fill="FFFFFF"/>
+        </w:rPr>
+        <w:lastRenderedPageBreak/>
+        <w:t>maintaining low levels during the night (</w:t>
       </w:r>
       <w:r>
         <w:rPr>
@@ -10980,18 +11265,7 @@
           <w:szCs w:val="22"/>
           <w:shd w:val="clear" w:color="auto" w:fill="FFFFFF"/>
         </w:rPr>
-        <w:t xml:space="preserve">urban sites seemed to maintain </w:t>
-      </w:r>
-      <w:r>
-        <w:rPr>
-          <w:rFonts w:ascii="Arial" w:hAnsi="Arial" w:cs="Arial"/>
-          <w:color w:val="1C1D1E"/>
-          <w:sz w:val="22"/>
-          <w:szCs w:val="22"/>
-          <w:shd w:val="clear" w:color="auto" w:fill="FFFFFF"/>
-        </w:rPr>
-        <w:lastRenderedPageBreak/>
-        <w:t>relatively consistent patterns</w:t>
+        <w:t>urban sites seemed to maintain relatively consistent patterns</w:t>
       </w:r>
       <w:r>
         <w:rPr>
@@ -11144,7 +11418,149 @@
           <w:shd w:val="clear" w:color="auto" w:fill="FFFFFF"/>
         </w:rPr>
         <w:tab/>
-        <w:t>We collected spiders from four different sites (5A, 6C, 8A, 8B) and tested whether spiders differed in age or body condition by site. Spiders from different sites did not vary by age at the time of the trial (</w:t>
+        <w:t xml:space="preserve">We collected spiders from four different sites </w:t>
+      </w:r>
+      <w:r>
+        <w:rPr>
+          <w:rFonts w:ascii="Arial" w:hAnsi="Arial" w:cs="Arial"/>
+          <w:color w:val="1C1D1E"/>
+          <w:sz w:val="22"/>
+          <w:szCs w:val="22"/>
+          <w:shd w:val="clear" w:color="auto" w:fill="FFFFFF"/>
+        </w:rPr>
+        <w:t xml:space="preserve">that varied in average </w:t>
+      </w:r>
+      <w:proofErr w:type="spellStart"/>
+      <w:r>
+        <w:rPr>
+          <w:rFonts w:ascii="Arial" w:hAnsi="Arial" w:cs="Arial"/>
+          <w:color w:val="1C1D1E"/>
+          <w:sz w:val="22"/>
+          <w:szCs w:val="22"/>
+          <w:shd w:val="clear" w:color="auto" w:fill="FFFFFF"/>
+        </w:rPr>
+        <w:t>Leq</w:t>
+      </w:r>
+      <w:proofErr w:type="spellEnd"/>
+      <w:r>
+        <w:rPr>
+          <w:rFonts w:ascii="Arial" w:hAnsi="Arial" w:cs="Arial"/>
+          <w:color w:val="1C1D1E"/>
+          <w:sz w:val="22"/>
+          <w:szCs w:val="22"/>
+          <w:shd w:val="clear" w:color="auto" w:fill="FFFFFF"/>
+        </w:rPr>
+        <w:t xml:space="preserve"> </w:t>
+      </w:r>
+      <w:r>
+        <w:rPr>
+          <w:rFonts w:ascii="Arial" w:hAnsi="Arial" w:cs="Arial"/>
+          <w:color w:val="1C1D1E"/>
+          <w:sz w:val="22"/>
+          <w:szCs w:val="22"/>
+          <w:shd w:val="clear" w:color="auto" w:fill="FFFFFF"/>
+        </w:rPr>
+        <w:t>(5A</w:t>
+      </w:r>
+      <w:r>
+        <w:rPr>
+          <w:rFonts w:ascii="Arial" w:hAnsi="Arial" w:cs="Arial"/>
+          <w:color w:val="1C1D1E"/>
+          <w:sz w:val="22"/>
+          <w:szCs w:val="22"/>
+          <w:shd w:val="clear" w:color="auto" w:fill="FFFFFF"/>
+        </w:rPr>
+        <w:t>: -69 dB</w:t>
+      </w:r>
+      <w:r>
+        <w:rPr>
+          <w:rFonts w:ascii="Arial" w:hAnsi="Arial" w:cs="Arial"/>
+          <w:color w:val="1C1D1E"/>
+          <w:sz w:val="22"/>
+          <w:szCs w:val="22"/>
+          <w:shd w:val="clear" w:color="auto" w:fill="FFFFFF"/>
+        </w:rPr>
+        <w:t>, 6C</w:t>
+      </w:r>
+      <w:r>
+        <w:rPr>
+          <w:rFonts w:ascii="Arial" w:hAnsi="Arial" w:cs="Arial"/>
+          <w:color w:val="1C1D1E"/>
+          <w:sz w:val="22"/>
+          <w:szCs w:val="22"/>
+          <w:shd w:val="clear" w:color="auto" w:fill="FFFFFF"/>
+        </w:rPr>
+        <w:t>: -69 dB</w:t>
+      </w:r>
+      <w:r>
+        <w:rPr>
+          <w:rFonts w:ascii="Arial" w:hAnsi="Arial" w:cs="Arial"/>
+          <w:color w:val="1C1D1E"/>
+          <w:sz w:val="22"/>
+          <w:szCs w:val="22"/>
+          <w:shd w:val="clear" w:color="auto" w:fill="FFFFFF"/>
+        </w:rPr>
+        <w:t>, 8A</w:t>
+      </w:r>
+      <w:r>
+        <w:rPr>
+          <w:rFonts w:ascii="Arial" w:hAnsi="Arial" w:cs="Arial"/>
+          <w:color w:val="1C1D1E"/>
+          <w:sz w:val="22"/>
+          <w:szCs w:val="22"/>
+          <w:shd w:val="clear" w:color="auto" w:fill="FFFFFF"/>
+        </w:rPr>
+        <w:t>: -64 dB</w:t>
+      </w:r>
+      <w:r>
+        <w:rPr>
+          <w:rFonts w:ascii="Arial" w:hAnsi="Arial" w:cs="Arial"/>
+          <w:color w:val="1C1D1E"/>
+          <w:sz w:val="22"/>
+          <w:szCs w:val="22"/>
+          <w:shd w:val="clear" w:color="auto" w:fill="FFFFFF"/>
+        </w:rPr>
+        <w:t>, 8B</w:t>
+      </w:r>
+      <w:r>
+        <w:rPr>
+          <w:rFonts w:ascii="Arial" w:hAnsi="Arial" w:cs="Arial"/>
+          <w:color w:val="1C1D1E"/>
+          <w:sz w:val="22"/>
+          <w:szCs w:val="22"/>
+          <w:shd w:val="clear" w:color="auto" w:fill="FFFFFF"/>
+        </w:rPr>
+        <w:t>: -55 dB</w:t>
+      </w:r>
+      <w:r>
+        <w:rPr>
+          <w:rFonts w:ascii="Arial" w:hAnsi="Arial" w:cs="Arial"/>
+          <w:color w:val="1C1D1E"/>
+          <w:sz w:val="22"/>
+          <w:szCs w:val="22"/>
+          <w:shd w:val="clear" w:color="auto" w:fill="FFFFFF"/>
+        </w:rPr>
+        <w:t>)</w:t>
+      </w:r>
+      <w:r>
+        <w:rPr>
+          <w:rFonts w:ascii="Arial" w:hAnsi="Arial" w:cs="Arial"/>
+          <w:color w:val="1C1D1E"/>
+          <w:sz w:val="22"/>
+          <w:szCs w:val="22"/>
+          <w:shd w:val="clear" w:color="auto" w:fill="FFFFFF"/>
+        </w:rPr>
+        <w:t xml:space="preserve">. We first </w:t>
+      </w:r>
+      <w:r>
+        <w:rPr>
+          <w:rFonts w:ascii="Arial" w:hAnsi="Arial" w:cs="Arial"/>
+          <w:color w:val="1C1D1E"/>
+          <w:sz w:val="22"/>
+          <w:szCs w:val="22"/>
+          <w:shd w:val="clear" w:color="auto" w:fill="FFFFFF"/>
+        </w:rPr>
+        <w:t>tested whether spiders differed in age or body condition by site. Spiders from different sites did not vary by age at the time of the trial (</w:t>
       </w:r>
       <w:r>
         <w:rPr>
@@ -11232,17 +11648,27 @@
           <w:szCs w:val="22"/>
           <w:shd w:val="clear" w:color="auto" w:fill="FFFFFF"/>
         </w:rPr>
-        <w:t xml:space="preserve"> = 0.250). There was a trend that spiders differed in body condition by site</w:t>
-      </w:r>
-      <w:r>
-        <w:rPr>
-          <w:rFonts w:ascii="Arial" w:hAnsi="Arial" w:cs="Arial"/>
-          <w:color w:val="1C1D1E"/>
-          <w:sz w:val="22"/>
-          <w:szCs w:val="22"/>
-          <w:shd w:val="clear" w:color="auto" w:fill="FFFFFF"/>
-        </w:rPr>
-        <w:t xml:space="preserve"> (</w:t>
+        <w:t xml:space="preserve"> = 0.250). </w:t>
+      </w:r>
+      <w:r>
+        <w:rPr>
+          <w:rFonts w:ascii="Arial" w:hAnsi="Arial" w:cs="Arial"/>
+          <w:color w:val="1C1D1E"/>
+          <w:sz w:val="22"/>
+          <w:szCs w:val="22"/>
+          <w:shd w:val="clear" w:color="auto" w:fill="FFFFFF"/>
+        </w:rPr>
+        <w:t xml:space="preserve">Body condition showed marginally no difference between sites </w:t>
+      </w:r>
+      <w:r>
+        <w:rPr>
+          <w:rFonts w:ascii="Arial" w:hAnsi="Arial" w:cs="Arial"/>
+          <w:color w:val="1C1D1E"/>
+          <w:sz w:val="22"/>
+          <w:szCs w:val="22"/>
+          <w:shd w:val="clear" w:color="auto" w:fill="FFFFFF"/>
+        </w:rPr>
+        <w:t>(</w:t>
       </w:r>
       <w:r>
         <w:rPr>
@@ -11498,7 +11924,71 @@
           <w:szCs w:val="22"/>
           <w:shd w:val="clear" w:color="auto" w:fill="FFFFFF"/>
         </w:rPr>
-        <w:t>). We also found that age and condition have a significant positive correlation (</w:t>
+        <w:t>)</w:t>
+      </w:r>
+      <w:r>
+        <w:rPr>
+          <w:rFonts w:ascii="Arial" w:hAnsi="Arial" w:cs="Arial"/>
+          <w:color w:val="1C1D1E"/>
+          <w:sz w:val="22"/>
+          <w:szCs w:val="22"/>
+          <w:shd w:val="clear" w:color="auto" w:fill="FFFFFF"/>
+        </w:rPr>
+        <w:t xml:space="preserve"> but not 5A (</w:t>
+      </w:r>
+      <w:r>
+        <w:rPr>
+          <w:rFonts w:ascii="Arial" w:hAnsi="Arial" w:cs="Arial"/>
+          <w:i/>
+          <w:iCs/>
+          <w:color w:val="1C1D1E"/>
+          <w:sz w:val="22"/>
+          <w:szCs w:val="22"/>
+          <w:shd w:val="clear" w:color="auto" w:fill="FFFFFF"/>
+        </w:rPr>
+        <w:t>t</w:t>
+      </w:r>
+      <w:r>
+        <w:rPr>
+          <w:rFonts w:ascii="Arial" w:hAnsi="Arial" w:cs="Arial"/>
+          <w:color w:val="1C1D1E"/>
+          <w:sz w:val="22"/>
+          <w:szCs w:val="22"/>
+          <w:shd w:val="clear" w:color="auto" w:fill="FFFFFF"/>
+        </w:rPr>
+        <w:t xml:space="preserve"> = 2.18, </w:t>
+      </w:r>
+      <w:r>
+        <w:rPr>
+          <w:rFonts w:ascii="Arial" w:hAnsi="Arial" w:cs="Arial"/>
+          <w:i/>
+          <w:iCs/>
+          <w:color w:val="1C1D1E"/>
+          <w:sz w:val="22"/>
+          <w:szCs w:val="22"/>
+          <w:shd w:val="clear" w:color="auto" w:fill="FFFFFF"/>
+        </w:rPr>
+        <w:t>P</w:t>
+      </w:r>
+      <w:r>
+        <w:rPr>
+          <w:rFonts w:ascii="Arial" w:hAnsi="Arial" w:cs="Arial"/>
+          <w:color w:val="1C1D1E"/>
+          <w:sz w:val="22"/>
+          <w:szCs w:val="22"/>
+          <w:shd w:val="clear" w:color="auto" w:fill="FFFFFF"/>
+        </w:rPr>
+        <w:t xml:space="preserve"> = 0.137)</w:t>
+      </w:r>
+      <w:r>
+        <w:rPr>
+          <w:rFonts w:ascii="Arial" w:hAnsi="Arial" w:cs="Arial"/>
+          <w:color w:val="1C1D1E"/>
+          <w:sz w:val="22"/>
+          <w:szCs w:val="22"/>
+          <w:shd w:val="clear" w:color="auto" w:fill="FFFFFF"/>
+        </w:rPr>
+        <w:t>. We also found that age and condition have a significant positive correlation (</w:t>
       </w:r>
       <w:r>
         <w:rPr>
@@ -11647,7 +12137,17 @@
           <w:szCs w:val="22"/>
           <w:shd w:val="clear" w:color="auto" w:fill="FFFFFF"/>
         </w:rPr>
-        <w:t xml:space="preserve"> – We wanted to determine what predicted a spider staying in the same chamber part (loud, quiet, or tunnel) all four days of observation versus moving between parts from day to day. The interaction between site </w:t>
+        <w:t xml:space="preserve"> – </w:t>
+      </w:r>
+      <w:r>
+        <w:rPr>
+          <w:rFonts w:ascii="Arial" w:hAnsi="Arial" w:cs="Arial"/>
+          <w:color w:val="1C1D1E"/>
+          <w:sz w:val="22"/>
+          <w:szCs w:val="22"/>
+          <w:shd w:val="clear" w:color="auto" w:fill="FFFFFF"/>
+        </w:rPr>
+        <w:t>(</w:t>
       </w:r>
       <w:proofErr w:type="spellStart"/>
       <w:r>
@@ -11658,6 +12158,28 @@
           <w:szCs w:val="22"/>
           <w:shd w:val="clear" w:color="auto" w:fill="FFFFFF"/>
         </w:rPr>
+        <w:t>i</w:t>
+      </w:r>
+      <w:proofErr w:type="spellEnd"/>
+      <w:r>
+        <w:rPr>
+          <w:rFonts w:ascii="Arial" w:hAnsi="Arial" w:cs="Arial"/>
+          <w:color w:val="1C1D1E"/>
+          <w:sz w:val="22"/>
+          <w:szCs w:val="22"/>
+          <w:shd w:val="clear" w:color="auto" w:fill="FFFFFF"/>
+        </w:rPr>
+        <w:t xml:space="preserve">) Site </w:t>
+      </w:r>
+      <w:proofErr w:type="spellStart"/>
+      <w:r>
+        <w:rPr>
+          <w:rFonts w:ascii="Arial" w:hAnsi="Arial" w:cs="Arial"/>
+          <w:color w:val="1C1D1E"/>
+          <w:sz w:val="22"/>
+          <w:szCs w:val="22"/>
+          <w:shd w:val="clear" w:color="auto" w:fill="FFFFFF"/>
+        </w:rPr>
         <w:t>Leq</w:t>
       </w:r>
       <w:proofErr w:type="spellEnd"/>
@@ -11669,161 +12191,109 @@
           <w:szCs w:val="22"/>
           <w:shd w:val="clear" w:color="auto" w:fill="FFFFFF"/>
         </w:rPr>
-        <w:t xml:space="preserve"> and body condition remained in the model, but the effect was not significant, nor did staying or moving vary by site </w:t>
-      </w:r>
-      <w:proofErr w:type="spellStart"/>
-      <w:r>
-        <w:rPr>
-          <w:rFonts w:ascii="Arial" w:hAnsi="Arial" w:cs="Arial"/>
-          <w:color w:val="1C1D1E"/>
-          <w:sz w:val="22"/>
-          <w:szCs w:val="22"/>
-          <w:shd w:val="clear" w:color="auto" w:fill="FFFFFF"/>
-        </w:rPr>
-        <w:t>Leq</w:t>
-      </w:r>
-      <w:proofErr w:type="spellEnd"/>
-      <w:r>
-        <w:rPr>
-          <w:rFonts w:ascii="Arial" w:hAnsi="Arial" w:cs="Arial"/>
-          <w:color w:val="1C1D1E"/>
-          <w:sz w:val="22"/>
-          <w:szCs w:val="22"/>
-          <w:shd w:val="clear" w:color="auto" w:fill="FFFFFF"/>
-        </w:rPr>
-        <w:t xml:space="preserve"> or body condition (Table 2). When we looked for variation within sites, </w:t>
-      </w:r>
-      <w:r>
-        <w:rPr>
-          <w:rFonts w:ascii="Arial" w:hAnsi="Arial" w:cs="Arial"/>
-          <w:color w:val="1C1D1E"/>
-          <w:sz w:val="22"/>
-          <w:szCs w:val="22"/>
-          <w:shd w:val="clear" w:color="auto" w:fill="FFFFFF"/>
-        </w:rPr>
-        <w:t>only spiders from site 8B (the loudest site) were less likely to stay in the same chamber part as age increased (z</w:t>
-      </w:r>
-      <w:r>
-        <w:rPr>
-          <w:rFonts w:ascii="Arial" w:hAnsi="Arial" w:cs="Arial"/>
-          <w:color w:val="1C1D1E"/>
-          <w:sz w:val="22"/>
-          <w:szCs w:val="22"/>
-          <w:shd w:val="clear" w:color="auto" w:fill="FFFFFF"/>
-          <w:vertAlign w:val="subscript"/>
-        </w:rPr>
-        <w:t xml:space="preserve">2,22 </w:t>
-      </w:r>
-      <w:r>
-        <w:rPr>
-          <w:rFonts w:ascii="Arial" w:hAnsi="Arial" w:cs="Arial"/>
-          <w:color w:val="1C1D1E"/>
-          <w:sz w:val="22"/>
-          <w:szCs w:val="22"/>
-          <w:shd w:val="clear" w:color="auto" w:fill="FFFFFF"/>
-        </w:rPr>
-        <w:t xml:space="preserve">= </w:t>
-      </w:r>
-      <w:r>
-        <w:rPr>
-          <w:rFonts w:ascii="Arial" w:hAnsi="Arial" w:cs="Arial"/>
-          <w:color w:val="1C1D1E"/>
-          <w:sz w:val="22"/>
-          <w:szCs w:val="22"/>
-          <w:shd w:val="clear" w:color="auto" w:fill="FFFFFF"/>
-        </w:rPr>
-        <w:t>-2.02</w:t>
-      </w:r>
-      <w:r>
-        <w:rPr>
-          <w:rFonts w:ascii="Arial" w:hAnsi="Arial" w:cs="Arial"/>
-          <w:color w:val="1C1D1E"/>
-          <w:sz w:val="22"/>
-          <w:szCs w:val="22"/>
-          <w:shd w:val="clear" w:color="auto" w:fill="FFFFFF"/>
-        </w:rPr>
-        <w:t>, P = 0.043, R</w:t>
-      </w:r>
-      <w:r>
-        <w:rPr>
-          <w:rFonts w:ascii="Arial" w:hAnsi="Arial" w:cs="Arial"/>
-          <w:color w:val="1C1D1E"/>
-          <w:sz w:val="22"/>
-          <w:szCs w:val="22"/>
-          <w:shd w:val="clear" w:color="auto" w:fill="FFFFFF"/>
-          <w:vertAlign w:val="superscript"/>
-        </w:rPr>
-        <w:t>2</w:t>
-      </w:r>
-      <w:r>
-        <w:rPr>
-          <w:rFonts w:ascii="Arial" w:hAnsi="Arial" w:cs="Arial"/>
-          <w:color w:val="1C1D1E"/>
-          <w:sz w:val="22"/>
-          <w:szCs w:val="22"/>
-          <w:shd w:val="clear" w:color="auto" w:fill="FFFFFF"/>
-        </w:rPr>
-        <w:t xml:space="preserve"> = </w:t>
-      </w:r>
-      <w:r>
-        <w:rPr>
-          <w:rFonts w:ascii="Arial" w:hAnsi="Arial" w:cs="Arial"/>
-          <w:color w:val="1C1D1E"/>
-          <w:sz w:val="22"/>
-          <w:szCs w:val="22"/>
-          <w:shd w:val="clear" w:color="auto" w:fill="FFFFFF"/>
-        </w:rPr>
-        <w:t>0.17</w:t>
-      </w:r>
-      <w:r>
-        <w:rPr>
-          <w:rFonts w:ascii="Arial" w:hAnsi="Arial" w:cs="Arial"/>
-          <w:color w:val="1C1D1E"/>
-          <w:sz w:val="22"/>
-          <w:szCs w:val="22"/>
-          <w:shd w:val="clear" w:color="auto" w:fill="FFFFFF"/>
-        </w:rPr>
-        <w:t xml:space="preserve">4). </w:t>
-      </w:r>
-      <w:r>
-        <w:rPr>
-          <w:rFonts w:ascii="Arial" w:hAnsi="Arial" w:cs="Arial"/>
-          <w:color w:val="1C1D1E"/>
-          <w:sz w:val="22"/>
-          <w:szCs w:val="22"/>
-          <w:shd w:val="clear" w:color="auto" w:fill="FFFFFF"/>
-        </w:rPr>
-        <w:t xml:space="preserve">We also tested whether spiders that stayed in the same part all four days exhibited a side preference. Body condition remained in the model after backward </w:t>
-      </w:r>
-      <w:r>
-        <w:rPr>
-          <w:rFonts w:ascii="Arial" w:hAnsi="Arial" w:cs="Arial"/>
-          <w:color w:val="1C1D1E"/>
-          <w:sz w:val="22"/>
-          <w:szCs w:val="22"/>
-          <w:shd w:val="clear" w:color="auto" w:fill="FFFFFF"/>
-        </w:rPr>
-        <w:t>selection but</w:t>
-      </w:r>
-      <w:r>
-        <w:rPr>
-          <w:rFonts w:ascii="Arial" w:hAnsi="Arial" w:cs="Arial"/>
-          <w:color w:val="1C1D1E"/>
-          <w:sz w:val="22"/>
-          <w:szCs w:val="22"/>
-          <w:shd w:val="clear" w:color="auto" w:fill="FFFFFF"/>
-        </w:rPr>
-        <w:t xml:space="preserve"> was not significant (Table 2). </w:t>
-      </w:r>
-      <w:r>
-        <w:rPr>
-          <w:rFonts w:ascii="Arial" w:hAnsi="Arial" w:cs="Arial"/>
-          <w:color w:val="1C1D1E"/>
-          <w:sz w:val="22"/>
-          <w:szCs w:val="22"/>
-          <w:shd w:val="clear" w:color="auto" w:fill="FFFFFF"/>
-        </w:rPr>
-        <w:t>Age and body condition did not significantly explain variation in which side spiders stayed within sites (</w:t>
+        <w:t xml:space="preserve">, age, </w:t>
+      </w:r>
+      <w:r>
+        <w:rPr>
+          <w:rFonts w:ascii="Arial" w:hAnsi="Arial" w:cs="Arial"/>
+          <w:color w:val="1C1D1E"/>
+          <w:sz w:val="22"/>
+          <w:szCs w:val="22"/>
+          <w:shd w:val="clear" w:color="auto" w:fill="FFFFFF"/>
+        </w:rPr>
+        <w:t>and their</w:t>
+      </w:r>
+      <w:r>
+        <w:rPr>
+          <w:rFonts w:ascii="Arial" w:hAnsi="Arial" w:cs="Arial"/>
+          <w:color w:val="1C1D1E"/>
+          <w:sz w:val="22"/>
+          <w:szCs w:val="22"/>
+          <w:shd w:val="clear" w:color="auto" w:fill="FFFFFF"/>
+        </w:rPr>
+        <w:t xml:space="preserve"> </w:t>
+      </w:r>
+      <w:r>
+        <w:rPr>
+          <w:rFonts w:ascii="Arial" w:hAnsi="Arial" w:cs="Arial"/>
+          <w:color w:val="1C1D1E"/>
+          <w:sz w:val="22"/>
+          <w:szCs w:val="22"/>
+          <w:shd w:val="clear" w:color="auto" w:fill="FFFFFF"/>
+        </w:rPr>
+        <w:t>interaction</w:t>
+      </w:r>
+      <w:r>
+        <w:rPr>
+          <w:rFonts w:ascii="Arial" w:hAnsi="Arial" w:cs="Arial"/>
+          <w:color w:val="1C1D1E"/>
+          <w:sz w:val="22"/>
+          <w:szCs w:val="22"/>
+          <w:shd w:val="clear" w:color="auto" w:fill="FFFFFF"/>
+        </w:rPr>
+        <w:t xml:space="preserve"> did not significantly predict whether a spider was found in the same chamber part (loud, quiet, or tunnel) all four days of observation (</w:t>
+      </w:r>
+      <w:r>
+        <w:rPr>
+          <w:rFonts w:ascii="Arial" w:hAnsi="Arial" w:cs="Arial"/>
+          <w:b/>
+          <w:bCs/>
+          <w:color w:val="1C1D1E"/>
+          <w:sz w:val="22"/>
+          <w:szCs w:val="22"/>
+          <w:shd w:val="clear" w:color="auto" w:fill="FFFFFF"/>
+        </w:rPr>
+        <w:t>Table 2</w:t>
+      </w:r>
+      <w:r>
+        <w:rPr>
+          <w:rFonts w:ascii="Arial" w:hAnsi="Arial" w:cs="Arial"/>
+          <w:color w:val="1C1D1E"/>
+          <w:sz w:val="22"/>
+          <w:szCs w:val="22"/>
+          <w:shd w:val="clear" w:color="auto" w:fill="FFFFFF"/>
+        </w:rPr>
+        <w:t>)</w:t>
+      </w:r>
+      <w:r>
+        <w:rPr>
+          <w:rFonts w:ascii="Arial" w:hAnsi="Arial" w:cs="Arial"/>
+          <w:color w:val="1C1D1E"/>
+          <w:sz w:val="22"/>
+          <w:szCs w:val="22"/>
+          <w:shd w:val="clear" w:color="auto" w:fill="FFFFFF"/>
+        </w:rPr>
+        <w:t>, and body condition was dropped from the model entirely</w:t>
+      </w:r>
+      <w:r>
+        <w:rPr>
+          <w:rFonts w:ascii="Arial" w:hAnsi="Arial" w:cs="Arial"/>
+          <w:color w:val="1C1D1E"/>
+          <w:sz w:val="22"/>
+          <w:szCs w:val="22"/>
+          <w:shd w:val="clear" w:color="auto" w:fill="FFFFFF"/>
+        </w:rPr>
+        <w:t xml:space="preserve">. </w:t>
+      </w:r>
+      <w:r>
+        <w:rPr>
+          <w:rFonts w:ascii="Arial" w:hAnsi="Arial" w:cs="Arial"/>
+          <w:color w:val="1C1D1E"/>
+          <w:sz w:val="22"/>
+          <w:szCs w:val="22"/>
+          <w:shd w:val="clear" w:color="auto" w:fill="FFFFFF"/>
+        </w:rPr>
+        <w:t xml:space="preserve">When we looked for variation within sites, </w:t>
+      </w:r>
+      <w:r>
+        <w:rPr>
+          <w:rFonts w:ascii="Arial" w:hAnsi="Arial" w:cs="Arial"/>
+          <w:color w:val="1C1D1E"/>
+          <w:sz w:val="22"/>
+          <w:szCs w:val="22"/>
+          <w:shd w:val="clear" w:color="auto" w:fill="FFFFFF"/>
+        </w:rPr>
+        <w:t>only spiders from site 8B (the loudest site) were less likely to stay in the same chamber part as age increased (</w:t>
       </w:r>
       <w:r>
         <w:rPr>
@@ -11835,6 +12305,72 @@
           <w:szCs w:val="22"/>
           <w:shd w:val="clear" w:color="auto" w:fill="FFFFFF"/>
         </w:rPr>
+        <w:t>z</w:t>
+      </w:r>
+      <w:r>
+        <w:rPr>
+          <w:rFonts w:ascii="Arial" w:hAnsi="Arial" w:cs="Arial"/>
+          <w:i/>
+          <w:iCs/>
+          <w:color w:val="1C1D1E"/>
+          <w:sz w:val="22"/>
+          <w:szCs w:val="22"/>
+          <w:shd w:val="clear" w:color="auto" w:fill="FFFFFF"/>
+          <w:vertAlign w:val="subscript"/>
+        </w:rPr>
+        <w:t>2,22</w:t>
+      </w:r>
+      <w:r>
+        <w:rPr>
+          <w:rFonts w:ascii="Arial" w:hAnsi="Arial" w:cs="Arial"/>
+          <w:color w:val="1C1D1E"/>
+          <w:sz w:val="22"/>
+          <w:szCs w:val="22"/>
+          <w:shd w:val="clear" w:color="auto" w:fill="FFFFFF"/>
+          <w:vertAlign w:val="subscript"/>
+        </w:rPr>
+        <w:t xml:space="preserve"> </w:t>
+      </w:r>
+      <w:r>
+        <w:rPr>
+          <w:rFonts w:ascii="Arial" w:hAnsi="Arial" w:cs="Arial"/>
+          <w:color w:val="1C1D1E"/>
+          <w:sz w:val="22"/>
+          <w:szCs w:val="22"/>
+          <w:shd w:val="clear" w:color="auto" w:fill="FFFFFF"/>
+        </w:rPr>
+        <w:t xml:space="preserve">= </w:t>
+      </w:r>
+      <w:r>
+        <w:rPr>
+          <w:rFonts w:ascii="Arial" w:hAnsi="Arial" w:cs="Arial"/>
+          <w:color w:val="1C1D1E"/>
+          <w:sz w:val="22"/>
+          <w:szCs w:val="22"/>
+          <w:shd w:val="clear" w:color="auto" w:fill="FFFFFF"/>
+        </w:rPr>
+        <w:t>-2.02</w:t>
+      </w:r>
+      <w:r>
+        <w:rPr>
+          <w:rFonts w:ascii="Arial" w:hAnsi="Arial" w:cs="Arial"/>
+          <w:color w:val="1C1D1E"/>
+          <w:sz w:val="22"/>
+          <w:szCs w:val="22"/>
+          <w:shd w:val="clear" w:color="auto" w:fill="FFFFFF"/>
+        </w:rPr>
+        <w:t xml:space="preserve">, </w:t>
+      </w:r>
+      <w:r>
+        <w:rPr>
+          <w:rFonts w:ascii="Arial" w:hAnsi="Arial" w:cs="Arial"/>
+          <w:i/>
+          <w:iCs/>
+          <w:color w:val="1C1D1E"/>
+          <w:sz w:val="22"/>
+          <w:szCs w:val="22"/>
+          <w:shd w:val="clear" w:color="auto" w:fill="FFFFFF"/>
+        </w:rPr>
         <w:t>P</w:t>
       </w:r>
       <w:r>
@@ -11845,7 +12381,2615 @@
           <w:szCs w:val="22"/>
           <w:shd w:val="clear" w:color="auto" w:fill="FFFFFF"/>
         </w:rPr>
-        <w:t xml:space="preserve"> &gt; 0.100). </w:t>
+        <w:t xml:space="preserve"> = 0.043, </w:t>
+      </w:r>
+      <w:r>
+        <w:rPr>
+          <w:rFonts w:ascii="Arial" w:hAnsi="Arial" w:cs="Arial"/>
+          <w:i/>
+          <w:iCs/>
+          <w:color w:val="1C1D1E"/>
+          <w:sz w:val="22"/>
+          <w:szCs w:val="22"/>
+          <w:shd w:val="clear" w:color="auto" w:fill="FFFFFF"/>
+        </w:rPr>
+        <w:t>R</w:t>
+      </w:r>
+      <w:r>
+        <w:rPr>
+          <w:rFonts w:ascii="Arial" w:hAnsi="Arial" w:cs="Arial"/>
+          <w:i/>
+          <w:iCs/>
+          <w:color w:val="1C1D1E"/>
+          <w:sz w:val="22"/>
+          <w:szCs w:val="22"/>
+          <w:shd w:val="clear" w:color="auto" w:fill="FFFFFF"/>
+          <w:vertAlign w:val="superscript"/>
+        </w:rPr>
+        <w:t>2</w:t>
+      </w:r>
+      <w:r>
+        <w:rPr>
+          <w:rFonts w:ascii="Arial" w:hAnsi="Arial" w:cs="Arial"/>
+          <w:color w:val="1C1D1E"/>
+          <w:sz w:val="22"/>
+          <w:szCs w:val="22"/>
+          <w:shd w:val="clear" w:color="auto" w:fill="FFFFFF"/>
+        </w:rPr>
+        <w:t xml:space="preserve"> = </w:t>
+      </w:r>
+      <w:r>
+        <w:rPr>
+          <w:rFonts w:ascii="Arial" w:hAnsi="Arial" w:cs="Arial"/>
+          <w:color w:val="1C1D1E"/>
+          <w:sz w:val="22"/>
+          <w:szCs w:val="22"/>
+          <w:shd w:val="clear" w:color="auto" w:fill="FFFFFF"/>
+        </w:rPr>
+        <w:t>0.17</w:t>
+      </w:r>
+      <w:r>
+        <w:rPr>
+          <w:rFonts w:ascii="Arial" w:hAnsi="Arial" w:cs="Arial"/>
+          <w:color w:val="1C1D1E"/>
+          <w:sz w:val="22"/>
+          <w:szCs w:val="22"/>
+          <w:shd w:val="clear" w:color="auto" w:fill="FFFFFF"/>
+        </w:rPr>
+        <w:t xml:space="preserve">4). </w:t>
+      </w:r>
+      <w:r>
+        <w:rPr>
+          <w:rFonts w:ascii="Arial" w:hAnsi="Arial" w:cs="Arial"/>
+          <w:color w:val="1C1D1E"/>
+          <w:sz w:val="22"/>
+          <w:szCs w:val="22"/>
+          <w:shd w:val="clear" w:color="auto" w:fill="FFFFFF"/>
+        </w:rPr>
+        <w:t xml:space="preserve">We observed the spiders’ positions daily, but there were no trends associated with the day of observation as it was dropped from the model. </w:t>
+      </w:r>
+      <w:r>
+        <w:rPr>
+          <w:rFonts w:ascii="Arial" w:hAnsi="Arial" w:cs="Arial"/>
+          <w:color w:val="1C1D1E"/>
+          <w:sz w:val="22"/>
+          <w:szCs w:val="22"/>
+          <w:shd w:val="clear" w:color="auto" w:fill="FFFFFF"/>
+        </w:rPr>
+        <w:t xml:space="preserve">(ii) </w:t>
+      </w:r>
+      <w:r>
+        <w:rPr>
+          <w:rFonts w:ascii="Arial" w:hAnsi="Arial" w:cs="Arial"/>
+          <w:color w:val="1C1D1E"/>
+          <w:sz w:val="22"/>
+          <w:szCs w:val="22"/>
+          <w:shd w:val="clear" w:color="auto" w:fill="FFFFFF"/>
+        </w:rPr>
+        <w:t xml:space="preserve">Site </w:t>
+      </w:r>
+      <w:proofErr w:type="spellStart"/>
+      <w:r>
+        <w:rPr>
+          <w:rFonts w:ascii="Arial" w:hAnsi="Arial" w:cs="Arial"/>
+          <w:color w:val="1C1D1E"/>
+          <w:sz w:val="22"/>
+          <w:szCs w:val="22"/>
+          <w:shd w:val="clear" w:color="auto" w:fill="FFFFFF"/>
+        </w:rPr>
+        <w:t>Leq</w:t>
+      </w:r>
+      <w:proofErr w:type="spellEnd"/>
+      <w:r>
+        <w:rPr>
+          <w:rFonts w:ascii="Arial" w:hAnsi="Arial" w:cs="Arial"/>
+          <w:color w:val="1C1D1E"/>
+          <w:sz w:val="22"/>
+          <w:szCs w:val="22"/>
+          <w:shd w:val="clear" w:color="auto" w:fill="FFFFFF"/>
+        </w:rPr>
+        <w:t xml:space="preserve"> and age had no effect on a spider’s probability of being found on the loud or quiet side (</w:t>
+      </w:r>
+      <w:r>
+        <w:rPr>
+          <w:rFonts w:ascii="Arial" w:hAnsi="Arial" w:cs="Arial"/>
+          <w:b/>
+          <w:bCs/>
+          <w:color w:val="1C1D1E"/>
+          <w:sz w:val="22"/>
+          <w:szCs w:val="22"/>
+          <w:shd w:val="clear" w:color="auto" w:fill="FFFFFF"/>
+        </w:rPr>
+        <w:t>Table 2</w:t>
+      </w:r>
+      <w:r>
+        <w:rPr>
+          <w:rFonts w:ascii="Arial" w:hAnsi="Arial" w:cs="Arial"/>
+          <w:color w:val="1C1D1E"/>
+          <w:sz w:val="22"/>
+          <w:szCs w:val="22"/>
+          <w:shd w:val="clear" w:color="auto" w:fill="FFFFFF"/>
+        </w:rPr>
+        <w:t>). Yet, t</w:t>
+      </w:r>
+      <w:r>
+        <w:rPr>
+          <w:rFonts w:ascii="Arial" w:hAnsi="Arial" w:cs="Arial"/>
+          <w:color w:val="1C1D1E"/>
+          <w:sz w:val="22"/>
+          <w:szCs w:val="22"/>
+          <w:shd w:val="clear" w:color="auto" w:fill="FFFFFF"/>
+        </w:rPr>
+        <w:t xml:space="preserve">here was a non-significant trend </w:t>
+      </w:r>
+      <w:r>
+        <w:rPr>
+          <w:rFonts w:ascii="Arial" w:hAnsi="Arial" w:cs="Arial"/>
+          <w:color w:val="1C1D1E"/>
+          <w:sz w:val="22"/>
+          <w:szCs w:val="22"/>
+          <w:shd w:val="clear" w:color="auto" w:fill="FFFFFF"/>
+        </w:rPr>
+        <w:t xml:space="preserve">exhibited in the interaction between </w:t>
+      </w:r>
+      <w:proofErr w:type="spellStart"/>
+      <w:r>
+        <w:rPr>
+          <w:rFonts w:ascii="Arial" w:hAnsi="Arial" w:cs="Arial"/>
+          <w:color w:val="1C1D1E"/>
+          <w:sz w:val="22"/>
+          <w:szCs w:val="22"/>
+          <w:shd w:val="clear" w:color="auto" w:fill="FFFFFF"/>
+        </w:rPr>
+        <w:t>Leq</w:t>
+      </w:r>
+      <w:proofErr w:type="spellEnd"/>
+      <w:r>
+        <w:rPr>
+          <w:rFonts w:ascii="Arial" w:hAnsi="Arial" w:cs="Arial"/>
+          <w:color w:val="1C1D1E"/>
+          <w:sz w:val="22"/>
+          <w:szCs w:val="22"/>
+          <w:shd w:val="clear" w:color="auto" w:fill="FFFFFF"/>
+        </w:rPr>
+        <w:t xml:space="preserve"> and age (</w:t>
+      </w:r>
+      <w:r>
+        <w:rPr>
+          <w:rFonts w:ascii="Arial" w:hAnsi="Arial" w:cs="Arial"/>
+          <w:b/>
+          <w:bCs/>
+          <w:color w:val="1C1D1E"/>
+          <w:sz w:val="22"/>
+          <w:szCs w:val="22"/>
+          <w:shd w:val="clear" w:color="auto" w:fill="FFFFFF"/>
+        </w:rPr>
+        <w:t>Table 2</w:t>
+      </w:r>
+      <w:r>
+        <w:rPr>
+          <w:rFonts w:ascii="Arial" w:hAnsi="Arial" w:cs="Arial"/>
+          <w:color w:val="1C1D1E"/>
+          <w:sz w:val="22"/>
+          <w:szCs w:val="22"/>
+          <w:shd w:val="clear" w:color="auto" w:fill="FFFFFF"/>
+        </w:rPr>
+        <w:t>)</w:t>
+      </w:r>
+      <w:r>
+        <w:rPr>
+          <w:rFonts w:ascii="Arial" w:hAnsi="Arial" w:cs="Arial"/>
+          <w:color w:val="1C1D1E"/>
+          <w:sz w:val="22"/>
+          <w:szCs w:val="22"/>
+          <w:shd w:val="clear" w:color="auto" w:fill="FFFFFF"/>
+        </w:rPr>
+        <w:t xml:space="preserve"> – </w:t>
+      </w:r>
+      <w:proofErr w:type="gramStart"/>
+      <w:r>
+        <w:rPr>
+          <w:rFonts w:ascii="Arial" w:hAnsi="Arial" w:cs="Arial"/>
+          <w:color w:val="1C1D1E"/>
+          <w:sz w:val="22"/>
+          <w:szCs w:val="22"/>
+          <w:shd w:val="clear" w:color="auto" w:fill="FFFFFF"/>
+        </w:rPr>
+        <w:t>i.e.</w:t>
+      </w:r>
+      <w:proofErr w:type="gramEnd"/>
+      <w:r>
+        <w:rPr>
+          <w:rFonts w:ascii="Arial" w:hAnsi="Arial" w:cs="Arial"/>
+          <w:color w:val="1C1D1E"/>
+          <w:sz w:val="22"/>
+          <w:szCs w:val="22"/>
+          <w:shd w:val="clear" w:color="auto" w:fill="FFFFFF"/>
+        </w:rPr>
+        <w:t xml:space="preserve"> spiders from loud environments </w:t>
+      </w:r>
+      <w:r>
+        <w:rPr>
+          <w:rFonts w:ascii="Arial" w:hAnsi="Arial" w:cs="Arial"/>
+          <w:color w:val="1C1D1E"/>
+          <w:sz w:val="22"/>
+          <w:szCs w:val="22"/>
+          <w:shd w:val="clear" w:color="auto" w:fill="FFFFFF"/>
+        </w:rPr>
+        <w:t>decreased in the probability of being</w:t>
+      </w:r>
+      <w:r>
+        <w:rPr>
+          <w:rFonts w:ascii="Arial" w:hAnsi="Arial" w:cs="Arial"/>
+          <w:color w:val="1C1D1E"/>
+          <w:sz w:val="22"/>
+          <w:szCs w:val="22"/>
+          <w:shd w:val="clear" w:color="auto" w:fill="FFFFFF"/>
+        </w:rPr>
+        <w:t xml:space="preserve"> found on the loud side as age increased </w:t>
+      </w:r>
+      <w:r>
+        <w:rPr>
+          <w:rFonts w:ascii="Arial" w:hAnsi="Arial" w:cs="Arial"/>
+          <w:color w:val="1C1D1E"/>
+          <w:sz w:val="22"/>
+          <w:szCs w:val="22"/>
+          <w:shd w:val="clear" w:color="auto" w:fill="FFFFFF"/>
+        </w:rPr>
+        <w:lastRenderedPageBreak/>
+        <w:t xml:space="preserve">while </w:t>
+      </w:r>
+      <w:r>
+        <w:rPr>
+          <w:rFonts w:ascii="Arial" w:hAnsi="Arial" w:cs="Arial"/>
+          <w:color w:val="1C1D1E"/>
+          <w:sz w:val="22"/>
+          <w:szCs w:val="22"/>
+          <w:shd w:val="clear" w:color="auto" w:fill="FFFFFF"/>
+        </w:rPr>
+        <w:t>age effects diminished for spiders from quieter sites (</w:t>
+      </w:r>
+      <w:r>
+        <w:rPr>
+          <w:rFonts w:ascii="Arial" w:hAnsi="Arial" w:cs="Arial"/>
+          <w:b/>
+          <w:bCs/>
+          <w:color w:val="1C1D1E"/>
+          <w:sz w:val="22"/>
+          <w:szCs w:val="22"/>
+          <w:shd w:val="clear" w:color="auto" w:fill="FFFFFF"/>
+        </w:rPr>
+        <w:t>Figure 5A</w:t>
+      </w:r>
+      <w:r>
+        <w:rPr>
+          <w:rFonts w:ascii="Arial" w:hAnsi="Arial" w:cs="Arial"/>
+          <w:color w:val="1C1D1E"/>
+          <w:sz w:val="22"/>
+          <w:szCs w:val="22"/>
+          <w:shd w:val="clear" w:color="auto" w:fill="FFFFFF"/>
+        </w:rPr>
+        <w:t>)</w:t>
+      </w:r>
+      <w:r>
+        <w:rPr>
+          <w:rFonts w:ascii="Arial" w:hAnsi="Arial" w:cs="Arial"/>
+          <w:color w:val="1C1D1E"/>
+          <w:sz w:val="22"/>
+          <w:szCs w:val="22"/>
+          <w:shd w:val="clear" w:color="auto" w:fill="FFFFFF"/>
+        </w:rPr>
+        <w:t>.</w:t>
+      </w:r>
+      <w:r>
+        <w:rPr>
+          <w:rFonts w:ascii="Arial" w:hAnsi="Arial" w:cs="Arial"/>
+          <w:color w:val="1C1D1E"/>
+          <w:sz w:val="22"/>
+          <w:szCs w:val="22"/>
+          <w:shd w:val="clear" w:color="auto" w:fill="FFFFFF"/>
+        </w:rPr>
+        <w:t xml:space="preserve"> We found further support for this finding when we looked for age effects within sites and found a trend for site 8B spiders (</w:t>
+      </w:r>
+      <w:r>
+        <w:rPr>
+          <w:rFonts w:ascii="Arial" w:hAnsi="Arial" w:cs="Arial"/>
+          <w:i/>
+          <w:iCs/>
+          <w:color w:val="1C1D1E"/>
+          <w:sz w:val="22"/>
+          <w:szCs w:val="22"/>
+          <w:shd w:val="clear" w:color="auto" w:fill="FFFFFF"/>
+        </w:rPr>
+        <w:t>z</w:t>
+      </w:r>
+      <w:r>
+        <w:rPr>
+          <w:rFonts w:ascii="Arial" w:hAnsi="Arial" w:cs="Arial"/>
+          <w:i/>
+          <w:iCs/>
+          <w:color w:val="1C1D1E"/>
+          <w:sz w:val="22"/>
+          <w:szCs w:val="22"/>
+          <w:shd w:val="clear" w:color="auto" w:fill="FFFFFF"/>
+          <w:vertAlign w:val="subscript"/>
+        </w:rPr>
+        <w:t>2,84</w:t>
+      </w:r>
+      <w:r>
+        <w:rPr>
+          <w:rFonts w:ascii="Arial" w:hAnsi="Arial" w:cs="Arial"/>
+          <w:color w:val="1C1D1E"/>
+          <w:sz w:val="22"/>
+          <w:szCs w:val="22"/>
+          <w:shd w:val="clear" w:color="auto" w:fill="FFFFFF"/>
+        </w:rPr>
+        <w:t xml:space="preserve"> = -1.71, </w:t>
+      </w:r>
+      <w:r>
+        <w:rPr>
+          <w:rFonts w:ascii="Arial" w:hAnsi="Arial" w:cs="Arial"/>
+          <w:i/>
+          <w:iCs/>
+          <w:color w:val="1C1D1E"/>
+          <w:sz w:val="22"/>
+          <w:szCs w:val="22"/>
+          <w:shd w:val="clear" w:color="auto" w:fill="FFFFFF"/>
+        </w:rPr>
+        <w:t>P</w:t>
+      </w:r>
+      <w:r>
+        <w:rPr>
+          <w:rFonts w:ascii="Arial" w:hAnsi="Arial" w:cs="Arial"/>
+          <w:color w:val="1C1D1E"/>
+          <w:sz w:val="22"/>
+          <w:szCs w:val="22"/>
+          <w:shd w:val="clear" w:color="auto" w:fill="FFFFFF"/>
+        </w:rPr>
+        <w:t xml:space="preserve"> = 0.088) but no effect of age for spiders from other sites (</w:t>
+      </w:r>
+      <w:r>
+        <w:rPr>
+          <w:rFonts w:ascii="Arial" w:hAnsi="Arial" w:cs="Arial"/>
+          <w:i/>
+          <w:iCs/>
+          <w:color w:val="1C1D1E"/>
+          <w:sz w:val="22"/>
+          <w:szCs w:val="22"/>
+          <w:shd w:val="clear" w:color="auto" w:fill="FFFFFF"/>
+        </w:rPr>
+        <w:t>P</w:t>
+      </w:r>
+      <w:r>
+        <w:rPr>
+          <w:rFonts w:ascii="Arial" w:hAnsi="Arial" w:cs="Arial"/>
+          <w:color w:val="1C1D1E"/>
+          <w:sz w:val="22"/>
+          <w:szCs w:val="22"/>
+          <w:shd w:val="clear" w:color="auto" w:fill="FFFFFF"/>
+        </w:rPr>
+        <w:t xml:space="preserve"> &gt; 0.360). </w:t>
+      </w:r>
+    </w:p>
+    <w:p>
+      <w:pPr>
+        <w:spacing w:line="480" w:lineRule="auto"/>
+        <w:rPr>
+          <w:rFonts w:ascii="Arial" w:hAnsi="Arial" w:cs="Arial"/>
+          <w:color w:val="1C1D1E"/>
+          <w:sz w:val="22"/>
+          <w:szCs w:val="22"/>
+          <w:shd w:val="clear" w:color="auto" w:fill="FFFFFF"/>
+        </w:rPr>
+      </w:pPr>
+      <w:r>
+        <w:rPr>
+          <w:rFonts w:ascii="Arial" w:hAnsi="Arial" w:cs="Arial"/>
+          <w:color w:val="1C1D1E"/>
+          <w:sz w:val="22"/>
+          <w:szCs w:val="22"/>
+          <w:shd w:val="clear" w:color="auto" w:fill="FFFFFF"/>
+        </w:rPr>
+        <w:tab/>
+      </w:r>
+      <w:r>
+        <w:rPr>
+          <w:rFonts w:ascii="Arial" w:hAnsi="Arial" w:cs="Arial"/>
+          <w:i/>
+          <w:iCs/>
+          <w:color w:val="1C1D1E"/>
+          <w:sz w:val="22"/>
+          <w:szCs w:val="22"/>
+          <w:shd w:val="clear" w:color="auto" w:fill="FFFFFF"/>
+        </w:rPr>
+        <w:t>Silk Mass</w:t>
+      </w:r>
+      <w:r>
+        <w:rPr>
+          <w:rFonts w:ascii="Arial" w:hAnsi="Arial" w:cs="Arial"/>
+          <w:color w:val="1C1D1E"/>
+          <w:sz w:val="22"/>
+          <w:szCs w:val="22"/>
+          <w:shd w:val="clear" w:color="auto" w:fill="FFFFFF"/>
+        </w:rPr>
+        <w:t xml:space="preserve"> – (iii) The results for the side with more dry silk mass were </w:t>
+      </w:r>
+      <w:proofErr w:type="gramStart"/>
+      <w:r>
+        <w:rPr>
+          <w:rFonts w:ascii="Arial" w:hAnsi="Arial" w:cs="Arial"/>
+          <w:color w:val="1C1D1E"/>
+          <w:sz w:val="22"/>
+          <w:szCs w:val="22"/>
+          <w:shd w:val="clear" w:color="auto" w:fill="FFFFFF"/>
+        </w:rPr>
+        <w:t>similar to</w:t>
+      </w:r>
+      <w:proofErr w:type="gramEnd"/>
+      <w:r>
+        <w:rPr>
+          <w:rFonts w:ascii="Arial" w:hAnsi="Arial" w:cs="Arial"/>
+          <w:color w:val="1C1D1E"/>
+          <w:sz w:val="22"/>
+          <w:szCs w:val="22"/>
+          <w:shd w:val="clear" w:color="auto" w:fill="FFFFFF"/>
+        </w:rPr>
+        <w:t xml:space="preserve"> the findings from spiders’ positions (</w:t>
+      </w:r>
+      <w:r>
+        <w:rPr>
+          <w:rFonts w:ascii="Arial" w:hAnsi="Arial" w:cs="Arial"/>
+          <w:b/>
+          <w:bCs/>
+          <w:color w:val="1C1D1E"/>
+          <w:sz w:val="22"/>
+          <w:szCs w:val="22"/>
+          <w:shd w:val="clear" w:color="auto" w:fill="FFFFFF"/>
+        </w:rPr>
+        <w:t>Table 2, Figure 5B</w:t>
+      </w:r>
+      <w:r>
+        <w:rPr>
+          <w:rFonts w:ascii="Arial" w:hAnsi="Arial" w:cs="Arial"/>
+          <w:color w:val="1C1D1E"/>
+          <w:sz w:val="22"/>
+          <w:szCs w:val="22"/>
+          <w:shd w:val="clear" w:color="auto" w:fill="FFFFFF"/>
+        </w:rPr>
+        <w:t xml:space="preserve">). </w:t>
+      </w:r>
+      <w:r>
+        <w:rPr>
+          <w:rFonts w:ascii="Arial" w:hAnsi="Arial" w:cs="Arial"/>
+          <w:color w:val="1C1D1E"/>
+          <w:sz w:val="22"/>
+          <w:szCs w:val="22"/>
+          <w:shd w:val="clear" w:color="auto" w:fill="FFFFFF"/>
+        </w:rPr>
+        <w:t>We also found that spiders from site 8A showed a trend of declining silk mass on the loud side with age (</w:t>
+      </w:r>
+      <w:r>
+        <w:rPr>
+          <w:rFonts w:ascii="Arial" w:hAnsi="Arial" w:cs="Arial"/>
+          <w:i/>
+          <w:iCs/>
+          <w:color w:val="1C1D1E"/>
+          <w:sz w:val="22"/>
+          <w:szCs w:val="22"/>
+          <w:shd w:val="clear" w:color="auto" w:fill="FFFFFF"/>
+        </w:rPr>
+        <w:t>z</w:t>
+      </w:r>
+      <w:r>
+        <w:rPr>
+          <w:rFonts w:ascii="Arial" w:hAnsi="Arial" w:cs="Arial"/>
+          <w:i/>
+          <w:iCs/>
+          <w:color w:val="1C1D1E"/>
+          <w:sz w:val="22"/>
+          <w:szCs w:val="22"/>
+          <w:shd w:val="clear" w:color="auto" w:fill="FFFFFF"/>
+          <w:vertAlign w:val="subscript"/>
+        </w:rPr>
+        <w:t>2,</w:t>
+      </w:r>
+      <w:r>
+        <w:rPr>
+          <w:rFonts w:ascii="Arial" w:hAnsi="Arial" w:cs="Arial"/>
+          <w:i/>
+          <w:iCs/>
+          <w:color w:val="1C1D1E"/>
+          <w:sz w:val="22"/>
+          <w:szCs w:val="22"/>
+          <w:shd w:val="clear" w:color="auto" w:fill="FFFFFF"/>
+          <w:vertAlign w:val="subscript"/>
+        </w:rPr>
+        <w:t>22</w:t>
+      </w:r>
+      <w:r>
+        <w:rPr>
+          <w:rFonts w:ascii="Arial" w:hAnsi="Arial" w:cs="Arial"/>
+          <w:color w:val="1C1D1E"/>
+          <w:sz w:val="22"/>
+          <w:szCs w:val="22"/>
+          <w:shd w:val="clear" w:color="auto" w:fill="FFFFFF"/>
+        </w:rPr>
+        <w:t xml:space="preserve"> = -1.7</w:t>
+      </w:r>
+      <w:r>
+        <w:rPr>
+          <w:rFonts w:ascii="Arial" w:hAnsi="Arial" w:cs="Arial"/>
+          <w:color w:val="1C1D1E"/>
+          <w:sz w:val="22"/>
+          <w:szCs w:val="22"/>
+          <w:shd w:val="clear" w:color="auto" w:fill="FFFFFF"/>
+        </w:rPr>
+        <w:t>4</w:t>
+      </w:r>
+      <w:r>
+        <w:rPr>
+          <w:rFonts w:ascii="Arial" w:hAnsi="Arial" w:cs="Arial"/>
+          <w:color w:val="1C1D1E"/>
+          <w:sz w:val="22"/>
+          <w:szCs w:val="22"/>
+          <w:shd w:val="clear" w:color="auto" w:fill="FFFFFF"/>
+        </w:rPr>
+        <w:t xml:space="preserve">, </w:t>
+      </w:r>
+      <w:r>
+        <w:rPr>
+          <w:rFonts w:ascii="Arial" w:hAnsi="Arial" w:cs="Arial"/>
+          <w:i/>
+          <w:iCs/>
+          <w:color w:val="1C1D1E"/>
+          <w:sz w:val="22"/>
+          <w:szCs w:val="22"/>
+          <w:shd w:val="clear" w:color="auto" w:fill="FFFFFF"/>
+        </w:rPr>
+        <w:t>P</w:t>
+      </w:r>
+      <w:r>
+        <w:rPr>
+          <w:rFonts w:ascii="Arial" w:hAnsi="Arial" w:cs="Arial"/>
+          <w:color w:val="1C1D1E"/>
+          <w:sz w:val="22"/>
+          <w:szCs w:val="22"/>
+          <w:shd w:val="clear" w:color="auto" w:fill="FFFFFF"/>
+        </w:rPr>
+        <w:t xml:space="preserve"> = 0.08</w:t>
+      </w:r>
+      <w:r>
+        <w:rPr>
+          <w:rFonts w:ascii="Arial" w:hAnsi="Arial" w:cs="Arial"/>
+          <w:color w:val="1C1D1E"/>
+          <w:sz w:val="22"/>
+          <w:szCs w:val="22"/>
+          <w:shd w:val="clear" w:color="auto" w:fill="FFFFFF"/>
+        </w:rPr>
+        <w:t>3) but there were no age effects for the rest of the spiders (</w:t>
+      </w:r>
+      <w:r>
+        <w:rPr>
+          <w:rFonts w:ascii="Arial" w:hAnsi="Arial" w:cs="Arial"/>
+          <w:i/>
+          <w:iCs/>
+          <w:color w:val="1C1D1E"/>
+          <w:sz w:val="22"/>
+          <w:szCs w:val="22"/>
+          <w:shd w:val="clear" w:color="auto" w:fill="FFFFFF"/>
+        </w:rPr>
+        <w:t>P</w:t>
+      </w:r>
+      <w:r>
+        <w:rPr>
+          <w:rFonts w:ascii="Arial" w:hAnsi="Arial" w:cs="Arial"/>
+          <w:color w:val="1C1D1E"/>
+          <w:sz w:val="22"/>
+          <w:szCs w:val="22"/>
+          <w:shd w:val="clear" w:color="auto" w:fill="FFFFFF"/>
+        </w:rPr>
+        <w:t xml:space="preserve"> &gt; 0.140).</w:t>
+      </w:r>
+      <w:r>
+        <w:rPr>
+          <w:rFonts w:ascii="Arial" w:hAnsi="Arial" w:cs="Arial"/>
+          <w:color w:val="1C1D1E"/>
+          <w:sz w:val="22"/>
+          <w:szCs w:val="22"/>
+          <w:shd w:val="clear" w:color="auto" w:fill="FFFFFF"/>
+        </w:rPr>
+        <w:t xml:space="preserve"> </w:t>
+      </w:r>
+      <w:r>
+        <w:rPr>
+          <w:rFonts w:ascii="Arial" w:hAnsi="Arial" w:cs="Arial"/>
+          <w:color w:val="1C1D1E"/>
+          <w:sz w:val="22"/>
+          <w:szCs w:val="22"/>
+          <w:shd w:val="clear" w:color="auto" w:fill="FFFFFF"/>
+        </w:rPr>
+        <w:t xml:space="preserve"> (iv) </w:t>
+      </w:r>
+      <w:r>
+        <w:rPr>
+          <w:rFonts w:ascii="Arial" w:hAnsi="Arial" w:cs="Arial"/>
+          <w:color w:val="1C1D1E"/>
+          <w:sz w:val="22"/>
+          <w:szCs w:val="22"/>
+          <w:shd w:val="clear" w:color="auto" w:fill="FFFFFF"/>
+        </w:rPr>
+        <w:t xml:space="preserve">When we looked at the total dry silk mass combined from each chamber part (loud, quiet, and tunnel), site </w:t>
+      </w:r>
+      <w:proofErr w:type="spellStart"/>
+      <w:r>
+        <w:rPr>
+          <w:rFonts w:ascii="Arial" w:hAnsi="Arial" w:cs="Arial"/>
+          <w:color w:val="1C1D1E"/>
+          <w:sz w:val="22"/>
+          <w:szCs w:val="22"/>
+          <w:shd w:val="clear" w:color="auto" w:fill="FFFFFF"/>
+        </w:rPr>
+        <w:t>Leq</w:t>
+      </w:r>
+      <w:proofErr w:type="spellEnd"/>
+      <w:r>
+        <w:rPr>
+          <w:rFonts w:ascii="Arial" w:hAnsi="Arial" w:cs="Arial"/>
+          <w:color w:val="1C1D1E"/>
+          <w:sz w:val="22"/>
+          <w:szCs w:val="22"/>
+          <w:shd w:val="clear" w:color="auto" w:fill="FFFFFF"/>
+        </w:rPr>
+        <w:t xml:space="preserve"> stayed in the model but showed no significant relationship (</w:t>
+      </w:r>
+      <w:r>
+        <w:rPr>
+          <w:rFonts w:ascii="Arial" w:hAnsi="Arial" w:cs="Arial"/>
+          <w:b/>
+          <w:bCs/>
+          <w:color w:val="1C1D1E"/>
+          <w:sz w:val="22"/>
+          <w:szCs w:val="22"/>
+          <w:shd w:val="clear" w:color="auto" w:fill="FFFFFF"/>
+        </w:rPr>
+        <w:t>Table 2</w:t>
+      </w:r>
+      <w:r>
+        <w:rPr>
+          <w:rFonts w:ascii="Arial" w:hAnsi="Arial" w:cs="Arial"/>
+          <w:color w:val="1C1D1E"/>
+          <w:sz w:val="22"/>
+          <w:szCs w:val="22"/>
+          <w:shd w:val="clear" w:color="auto" w:fill="FFFFFF"/>
+        </w:rPr>
+        <w:t>). However, there was a significant positive correlation between total silk mass and spider age (</w:t>
+      </w:r>
+      <w:r>
+        <w:rPr>
+          <w:rFonts w:ascii="Arial" w:hAnsi="Arial" w:cs="Arial"/>
+          <w:b/>
+          <w:bCs/>
+          <w:color w:val="1C1D1E"/>
+          <w:sz w:val="22"/>
+          <w:szCs w:val="22"/>
+          <w:shd w:val="clear" w:color="auto" w:fill="FFFFFF"/>
+        </w:rPr>
+        <w:t>Table 2</w:t>
+      </w:r>
+      <w:r>
+        <w:rPr>
+          <w:rFonts w:ascii="Arial" w:hAnsi="Arial" w:cs="Arial"/>
+          <w:color w:val="1C1D1E"/>
+          <w:sz w:val="22"/>
+          <w:szCs w:val="22"/>
+          <w:shd w:val="clear" w:color="auto" w:fill="FFFFFF"/>
+        </w:rPr>
+        <w:t xml:space="preserve">). When we look at age effects within sites, sites 8B </w:t>
+      </w:r>
+      <w:r>
+        <w:rPr>
+          <w:rFonts w:ascii="Arial" w:hAnsi="Arial" w:cs="Arial"/>
+          <w:color w:val="1C1D1E"/>
+          <w:sz w:val="22"/>
+          <w:szCs w:val="22"/>
+          <w:shd w:val="clear" w:color="auto" w:fill="FFFFFF"/>
+        </w:rPr>
+        <w:t>(</w:t>
+      </w:r>
+      <w:r>
+        <w:rPr>
+          <w:rFonts w:ascii="Arial" w:hAnsi="Arial" w:cs="Arial"/>
+          <w:i/>
+          <w:iCs/>
+          <w:color w:val="1C1D1E"/>
+          <w:sz w:val="22"/>
+          <w:szCs w:val="22"/>
+          <w:shd w:val="clear" w:color="auto" w:fill="FFFFFF"/>
+        </w:rPr>
+        <w:t>z</w:t>
+      </w:r>
+      <w:r>
+        <w:rPr>
+          <w:rFonts w:ascii="Arial" w:hAnsi="Arial" w:cs="Arial"/>
+          <w:i/>
+          <w:iCs/>
+          <w:color w:val="1C1D1E"/>
+          <w:sz w:val="22"/>
+          <w:szCs w:val="22"/>
+          <w:shd w:val="clear" w:color="auto" w:fill="FFFFFF"/>
+          <w:vertAlign w:val="subscript"/>
+        </w:rPr>
+        <w:t>1</w:t>
+      </w:r>
+      <w:r>
+        <w:rPr>
+          <w:rFonts w:ascii="Arial" w:hAnsi="Arial" w:cs="Arial"/>
+          <w:i/>
+          <w:iCs/>
+          <w:color w:val="1C1D1E"/>
+          <w:sz w:val="22"/>
+          <w:szCs w:val="22"/>
+          <w:shd w:val="clear" w:color="auto" w:fill="FFFFFF"/>
+          <w:vertAlign w:val="subscript"/>
+        </w:rPr>
+        <w:t>,</w:t>
+      </w:r>
+      <w:r>
+        <w:rPr>
+          <w:rFonts w:ascii="Arial" w:hAnsi="Arial" w:cs="Arial"/>
+          <w:i/>
+          <w:iCs/>
+          <w:color w:val="1C1D1E"/>
+          <w:sz w:val="22"/>
+          <w:szCs w:val="22"/>
+          <w:shd w:val="clear" w:color="auto" w:fill="FFFFFF"/>
+          <w:vertAlign w:val="subscript"/>
+        </w:rPr>
+        <w:t>22</w:t>
+      </w:r>
+      <w:r>
+        <w:rPr>
+          <w:rFonts w:ascii="Arial" w:hAnsi="Arial" w:cs="Arial"/>
+          <w:color w:val="1C1D1E"/>
+          <w:sz w:val="22"/>
+          <w:szCs w:val="22"/>
+          <w:shd w:val="clear" w:color="auto" w:fill="FFFFFF"/>
+        </w:rPr>
+        <w:t xml:space="preserve"> = </w:t>
+      </w:r>
+      <w:r>
+        <w:rPr>
+          <w:rFonts w:ascii="Arial" w:hAnsi="Arial" w:cs="Arial"/>
+          <w:color w:val="1C1D1E"/>
+          <w:sz w:val="22"/>
+          <w:szCs w:val="22"/>
+          <w:shd w:val="clear" w:color="auto" w:fill="FFFFFF"/>
+        </w:rPr>
+        <w:t>4.67</w:t>
+      </w:r>
+      <w:r>
+        <w:rPr>
+          <w:rFonts w:ascii="Arial" w:hAnsi="Arial" w:cs="Arial"/>
+          <w:color w:val="1C1D1E"/>
+          <w:sz w:val="22"/>
+          <w:szCs w:val="22"/>
+          <w:shd w:val="clear" w:color="auto" w:fill="FFFFFF"/>
+        </w:rPr>
+        <w:t xml:space="preserve">, </w:t>
+      </w:r>
+      <w:r>
+        <w:rPr>
+          <w:rFonts w:ascii="Arial" w:hAnsi="Arial" w:cs="Arial"/>
+          <w:i/>
+          <w:iCs/>
+          <w:color w:val="1C1D1E"/>
+          <w:sz w:val="22"/>
+          <w:szCs w:val="22"/>
+          <w:shd w:val="clear" w:color="auto" w:fill="FFFFFF"/>
+        </w:rPr>
+        <w:t>P</w:t>
+      </w:r>
+      <w:r>
+        <w:rPr>
+          <w:rFonts w:ascii="Arial" w:hAnsi="Arial" w:cs="Arial"/>
+          <w:color w:val="1C1D1E"/>
+          <w:sz w:val="22"/>
+          <w:szCs w:val="22"/>
+          <w:shd w:val="clear" w:color="auto" w:fill="FFFFFF"/>
+        </w:rPr>
+        <w:t xml:space="preserve"> </w:t>
+      </w:r>
+      <w:r>
+        <w:rPr>
+          <w:rFonts w:ascii="Arial" w:hAnsi="Arial" w:cs="Arial"/>
+          <w:color w:val="1C1D1E"/>
+          <w:sz w:val="22"/>
+          <w:szCs w:val="22"/>
+          <w:shd w:val="clear" w:color="auto" w:fill="FFFFFF"/>
+        </w:rPr>
+        <w:t>&lt;</w:t>
+      </w:r>
+      <w:r>
+        <w:rPr>
+          <w:rFonts w:ascii="Arial" w:hAnsi="Arial" w:cs="Arial"/>
+          <w:color w:val="1C1D1E"/>
+          <w:sz w:val="22"/>
+          <w:szCs w:val="22"/>
+          <w:shd w:val="clear" w:color="auto" w:fill="FFFFFF"/>
+        </w:rPr>
+        <w:t xml:space="preserve"> 0.</w:t>
+      </w:r>
+      <w:r>
+        <w:rPr>
+          <w:rFonts w:ascii="Arial" w:hAnsi="Arial" w:cs="Arial"/>
+          <w:color w:val="1C1D1E"/>
+          <w:sz w:val="22"/>
+          <w:szCs w:val="22"/>
+          <w:shd w:val="clear" w:color="auto" w:fill="FFFFFF"/>
+        </w:rPr>
+        <w:t>001</w:t>
+      </w:r>
+      <w:r>
+        <w:rPr>
+          <w:rFonts w:ascii="Arial" w:hAnsi="Arial" w:cs="Arial"/>
+          <w:color w:val="1C1D1E"/>
+          <w:sz w:val="22"/>
+          <w:szCs w:val="22"/>
+          <w:shd w:val="clear" w:color="auto" w:fill="FFFFFF"/>
+        </w:rPr>
+        <w:t>)</w:t>
+      </w:r>
+      <w:r>
+        <w:rPr>
+          <w:rFonts w:ascii="Arial" w:hAnsi="Arial" w:cs="Arial"/>
+          <w:color w:val="1C1D1E"/>
+          <w:sz w:val="22"/>
+          <w:szCs w:val="22"/>
+          <w:shd w:val="clear" w:color="auto" w:fill="FFFFFF"/>
+        </w:rPr>
+        <w:t xml:space="preserve"> and 6C </w:t>
+      </w:r>
+      <w:r>
+        <w:rPr>
+          <w:rFonts w:ascii="Arial" w:hAnsi="Arial" w:cs="Arial"/>
+          <w:color w:val="1C1D1E"/>
+          <w:sz w:val="22"/>
+          <w:szCs w:val="22"/>
+          <w:shd w:val="clear" w:color="auto" w:fill="FFFFFF"/>
+        </w:rPr>
+        <w:t>(</w:t>
+      </w:r>
+      <w:r>
+        <w:rPr>
+          <w:rFonts w:ascii="Arial" w:hAnsi="Arial" w:cs="Arial"/>
+          <w:i/>
+          <w:iCs/>
+          <w:color w:val="1C1D1E"/>
+          <w:sz w:val="22"/>
+          <w:szCs w:val="22"/>
+          <w:shd w:val="clear" w:color="auto" w:fill="FFFFFF"/>
+        </w:rPr>
+        <w:t>z</w:t>
+      </w:r>
+      <w:r>
+        <w:rPr>
+          <w:rFonts w:ascii="Arial" w:hAnsi="Arial" w:cs="Arial"/>
+          <w:i/>
+          <w:iCs/>
+          <w:color w:val="1C1D1E"/>
+          <w:sz w:val="22"/>
+          <w:szCs w:val="22"/>
+          <w:shd w:val="clear" w:color="auto" w:fill="FFFFFF"/>
+          <w:vertAlign w:val="subscript"/>
+        </w:rPr>
+        <w:t xml:space="preserve">1,14 </w:t>
+      </w:r>
+      <w:r>
+        <w:rPr>
+          <w:rFonts w:ascii="Arial" w:hAnsi="Arial" w:cs="Arial"/>
+          <w:color w:val="1C1D1E"/>
+          <w:sz w:val="22"/>
+          <w:szCs w:val="22"/>
+          <w:shd w:val="clear" w:color="auto" w:fill="FFFFFF"/>
+        </w:rPr>
+        <w:t>=</w:t>
+      </w:r>
+      <w:r>
+        <w:rPr>
+          <w:rFonts w:ascii="Arial" w:hAnsi="Arial" w:cs="Arial"/>
+          <w:color w:val="1C1D1E"/>
+          <w:sz w:val="22"/>
+          <w:szCs w:val="22"/>
+          <w:shd w:val="clear" w:color="auto" w:fill="FFFFFF"/>
+        </w:rPr>
+        <w:t xml:space="preserve"> 2.19</w:t>
+      </w:r>
+      <w:r>
+        <w:rPr>
+          <w:rFonts w:ascii="Arial" w:hAnsi="Arial" w:cs="Arial"/>
+          <w:color w:val="1C1D1E"/>
+          <w:sz w:val="22"/>
+          <w:szCs w:val="22"/>
+          <w:shd w:val="clear" w:color="auto" w:fill="FFFFFF"/>
+        </w:rPr>
+        <w:t xml:space="preserve">, </w:t>
+      </w:r>
+      <w:r>
+        <w:rPr>
+          <w:rFonts w:ascii="Arial" w:hAnsi="Arial" w:cs="Arial"/>
+          <w:i/>
+          <w:iCs/>
+          <w:color w:val="1C1D1E"/>
+          <w:sz w:val="22"/>
+          <w:szCs w:val="22"/>
+          <w:shd w:val="clear" w:color="auto" w:fill="FFFFFF"/>
+        </w:rPr>
+        <w:t>P</w:t>
+      </w:r>
+      <w:r>
+        <w:rPr>
+          <w:rFonts w:ascii="Arial" w:hAnsi="Arial" w:cs="Arial"/>
+          <w:color w:val="1C1D1E"/>
+          <w:sz w:val="22"/>
+          <w:szCs w:val="22"/>
+          <w:shd w:val="clear" w:color="auto" w:fill="FFFFFF"/>
+        </w:rPr>
+        <w:t xml:space="preserve"> = 0.0</w:t>
+      </w:r>
+      <w:r>
+        <w:rPr>
+          <w:rFonts w:ascii="Arial" w:hAnsi="Arial" w:cs="Arial"/>
+          <w:color w:val="1C1D1E"/>
+          <w:sz w:val="22"/>
+          <w:szCs w:val="22"/>
+          <w:shd w:val="clear" w:color="auto" w:fill="FFFFFF"/>
+        </w:rPr>
+        <w:t>29</w:t>
+      </w:r>
+      <w:r>
+        <w:rPr>
+          <w:rFonts w:ascii="Arial" w:hAnsi="Arial" w:cs="Arial"/>
+          <w:color w:val="1C1D1E"/>
+          <w:sz w:val="22"/>
+          <w:szCs w:val="22"/>
+          <w:shd w:val="clear" w:color="auto" w:fill="FFFFFF"/>
+        </w:rPr>
+        <w:t>)</w:t>
+      </w:r>
+      <w:r>
+        <w:rPr>
+          <w:rFonts w:ascii="Arial" w:hAnsi="Arial" w:cs="Arial"/>
+          <w:color w:val="1C1D1E"/>
+          <w:sz w:val="22"/>
+          <w:szCs w:val="22"/>
+          <w:shd w:val="clear" w:color="auto" w:fill="FFFFFF"/>
+        </w:rPr>
+        <w:t xml:space="preserve"> </w:t>
+      </w:r>
+      <w:r>
+        <w:rPr>
+          <w:rFonts w:ascii="Arial" w:hAnsi="Arial" w:cs="Arial"/>
+          <w:color w:val="1C1D1E"/>
+          <w:sz w:val="22"/>
+          <w:szCs w:val="22"/>
+          <w:shd w:val="clear" w:color="auto" w:fill="FFFFFF"/>
+        </w:rPr>
+        <w:t xml:space="preserve">indicated significant positive increases in silk mass with age, but sites 8A </w:t>
+      </w:r>
+      <w:r>
+        <w:rPr>
+          <w:rFonts w:ascii="Arial" w:hAnsi="Arial" w:cs="Arial"/>
+          <w:color w:val="1C1D1E"/>
+          <w:sz w:val="22"/>
+          <w:szCs w:val="22"/>
+          <w:shd w:val="clear" w:color="auto" w:fill="FFFFFF"/>
+        </w:rPr>
+        <w:t>(</w:t>
+      </w:r>
+      <w:r>
+        <w:rPr>
+          <w:rFonts w:ascii="Arial" w:hAnsi="Arial" w:cs="Arial"/>
+          <w:i/>
+          <w:iCs/>
+          <w:color w:val="1C1D1E"/>
+          <w:sz w:val="22"/>
+          <w:szCs w:val="22"/>
+          <w:shd w:val="clear" w:color="auto" w:fill="FFFFFF"/>
+        </w:rPr>
+        <w:t>z</w:t>
+      </w:r>
+      <w:r>
+        <w:rPr>
+          <w:rFonts w:ascii="Arial" w:hAnsi="Arial" w:cs="Arial"/>
+          <w:i/>
+          <w:iCs/>
+          <w:color w:val="1C1D1E"/>
+          <w:sz w:val="22"/>
+          <w:szCs w:val="22"/>
+          <w:shd w:val="clear" w:color="auto" w:fill="FFFFFF"/>
+          <w:vertAlign w:val="subscript"/>
+        </w:rPr>
+        <w:t>1,9</w:t>
+      </w:r>
+      <w:r>
+        <w:rPr>
+          <w:rFonts w:ascii="Arial" w:hAnsi="Arial" w:cs="Arial"/>
+          <w:color w:val="1C1D1E"/>
+          <w:sz w:val="22"/>
+          <w:szCs w:val="22"/>
+          <w:shd w:val="clear" w:color="auto" w:fill="FFFFFF"/>
+        </w:rPr>
+        <w:t xml:space="preserve"> = </w:t>
+      </w:r>
+      <w:r>
+        <w:rPr>
+          <w:rFonts w:ascii="Arial" w:hAnsi="Arial" w:cs="Arial"/>
+          <w:color w:val="1C1D1E"/>
+          <w:sz w:val="22"/>
+          <w:szCs w:val="22"/>
+          <w:shd w:val="clear" w:color="auto" w:fill="FFFFFF"/>
+        </w:rPr>
+        <w:t>1.08</w:t>
+      </w:r>
+      <w:r>
+        <w:rPr>
+          <w:rFonts w:ascii="Arial" w:hAnsi="Arial" w:cs="Arial"/>
+          <w:color w:val="1C1D1E"/>
+          <w:sz w:val="22"/>
+          <w:szCs w:val="22"/>
+          <w:shd w:val="clear" w:color="auto" w:fill="FFFFFF"/>
+        </w:rPr>
+        <w:t xml:space="preserve">, </w:t>
+      </w:r>
+      <w:r>
+        <w:rPr>
+          <w:rFonts w:ascii="Arial" w:hAnsi="Arial" w:cs="Arial"/>
+          <w:i/>
+          <w:iCs/>
+          <w:color w:val="1C1D1E"/>
+          <w:sz w:val="22"/>
+          <w:szCs w:val="22"/>
+          <w:shd w:val="clear" w:color="auto" w:fill="FFFFFF"/>
+        </w:rPr>
+        <w:t>P</w:t>
+      </w:r>
+      <w:r>
+        <w:rPr>
+          <w:rFonts w:ascii="Arial" w:hAnsi="Arial" w:cs="Arial"/>
+          <w:color w:val="1C1D1E"/>
+          <w:sz w:val="22"/>
+          <w:szCs w:val="22"/>
+          <w:shd w:val="clear" w:color="auto" w:fill="FFFFFF"/>
+        </w:rPr>
+        <w:t xml:space="preserve"> = 0.</w:t>
+      </w:r>
+      <w:r>
+        <w:rPr>
+          <w:rFonts w:ascii="Arial" w:hAnsi="Arial" w:cs="Arial"/>
+          <w:color w:val="1C1D1E"/>
+          <w:sz w:val="22"/>
+          <w:szCs w:val="22"/>
+          <w:shd w:val="clear" w:color="auto" w:fill="FFFFFF"/>
+        </w:rPr>
+        <w:t>280</w:t>
+      </w:r>
+      <w:r>
+        <w:rPr>
+          <w:rFonts w:ascii="Arial" w:hAnsi="Arial" w:cs="Arial"/>
+          <w:color w:val="1C1D1E"/>
+          <w:sz w:val="22"/>
+          <w:szCs w:val="22"/>
+          <w:shd w:val="clear" w:color="auto" w:fill="FFFFFF"/>
+        </w:rPr>
+        <w:t>)</w:t>
+      </w:r>
+      <w:r>
+        <w:rPr>
+          <w:rFonts w:ascii="Arial" w:hAnsi="Arial" w:cs="Arial"/>
+          <w:color w:val="1C1D1E"/>
+          <w:sz w:val="22"/>
+          <w:szCs w:val="22"/>
+          <w:shd w:val="clear" w:color="auto" w:fill="FFFFFF"/>
+        </w:rPr>
+        <w:t xml:space="preserve"> </w:t>
+      </w:r>
+      <w:r>
+        <w:rPr>
+          <w:rFonts w:ascii="Arial" w:hAnsi="Arial" w:cs="Arial"/>
+          <w:color w:val="1C1D1E"/>
+          <w:sz w:val="22"/>
+          <w:szCs w:val="22"/>
+          <w:shd w:val="clear" w:color="auto" w:fill="FFFFFF"/>
+        </w:rPr>
+        <w:t>and 5A</w:t>
+      </w:r>
+      <w:r>
+        <w:rPr>
+          <w:rFonts w:ascii="Arial" w:hAnsi="Arial" w:cs="Arial"/>
+          <w:color w:val="1C1D1E"/>
+          <w:sz w:val="22"/>
+          <w:szCs w:val="22"/>
+          <w:shd w:val="clear" w:color="auto" w:fill="FFFFFF"/>
+        </w:rPr>
+        <w:t xml:space="preserve"> </w:t>
+      </w:r>
+      <w:r>
+        <w:rPr>
+          <w:rFonts w:ascii="Arial" w:hAnsi="Arial" w:cs="Arial"/>
+          <w:color w:val="1C1D1E"/>
+          <w:sz w:val="22"/>
+          <w:szCs w:val="22"/>
+          <w:shd w:val="clear" w:color="auto" w:fill="FFFFFF"/>
+        </w:rPr>
+        <w:t>(</w:t>
+      </w:r>
+      <w:r>
+        <w:rPr>
+          <w:rFonts w:ascii="Arial" w:hAnsi="Arial" w:cs="Arial"/>
+          <w:i/>
+          <w:iCs/>
+          <w:color w:val="1C1D1E"/>
+          <w:sz w:val="22"/>
+          <w:szCs w:val="22"/>
+          <w:shd w:val="clear" w:color="auto" w:fill="FFFFFF"/>
+        </w:rPr>
+        <w:t>z</w:t>
+      </w:r>
+      <w:r>
+        <w:rPr>
+          <w:rFonts w:ascii="Arial" w:hAnsi="Arial" w:cs="Arial"/>
+          <w:i/>
+          <w:iCs/>
+          <w:color w:val="1C1D1E"/>
+          <w:sz w:val="22"/>
+          <w:szCs w:val="22"/>
+          <w:shd w:val="clear" w:color="auto" w:fill="FFFFFF"/>
+          <w:vertAlign w:val="subscript"/>
+        </w:rPr>
+        <w:t>1,</w:t>
+      </w:r>
+      <w:proofErr w:type="gramStart"/>
+      <w:r>
+        <w:rPr>
+          <w:rFonts w:ascii="Arial" w:hAnsi="Arial" w:cs="Arial"/>
+          <w:i/>
+          <w:iCs/>
+          <w:color w:val="1C1D1E"/>
+          <w:sz w:val="22"/>
+          <w:szCs w:val="22"/>
+          <w:shd w:val="clear" w:color="auto" w:fill="FFFFFF"/>
+          <w:vertAlign w:val="subscript"/>
+        </w:rPr>
+        <w:t xml:space="preserve">16 </w:t>
+      </w:r>
+      <w:r>
+        <w:rPr>
+          <w:rFonts w:ascii="Arial" w:hAnsi="Arial" w:cs="Arial"/>
+          <w:color w:val="1C1D1E"/>
+          <w:sz w:val="22"/>
+          <w:szCs w:val="22"/>
+          <w:shd w:val="clear" w:color="auto" w:fill="FFFFFF"/>
+        </w:rPr>
+        <w:t xml:space="preserve"> =</w:t>
+      </w:r>
+      <w:proofErr w:type="gramEnd"/>
+      <w:r>
+        <w:rPr>
+          <w:rFonts w:ascii="Arial" w:hAnsi="Arial" w:cs="Arial"/>
+          <w:color w:val="1C1D1E"/>
+          <w:sz w:val="22"/>
+          <w:szCs w:val="22"/>
+          <w:shd w:val="clear" w:color="auto" w:fill="FFFFFF"/>
+        </w:rPr>
+        <w:t xml:space="preserve"> </w:t>
+      </w:r>
+      <w:r>
+        <w:rPr>
+          <w:rFonts w:ascii="Arial" w:hAnsi="Arial" w:cs="Arial"/>
+          <w:color w:val="1C1D1E"/>
+          <w:sz w:val="22"/>
+          <w:szCs w:val="22"/>
+          <w:shd w:val="clear" w:color="auto" w:fill="FFFFFF"/>
+        </w:rPr>
+        <w:t>0.79</w:t>
+      </w:r>
+      <w:r>
+        <w:rPr>
+          <w:rFonts w:ascii="Arial" w:hAnsi="Arial" w:cs="Arial"/>
+          <w:color w:val="1C1D1E"/>
+          <w:sz w:val="22"/>
+          <w:szCs w:val="22"/>
+          <w:shd w:val="clear" w:color="auto" w:fill="FFFFFF"/>
+        </w:rPr>
+        <w:t xml:space="preserve">, </w:t>
+      </w:r>
+      <w:r>
+        <w:rPr>
+          <w:rFonts w:ascii="Arial" w:hAnsi="Arial" w:cs="Arial"/>
+          <w:i/>
+          <w:iCs/>
+          <w:color w:val="1C1D1E"/>
+          <w:sz w:val="22"/>
+          <w:szCs w:val="22"/>
+          <w:shd w:val="clear" w:color="auto" w:fill="FFFFFF"/>
+        </w:rPr>
+        <w:t>P</w:t>
+      </w:r>
+      <w:r>
+        <w:rPr>
+          <w:rFonts w:ascii="Arial" w:hAnsi="Arial" w:cs="Arial"/>
+          <w:color w:val="1C1D1E"/>
+          <w:sz w:val="22"/>
+          <w:szCs w:val="22"/>
+          <w:shd w:val="clear" w:color="auto" w:fill="FFFFFF"/>
+        </w:rPr>
+        <w:t xml:space="preserve"> = 0.</w:t>
+      </w:r>
+      <w:r>
+        <w:rPr>
+          <w:rFonts w:ascii="Arial" w:hAnsi="Arial" w:cs="Arial"/>
+          <w:color w:val="1C1D1E"/>
+          <w:sz w:val="22"/>
+          <w:szCs w:val="22"/>
+          <w:shd w:val="clear" w:color="auto" w:fill="FFFFFF"/>
+        </w:rPr>
+        <w:t>430</w:t>
+      </w:r>
+      <w:r>
+        <w:rPr>
+          <w:rFonts w:ascii="Arial" w:hAnsi="Arial" w:cs="Arial"/>
+          <w:color w:val="1C1D1E"/>
+          <w:sz w:val="22"/>
+          <w:szCs w:val="22"/>
+          <w:shd w:val="clear" w:color="auto" w:fill="FFFFFF"/>
+        </w:rPr>
+        <w:t>)</w:t>
+      </w:r>
+      <w:r>
+        <w:rPr>
+          <w:rFonts w:ascii="Arial" w:hAnsi="Arial" w:cs="Arial"/>
+          <w:color w:val="1C1D1E"/>
+          <w:sz w:val="22"/>
+          <w:szCs w:val="22"/>
+          <w:shd w:val="clear" w:color="auto" w:fill="FFFFFF"/>
+        </w:rPr>
+        <w:t xml:space="preserve"> did not. </w:t>
+      </w:r>
+    </w:p>
+    <w:p>
+      <w:pPr>
+        <w:spacing w:line="480" w:lineRule="auto"/>
+        <w:ind w:firstLine="720"/>
+        <w:rPr>
+          <w:rFonts w:ascii="Arial" w:hAnsi="Arial" w:cs="Arial"/>
+          <w:color w:val="1C1D1E"/>
+          <w:sz w:val="22"/>
+          <w:szCs w:val="22"/>
+          <w:shd w:val="clear" w:color="auto" w:fill="FFFFFF"/>
+        </w:rPr>
+      </w:pPr>
+      <w:r>
+        <w:rPr>
+          <w:rFonts w:ascii="Arial" w:hAnsi="Arial" w:cs="Arial"/>
+          <w:color w:val="1C1D1E"/>
+          <w:sz w:val="22"/>
+          <w:szCs w:val="22"/>
+          <w:shd w:val="clear" w:color="auto" w:fill="FFFFFF"/>
+        </w:rPr>
+        <w:t>(v)</w:t>
+      </w:r>
+      <w:r>
+        <w:rPr>
+          <w:rFonts w:ascii="Arial" w:hAnsi="Arial" w:cs="Arial"/>
+          <w:color w:val="1C1D1E"/>
+          <w:sz w:val="22"/>
+          <w:szCs w:val="22"/>
+          <w:shd w:val="clear" w:color="auto" w:fill="FFFFFF"/>
+        </w:rPr>
+        <w:t xml:space="preserve"> Since total silk mass increased with age, we used the proportion of silk mass between chamber parts to test whether spiders differentially apportioned silk between chamber parts. Site </w:t>
+      </w:r>
+      <w:proofErr w:type="spellStart"/>
+      <w:r>
+        <w:rPr>
+          <w:rFonts w:ascii="Arial" w:hAnsi="Arial" w:cs="Arial"/>
+          <w:color w:val="1C1D1E"/>
+          <w:sz w:val="22"/>
+          <w:szCs w:val="22"/>
+          <w:shd w:val="clear" w:color="auto" w:fill="FFFFFF"/>
+        </w:rPr>
+        <w:t>Leq</w:t>
+      </w:r>
+      <w:proofErr w:type="spellEnd"/>
+      <w:r>
+        <w:rPr>
+          <w:rFonts w:ascii="Arial" w:hAnsi="Arial" w:cs="Arial"/>
+          <w:color w:val="1C1D1E"/>
+          <w:sz w:val="22"/>
+          <w:szCs w:val="22"/>
+          <w:shd w:val="clear" w:color="auto" w:fill="FFFFFF"/>
+        </w:rPr>
+        <w:t>, age, and the interaction between chamber part and age did not significantly predict the proportion of silk (</w:t>
+      </w:r>
+      <w:r>
+        <w:rPr>
+          <w:rFonts w:ascii="Arial" w:hAnsi="Arial" w:cs="Arial"/>
+          <w:b/>
+          <w:bCs/>
+          <w:color w:val="1C1D1E"/>
+          <w:sz w:val="22"/>
+          <w:szCs w:val="22"/>
+          <w:shd w:val="clear" w:color="auto" w:fill="FFFFFF"/>
+        </w:rPr>
+        <w:t>Table 2</w:t>
+      </w:r>
+      <w:r>
+        <w:rPr>
+          <w:rFonts w:ascii="Arial" w:hAnsi="Arial" w:cs="Arial"/>
+          <w:color w:val="1C1D1E"/>
+          <w:sz w:val="22"/>
+          <w:szCs w:val="22"/>
+          <w:shd w:val="clear" w:color="auto" w:fill="FFFFFF"/>
+        </w:rPr>
+        <w:t>). There was a significant effect of the chamber part on the proportion of silk (</w:t>
+      </w:r>
+      <w:r>
+        <w:rPr>
+          <w:rFonts w:ascii="Arial" w:hAnsi="Arial" w:cs="Arial"/>
+          <w:b/>
+          <w:bCs/>
+          <w:color w:val="1C1D1E"/>
+          <w:sz w:val="22"/>
+          <w:szCs w:val="22"/>
+          <w:shd w:val="clear" w:color="auto" w:fill="FFFFFF"/>
+        </w:rPr>
+        <w:t>Table 2</w:t>
+      </w:r>
+      <w:r>
+        <w:rPr>
+          <w:rFonts w:ascii="Arial" w:hAnsi="Arial" w:cs="Arial"/>
+          <w:color w:val="1C1D1E"/>
+          <w:sz w:val="22"/>
+          <w:szCs w:val="22"/>
+          <w:shd w:val="clear" w:color="auto" w:fill="FFFFFF"/>
+        </w:rPr>
+        <w:t>) where spiders invested more silk in the larger containers than in the tunnel (following a Tukey post hoc</w:t>
+      </w:r>
+      <w:r>
+        <w:rPr>
+          <w:rFonts w:ascii="Arial" w:hAnsi="Arial" w:cs="Arial"/>
+          <w:color w:val="1C1D1E"/>
+          <w:sz w:val="22"/>
+          <w:szCs w:val="22"/>
+          <w:shd w:val="clear" w:color="auto" w:fill="FFFFFF"/>
+        </w:rPr>
+        <w:t xml:space="preserve"> using the </w:t>
+      </w:r>
+      <w:proofErr w:type="spellStart"/>
+      <w:r>
+        <w:rPr>
+          <w:rFonts w:ascii="Arial" w:hAnsi="Arial" w:cs="Arial"/>
+          <w:color w:val="1C1D1E"/>
+          <w:sz w:val="22"/>
+          <w:szCs w:val="22"/>
+          <w:shd w:val="clear" w:color="auto" w:fill="FFFFFF"/>
+        </w:rPr>
+        <w:t>emmeans</w:t>
+      </w:r>
+      <w:proofErr w:type="spellEnd"/>
+      <w:r>
+        <w:rPr>
+          <w:rFonts w:ascii="Arial" w:hAnsi="Arial" w:cs="Arial"/>
+          <w:color w:val="1C1D1E"/>
+          <w:sz w:val="22"/>
+          <w:szCs w:val="22"/>
+          <w:shd w:val="clear" w:color="auto" w:fill="FFFFFF"/>
+        </w:rPr>
+        <w:t xml:space="preserve"> function</w:t>
+      </w:r>
+      <w:r>
+        <w:rPr>
+          <w:rFonts w:ascii="Arial" w:hAnsi="Arial" w:cs="Arial"/>
+          <w:color w:val="1C1D1E"/>
+          <w:sz w:val="22"/>
+          <w:szCs w:val="22"/>
+          <w:shd w:val="clear" w:color="auto" w:fill="FFFFFF"/>
+        </w:rPr>
+        <w:t xml:space="preserve">). </w:t>
+      </w:r>
+      <w:r>
+        <w:rPr>
+          <w:rFonts w:ascii="Arial" w:hAnsi="Arial" w:cs="Arial"/>
+          <w:color w:val="1C1D1E"/>
+          <w:sz w:val="22"/>
+          <w:szCs w:val="22"/>
+          <w:shd w:val="clear" w:color="auto" w:fill="FFFFFF"/>
+        </w:rPr>
+        <w:t xml:space="preserve">We also found a significant interaction between chamber part and </w:t>
+      </w:r>
+      <w:proofErr w:type="spellStart"/>
+      <w:r>
+        <w:rPr>
+          <w:rFonts w:ascii="Arial" w:hAnsi="Arial" w:cs="Arial"/>
+          <w:color w:val="1C1D1E"/>
+          <w:sz w:val="22"/>
+          <w:szCs w:val="22"/>
+          <w:shd w:val="clear" w:color="auto" w:fill="FFFFFF"/>
+        </w:rPr>
+        <w:t>Leq</w:t>
+      </w:r>
+      <w:proofErr w:type="spellEnd"/>
+      <w:r>
+        <w:rPr>
+          <w:rFonts w:ascii="Arial" w:hAnsi="Arial" w:cs="Arial"/>
+          <w:color w:val="1C1D1E"/>
+          <w:sz w:val="22"/>
+          <w:szCs w:val="22"/>
+          <w:shd w:val="clear" w:color="auto" w:fill="FFFFFF"/>
+        </w:rPr>
+        <w:t xml:space="preserve"> (</w:t>
+      </w:r>
+      <w:r>
+        <w:rPr>
+          <w:rFonts w:ascii="Arial" w:hAnsi="Arial" w:cs="Arial"/>
+          <w:b/>
+          <w:bCs/>
+          <w:color w:val="1C1D1E"/>
+          <w:sz w:val="22"/>
+          <w:szCs w:val="22"/>
+          <w:shd w:val="clear" w:color="auto" w:fill="FFFFFF"/>
+        </w:rPr>
+        <w:t>Table 2</w:t>
+      </w:r>
+      <w:r>
+        <w:rPr>
+          <w:rFonts w:ascii="Arial" w:hAnsi="Arial" w:cs="Arial"/>
+          <w:color w:val="1C1D1E"/>
+          <w:sz w:val="22"/>
+          <w:szCs w:val="22"/>
+          <w:shd w:val="clear" w:color="auto" w:fill="FFFFFF"/>
+        </w:rPr>
+        <w:t xml:space="preserve">). </w:t>
+      </w:r>
+      <w:r>
+        <w:rPr>
+          <w:rFonts w:ascii="Arial" w:hAnsi="Arial" w:cs="Arial"/>
+          <w:color w:val="1C1D1E"/>
+          <w:sz w:val="22"/>
+          <w:szCs w:val="22"/>
+          <w:shd w:val="clear" w:color="auto" w:fill="FFFFFF"/>
+        </w:rPr>
+        <w:t xml:space="preserve">Exploring this interaction post hoc </w:t>
+      </w:r>
+      <w:r>
+        <w:rPr>
+          <w:rFonts w:ascii="Arial" w:hAnsi="Arial" w:cs="Arial"/>
+          <w:color w:val="1C1D1E"/>
+          <w:sz w:val="22"/>
+          <w:szCs w:val="22"/>
+          <w:shd w:val="clear" w:color="auto" w:fill="FFFFFF"/>
+        </w:rPr>
+        <w:t xml:space="preserve">(using the </w:t>
+      </w:r>
+      <w:proofErr w:type="spellStart"/>
+      <w:r>
+        <w:rPr>
+          <w:rFonts w:ascii="Arial" w:hAnsi="Arial" w:cs="Arial"/>
+          <w:color w:val="1C1D1E"/>
+          <w:sz w:val="22"/>
+          <w:szCs w:val="22"/>
+          <w:shd w:val="clear" w:color="auto" w:fill="FFFFFF"/>
+        </w:rPr>
+        <w:t>lstrends</w:t>
+      </w:r>
+      <w:proofErr w:type="spellEnd"/>
+      <w:r>
+        <w:rPr>
+          <w:rFonts w:ascii="Arial" w:hAnsi="Arial" w:cs="Arial"/>
+          <w:color w:val="1C1D1E"/>
+          <w:sz w:val="22"/>
+          <w:szCs w:val="22"/>
+          <w:shd w:val="clear" w:color="auto" w:fill="FFFFFF"/>
+        </w:rPr>
+        <w:t xml:space="preserve"> function) </w:t>
+      </w:r>
+      <w:r>
+        <w:rPr>
+          <w:rFonts w:ascii="Arial" w:hAnsi="Arial" w:cs="Arial"/>
+          <w:color w:val="1C1D1E"/>
+          <w:sz w:val="22"/>
+          <w:szCs w:val="22"/>
+          <w:shd w:val="clear" w:color="auto" w:fill="FFFFFF"/>
+        </w:rPr>
+        <w:t>revealed significant interactions between the loud-quiet parts</w:t>
+      </w:r>
+      <w:r>
+        <w:rPr>
+          <w:rFonts w:ascii="Arial" w:hAnsi="Arial" w:cs="Arial"/>
+          <w:color w:val="1C1D1E"/>
+          <w:sz w:val="22"/>
+          <w:szCs w:val="22"/>
+          <w:shd w:val="clear" w:color="auto" w:fill="FFFFFF"/>
+        </w:rPr>
+        <w:t xml:space="preserve"> (</w:t>
+      </w:r>
+      <w:r>
+        <w:rPr>
+          <w:rFonts w:ascii="Arial" w:hAnsi="Arial" w:cs="Arial"/>
+          <w:i/>
+          <w:iCs/>
+          <w:color w:val="1C1D1E"/>
+          <w:sz w:val="22"/>
+          <w:szCs w:val="22"/>
+          <w:shd w:val="clear" w:color="auto" w:fill="FFFFFF"/>
+        </w:rPr>
+        <w:t>t</w:t>
+      </w:r>
+      <w:r>
+        <w:rPr>
+          <w:rFonts w:ascii="Arial" w:hAnsi="Arial" w:cs="Arial"/>
+          <w:i/>
+          <w:iCs/>
+          <w:color w:val="1C1D1E"/>
+          <w:sz w:val="22"/>
+          <w:szCs w:val="22"/>
+          <w:shd w:val="clear" w:color="auto" w:fill="FFFFFF"/>
+          <w:vertAlign w:val="subscript"/>
+        </w:rPr>
+        <w:t>195</w:t>
+      </w:r>
+      <w:r>
+        <w:rPr>
+          <w:rFonts w:ascii="Arial" w:hAnsi="Arial" w:cs="Arial"/>
+          <w:color w:val="1C1D1E"/>
+          <w:sz w:val="22"/>
+          <w:szCs w:val="22"/>
+          <w:shd w:val="clear" w:color="auto" w:fill="FFFFFF"/>
+        </w:rPr>
+        <w:t xml:space="preserve"> = 3.973, </w:t>
+      </w:r>
+      <w:r>
+        <w:rPr>
+          <w:rFonts w:ascii="Arial" w:hAnsi="Arial" w:cs="Arial"/>
+          <w:i/>
+          <w:iCs/>
+          <w:color w:val="1C1D1E"/>
+          <w:sz w:val="22"/>
+          <w:szCs w:val="22"/>
+          <w:shd w:val="clear" w:color="auto" w:fill="FFFFFF"/>
+        </w:rPr>
+        <w:t>P</w:t>
+      </w:r>
+      <w:r>
+        <w:rPr>
+          <w:rFonts w:ascii="Arial" w:hAnsi="Arial" w:cs="Arial"/>
+          <w:color w:val="1C1D1E"/>
+          <w:sz w:val="22"/>
+          <w:szCs w:val="22"/>
+          <w:shd w:val="clear" w:color="auto" w:fill="FFFFFF"/>
+        </w:rPr>
+        <w:t xml:space="preserve"> &lt; 0.001)</w:t>
+      </w:r>
+      <w:r>
+        <w:rPr>
+          <w:rFonts w:ascii="Arial" w:hAnsi="Arial" w:cs="Arial"/>
+          <w:color w:val="1C1D1E"/>
+          <w:sz w:val="22"/>
+          <w:szCs w:val="22"/>
+          <w:shd w:val="clear" w:color="auto" w:fill="FFFFFF"/>
+        </w:rPr>
+        <w:t xml:space="preserve"> and quiet-tunnel </w:t>
+      </w:r>
+      <w:r>
+        <w:rPr>
+          <w:rFonts w:ascii="Arial" w:hAnsi="Arial" w:cs="Arial"/>
+          <w:color w:val="1C1D1E"/>
+          <w:sz w:val="22"/>
+          <w:szCs w:val="22"/>
+          <w:shd w:val="clear" w:color="auto" w:fill="FFFFFF"/>
+        </w:rPr>
+        <w:t>(</w:t>
+      </w:r>
+      <w:r>
+        <w:rPr>
+          <w:rFonts w:ascii="Arial" w:hAnsi="Arial" w:cs="Arial"/>
+          <w:i/>
+          <w:iCs/>
+          <w:color w:val="1C1D1E"/>
+          <w:sz w:val="22"/>
+          <w:szCs w:val="22"/>
+          <w:shd w:val="clear" w:color="auto" w:fill="FFFFFF"/>
+        </w:rPr>
+        <w:t>t</w:t>
+      </w:r>
+      <w:r>
+        <w:rPr>
+          <w:rFonts w:ascii="Arial" w:hAnsi="Arial" w:cs="Arial"/>
+          <w:i/>
+          <w:iCs/>
+          <w:color w:val="1C1D1E"/>
+          <w:sz w:val="22"/>
+          <w:szCs w:val="22"/>
+          <w:shd w:val="clear" w:color="auto" w:fill="FFFFFF"/>
+          <w:vertAlign w:val="subscript"/>
+        </w:rPr>
+        <w:t>195</w:t>
+      </w:r>
+      <w:r>
+        <w:rPr>
+          <w:rFonts w:ascii="Arial" w:hAnsi="Arial" w:cs="Arial"/>
+          <w:color w:val="1C1D1E"/>
+          <w:sz w:val="22"/>
+          <w:szCs w:val="22"/>
+          <w:shd w:val="clear" w:color="auto" w:fill="FFFFFF"/>
+        </w:rPr>
+        <w:t xml:space="preserve"> = </w:t>
+      </w:r>
+      <w:r>
+        <w:rPr>
+          <w:rFonts w:ascii="Arial" w:hAnsi="Arial" w:cs="Arial"/>
+          <w:color w:val="1C1D1E"/>
+          <w:sz w:val="22"/>
+          <w:szCs w:val="22"/>
+          <w:shd w:val="clear" w:color="auto" w:fill="FFFFFF"/>
+        </w:rPr>
+        <w:t>-3.011</w:t>
+      </w:r>
+      <w:r>
+        <w:rPr>
+          <w:rFonts w:ascii="Arial" w:hAnsi="Arial" w:cs="Arial"/>
+          <w:color w:val="1C1D1E"/>
+          <w:sz w:val="22"/>
+          <w:szCs w:val="22"/>
+          <w:shd w:val="clear" w:color="auto" w:fill="FFFFFF"/>
+        </w:rPr>
+        <w:t xml:space="preserve">, </w:t>
+      </w:r>
+      <w:r>
+        <w:rPr>
+          <w:rFonts w:ascii="Arial" w:hAnsi="Arial" w:cs="Arial"/>
+          <w:i/>
+          <w:iCs/>
+          <w:color w:val="1C1D1E"/>
+          <w:sz w:val="22"/>
+          <w:szCs w:val="22"/>
+          <w:shd w:val="clear" w:color="auto" w:fill="FFFFFF"/>
+        </w:rPr>
+        <w:t>P</w:t>
+      </w:r>
+      <w:r>
+        <w:rPr>
+          <w:rFonts w:ascii="Arial" w:hAnsi="Arial" w:cs="Arial"/>
+          <w:color w:val="1C1D1E"/>
+          <w:sz w:val="22"/>
+          <w:szCs w:val="22"/>
+          <w:shd w:val="clear" w:color="auto" w:fill="FFFFFF"/>
+        </w:rPr>
+        <w:t xml:space="preserve"> </w:t>
+      </w:r>
+      <w:r>
+        <w:rPr>
+          <w:rFonts w:ascii="Arial" w:hAnsi="Arial" w:cs="Arial"/>
+          <w:color w:val="1C1D1E"/>
+          <w:sz w:val="22"/>
+          <w:szCs w:val="22"/>
+          <w:shd w:val="clear" w:color="auto" w:fill="FFFFFF"/>
+        </w:rPr>
+        <w:t>=</w:t>
+      </w:r>
+      <w:r>
+        <w:rPr>
+          <w:rFonts w:ascii="Arial" w:hAnsi="Arial" w:cs="Arial"/>
+          <w:color w:val="1C1D1E"/>
+          <w:sz w:val="22"/>
+          <w:szCs w:val="22"/>
+          <w:shd w:val="clear" w:color="auto" w:fill="FFFFFF"/>
+        </w:rPr>
+        <w:t xml:space="preserve"> 0.00</w:t>
+      </w:r>
+      <w:r>
+        <w:rPr>
+          <w:rFonts w:ascii="Arial" w:hAnsi="Arial" w:cs="Arial"/>
+          <w:color w:val="1C1D1E"/>
+          <w:sz w:val="22"/>
+          <w:szCs w:val="22"/>
+          <w:shd w:val="clear" w:color="auto" w:fill="FFFFFF"/>
+        </w:rPr>
+        <w:t>8</w:t>
+      </w:r>
+      <w:r>
+        <w:rPr>
+          <w:rFonts w:ascii="Arial" w:hAnsi="Arial" w:cs="Arial"/>
+          <w:color w:val="1C1D1E"/>
+          <w:sz w:val="22"/>
+          <w:szCs w:val="22"/>
+          <w:shd w:val="clear" w:color="auto" w:fill="FFFFFF"/>
+        </w:rPr>
+        <w:t>)</w:t>
+      </w:r>
+      <w:r>
+        <w:rPr>
+          <w:rFonts w:ascii="Arial" w:hAnsi="Arial" w:cs="Arial"/>
+          <w:color w:val="1C1D1E"/>
+          <w:sz w:val="22"/>
+          <w:szCs w:val="22"/>
+          <w:shd w:val="clear" w:color="auto" w:fill="FFFFFF"/>
+        </w:rPr>
+        <w:t xml:space="preserve"> but not loud-tunnel </w:t>
+      </w:r>
+      <w:r>
+        <w:rPr>
+          <w:rFonts w:ascii="Arial" w:hAnsi="Arial" w:cs="Arial"/>
+          <w:color w:val="1C1D1E"/>
+          <w:sz w:val="22"/>
+          <w:szCs w:val="22"/>
+          <w:shd w:val="clear" w:color="auto" w:fill="FFFFFF"/>
+        </w:rPr>
+        <w:t>(</w:t>
+      </w:r>
+      <w:r>
+        <w:rPr>
+          <w:rFonts w:ascii="Arial" w:hAnsi="Arial" w:cs="Arial"/>
+          <w:i/>
+          <w:iCs/>
+          <w:color w:val="1C1D1E"/>
+          <w:sz w:val="22"/>
+          <w:szCs w:val="22"/>
+          <w:shd w:val="clear" w:color="auto" w:fill="FFFFFF"/>
+        </w:rPr>
+        <w:t>t</w:t>
+      </w:r>
+      <w:r>
+        <w:rPr>
+          <w:rFonts w:ascii="Arial" w:hAnsi="Arial" w:cs="Arial"/>
+          <w:i/>
+          <w:iCs/>
+          <w:color w:val="1C1D1E"/>
+          <w:sz w:val="22"/>
+          <w:szCs w:val="22"/>
+          <w:shd w:val="clear" w:color="auto" w:fill="FFFFFF"/>
+          <w:vertAlign w:val="subscript"/>
+        </w:rPr>
+        <w:t>195</w:t>
+      </w:r>
+      <w:r>
+        <w:rPr>
+          <w:rFonts w:ascii="Arial" w:hAnsi="Arial" w:cs="Arial"/>
+          <w:color w:val="1C1D1E"/>
+          <w:sz w:val="22"/>
+          <w:szCs w:val="22"/>
+          <w:shd w:val="clear" w:color="auto" w:fill="FFFFFF"/>
+        </w:rPr>
+        <w:t xml:space="preserve"> = </w:t>
+      </w:r>
+      <w:r>
+        <w:rPr>
+          <w:rFonts w:ascii="Arial" w:hAnsi="Arial" w:cs="Arial"/>
+          <w:color w:val="1C1D1E"/>
+          <w:sz w:val="22"/>
+          <w:szCs w:val="22"/>
+          <w:shd w:val="clear" w:color="auto" w:fill="FFFFFF"/>
+        </w:rPr>
+        <w:t>0.636</w:t>
+      </w:r>
+      <w:r>
+        <w:rPr>
+          <w:rFonts w:ascii="Arial" w:hAnsi="Arial" w:cs="Arial"/>
+          <w:color w:val="1C1D1E"/>
+          <w:sz w:val="22"/>
+          <w:szCs w:val="22"/>
+          <w:shd w:val="clear" w:color="auto" w:fill="FFFFFF"/>
+        </w:rPr>
+        <w:t xml:space="preserve">, </w:t>
+      </w:r>
+      <w:r>
+        <w:rPr>
+          <w:rFonts w:ascii="Arial" w:hAnsi="Arial" w:cs="Arial"/>
+          <w:i/>
+          <w:iCs/>
+          <w:color w:val="1C1D1E"/>
+          <w:sz w:val="22"/>
+          <w:szCs w:val="22"/>
+          <w:shd w:val="clear" w:color="auto" w:fill="FFFFFF"/>
+        </w:rPr>
+        <w:t>P</w:t>
+      </w:r>
+      <w:r>
+        <w:rPr>
+          <w:rFonts w:ascii="Arial" w:hAnsi="Arial" w:cs="Arial"/>
+          <w:color w:val="1C1D1E"/>
+          <w:sz w:val="22"/>
+          <w:szCs w:val="22"/>
+          <w:shd w:val="clear" w:color="auto" w:fill="FFFFFF"/>
+        </w:rPr>
+        <w:t xml:space="preserve"> </w:t>
+      </w:r>
+      <w:r>
+        <w:rPr>
+          <w:rFonts w:ascii="Arial" w:hAnsi="Arial" w:cs="Arial"/>
+          <w:color w:val="1C1D1E"/>
+          <w:sz w:val="22"/>
+          <w:szCs w:val="22"/>
+          <w:shd w:val="clear" w:color="auto" w:fill="FFFFFF"/>
+        </w:rPr>
+        <w:t>=</w:t>
+      </w:r>
+      <w:r>
+        <w:rPr>
+          <w:rFonts w:ascii="Arial" w:hAnsi="Arial" w:cs="Arial"/>
+          <w:color w:val="1C1D1E"/>
+          <w:sz w:val="22"/>
+          <w:szCs w:val="22"/>
+          <w:shd w:val="clear" w:color="auto" w:fill="FFFFFF"/>
+        </w:rPr>
+        <w:t xml:space="preserve"> 0.</w:t>
+      </w:r>
+      <w:r>
+        <w:rPr>
+          <w:rFonts w:ascii="Arial" w:hAnsi="Arial" w:cs="Arial"/>
+          <w:color w:val="1C1D1E"/>
+          <w:sz w:val="22"/>
+          <w:szCs w:val="22"/>
+          <w:shd w:val="clear" w:color="auto" w:fill="FFFFFF"/>
+        </w:rPr>
+        <w:t>801</w:t>
+      </w:r>
+      <w:r>
+        <w:rPr>
+          <w:rFonts w:ascii="Arial" w:hAnsi="Arial" w:cs="Arial"/>
+          <w:color w:val="1C1D1E"/>
+          <w:sz w:val="22"/>
+          <w:szCs w:val="22"/>
+          <w:shd w:val="clear" w:color="auto" w:fill="FFFFFF"/>
+        </w:rPr>
+        <w:t xml:space="preserve">) </w:t>
+      </w:r>
+      <w:r>
+        <w:rPr>
+          <w:rFonts w:ascii="Arial" w:hAnsi="Arial" w:cs="Arial"/>
+          <w:color w:val="1C1D1E"/>
+          <w:sz w:val="22"/>
+          <w:szCs w:val="22"/>
+          <w:shd w:val="clear" w:color="auto" w:fill="FFFFFF"/>
+        </w:rPr>
+        <w:t>parts at the 25</w:t>
+      </w:r>
+      <w:r>
+        <w:rPr>
+          <w:rFonts w:ascii="Arial" w:hAnsi="Arial" w:cs="Arial"/>
+          <w:color w:val="1C1D1E"/>
+          <w:sz w:val="22"/>
+          <w:szCs w:val="22"/>
+          <w:shd w:val="clear" w:color="auto" w:fill="FFFFFF"/>
+          <w:vertAlign w:val="superscript"/>
+        </w:rPr>
+        <w:t>th</w:t>
+      </w:r>
+      <w:r>
+        <w:rPr>
+          <w:rFonts w:ascii="Arial" w:hAnsi="Arial" w:cs="Arial"/>
+          <w:color w:val="1C1D1E"/>
+          <w:sz w:val="22"/>
+          <w:szCs w:val="22"/>
+          <w:shd w:val="clear" w:color="auto" w:fill="FFFFFF"/>
+        </w:rPr>
+        <w:t xml:space="preserve"> percentile age. In other words, spiders were using more silk in the tunnel and loud parts and less in the quiet as their site </w:t>
+      </w:r>
+      <w:proofErr w:type="spellStart"/>
+      <w:r>
+        <w:rPr>
+          <w:rFonts w:ascii="Arial" w:hAnsi="Arial" w:cs="Arial"/>
+          <w:color w:val="1C1D1E"/>
+          <w:sz w:val="22"/>
+          <w:szCs w:val="22"/>
+          <w:shd w:val="clear" w:color="auto" w:fill="FFFFFF"/>
+        </w:rPr>
+        <w:t>Leq</w:t>
+      </w:r>
+      <w:proofErr w:type="spellEnd"/>
+      <w:r>
+        <w:rPr>
+          <w:rFonts w:ascii="Arial" w:hAnsi="Arial" w:cs="Arial"/>
+          <w:color w:val="1C1D1E"/>
+          <w:sz w:val="22"/>
+          <w:szCs w:val="22"/>
+          <w:shd w:val="clear" w:color="auto" w:fill="FFFFFF"/>
+        </w:rPr>
+        <w:t xml:space="preserve"> increased (</w:t>
+      </w:r>
+      <w:r>
+        <w:rPr>
+          <w:rFonts w:ascii="Arial" w:hAnsi="Arial" w:cs="Arial"/>
+          <w:b/>
+          <w:bCs/>
+          <w:color w:val="1C1D1E"/>
+          <w:sz w:val="22"/>
+          <w:szCs w:val="22"/>
+          <w:shd w:val="clear" w:color="auto" w:fill="FFFFFF"/>
+        </w:rPr>
+        <w:t>Figure 5C</w:t>
+      </w:r>
+      <w:r>
+        <w:rPr>
+          <w:rFonts w:ascii="Arial" w:hAnsi="Arial" w:cs="Arial"/>
+          <w:color w:val="1C1D1E"/>
+          <w:sz w:val="22"/>
+          <w:szCs w:val="22"/>
+          <w:shd w:val="clear" w:color="auto" w:fill="FFFFFF"/>
+        </w:rPr>
+        <w:t>).</w:t>
+      </w:r>
+      <w:r>
+        <w:rPr>
+          <w:rFonts w:ascii="Arial" w:hAnsi="Arial" w:cs="Arial"/>
+          <w:color w:val="1C1D1E"/>
+          <w:sz w:val="22"/>
+          <w:szCs w:val="22"/>
+          <w:shd w:val="clear" w:color="auto" w:fill="FFFFFF"/>
+        </w:rPr>
+        <w:t xml:space="preserve"> At the median age, there was only a trend for the interaction between quiet and tunnel silk proportions </w:t>
+      </w:r>
+      <w:r>
+        <w:rPr>
+          <w:rFonts w:ascii="Arial" w:hAnsi="Arial" w:cs="Arial"/>
+          <w:color w:val="1C1D1E"/>
+          <w:sz w:val="22"/>
+          <w:szCs w:val="22"/>
+          <w:shd w:val="clear" w:color="auto" w:fill="FFFFFF"/>
+        </w:rPr>
+        <w:t>(</w:t>
+      </w:r>
+      <w:r>
+        <w:rPr>
+          <w:rFonts w:ascii="Arial" w:hAnsi="Arial" w:cs="Arial"/>
+          <w:i/>
+          <w:iCs/>
+          <w:color w:val="1C1D1E"/>
+          <w:sz w:val="22"/>
+          <w:szCs w:val="22"/>
+          <w:shd w:val="clear" w:color="auto" w:fill="FFFFFF"/>
+        </w:rPr>
+        <w:t>t</w:t>
+      </w:r>
+      <w:r>
+        <w:rPr>
+          <w:rFonts w:ascii="Arial" w:hAnsi="Arial" w:cs="Arial"/>
+          <w:i/>
+          <w:iCs/>
+          <w:color w:val="1C1D1E"/>
+          <w:sz w:val="22"/>
+          <w:szCs w:val="22"/>
+          <w:shd w:val="clear" w:color="auto" w:fill="FFFFFF"/>
+          <w:vertAlign w:val="subscript"/>
+        </w:rPr>
+        <w:t>195</w:t>
+      </w:r>
+      <w:r>
+        <w:rPr>
+          <w:rFonts w:ascii="Arial" w:hAnsi="Arial" w:cs="Arial"/>
+          <w:color w:val="1C1D1E"/>
+          <w:sz w:val="22"/>
+          <w:szCs w:val="22"/>
+          <w:shd w:val="clear" w:color="auto" w:fill="FFFFFF"/>
+        </w:rPr>
+        <w:t xml:space="preserve"> =</w:t>
+      </w:r>
+      <w:r>
+        <w:rPr>
+          <w:rFonts w:ascii="Arial" w:hAnsi="Arial" w:cs="Arial"/>
+          <w:color w:val="1C1D1E"/>
+          <w:sz w:val="22"/>
+          <w:szCs w:val="22"/>
+          <w:shd w:val="clear" w:color="auto" w:fill="FFFFFF"/>
+        </w:rPr>
+        <w:t xml:space="preserve"> -2.184</w:t>
+      </w:r>
+      <w:r>
+        <w:rPr>
+          <w:rFonts w:ascii="Arial" w:hAnsi="Arial" w:cs="Arial"/>
+          <w:color w:val="1C1D1E"/>
+          <w:sz w:val="22"/>
+          <w:szCs w:val="22"/>
+          <w:shd w:val="clear" w:color="auto" w:fill="FFFFFF"/>
+        </w:rPr>
+        <w:t xml:space="preserve">, </w:t>
+      </w:r>
+      <w:r>
+        <w:rPr>
+          <w:rFonts w:ascii="Arial" w:hAnsi="Arial" w:cs="Arial"/>
+          <w:i/>
+          <w:iCs/>
+          <w:color w:val="1C1D1E"/>
+          <w:sz w:val="22"/>
+          <w:szCs w:val="22"/>
+          <w:shd w:val="clear" w:color="auto" w:fill="FFFFFF"/>
+        </w:rPr>
+        <w:t>P</w:t>
+      </w:r>
+      <w:r>
+        <w:rPr>
+          <w:rFonts w:ascii="Arial" w:hAnsi="Arial" w:cs="Arial"/>
+          <w:color w:val="1C1D1E"/>
+          <w:sz w:val="22"/>
+          <w:szCs w:val="22"/>
+          <w:shd w:val="clear" w:color="auto" w:fill="FFFFFF"/>
+        </w:rPr>
+        <w:t xml:space="preserve"> </w:t>
+      </w:r>
+      <w:r>
+        <w:rPr>
+          <w:rFonts w:ascii="Arial" w:hAnsi="Arial" w:cs="Arial"/>
+          <w:color w:val="1C1D1E"/>
+          <w:sz w:val="22"/>
+          <w:szCs w:val="22"/>
+          <w:shd w:val="clear" w:color="auto" w:fill="FFFFFF"/>
+        </w:rPr>
+        <w:t>=</w:t>
+      </w:r>
+      <w:r>
+        <w:rPr>
+          <w:rFonts w:ascii="Arial" w:hAnsi="Arial" w:cs="Arial"/>
+          <w:color w:val="1C1D1E"/>
+          <w:sz w:val="22"/>
+          <w:szCs w:val="22"/>
+          <w:shd w:val="clear" w:color="auto" w:fill="FFFFFF"/>
+        </w:rPr>
+        <w:t xml:space="preserve"> 0.0</w:t>
+      </w:r>
+      <w:r>
+        <w:rPr>
+          <w:rFonts w:ascii="Arial" w:hAnsi="Arial" w:cs="Arial"/>
+          <w:color w:val="1C1D1E"/>
+          <w:sz w:val="22"/>
+          <w:szCs w:val="22"/>
+          <w:shd w:val="clear" w:color="auto" w:fill="FFFFFF"/>
+        </w:rPr>
+        <w:t>76</w:t>
+      </w:r>
+      <w:r>
+        <w:rPr>
+          <w:rFonts w:ascii="Arial" w:hAnsi="Arial" w:cs="Arial"/>
+          <w:color w:val="1C1D1E"/>
+          <w:sz w:val="22"/>
+          <w:szCs w:val="22"/>
+          <w:shd w:val="clear" w:color="auto" w:fill="FFFFFF"/>
+        </w:rPr>
+        <w:t>)</w:t>
+      </w:r>
+      <w:r>
+        <w:rPr>
+          <w:rFonts w:ascii="Arial" w:hAnsi="Arial" w:cs="Arial"/>
+          <w:color w:val="1C1D1E"/>
+          <w:sz w:val="22"/>
+          <w:szCs w:val="22"/>
+          <w:shd w:val="clear" w:color="auto" w:fill="FFFFFF"/>
+        </w:rPr>
+        <w:t>. At the 75</w:t>
+      </w:r>
+      <w:r>
+        <w:rPr>
+          <w:rFonts w:ascii="Arial" w:hAnsi="Arial" w:cs="Arial"/>
+          <w:color w:val="1C1D1E"/>
+          <w:sz w:val="22"/>
+          <w:szCs w:val="22"/>
+          <w:shd w:val="clear" w:color="auto" w:fill="FFFFFF"/>
+          <w:vertAlign w:val="superscript"/>
+        </w:rPr>
+        <w:t>th</w:t>
+      </w:r>
+      <w:r>
+        <w:rPr>
+          <w:rFonts w:ascii="Arial" w:hAnsi="Arial" w:cs="Arial"/>
+          <w:color w:val="1C1D1E"/>
+          <w:sz w:val="22"/>
+          <w:szCs w:val="22"/>
+          <w:shd w:val="clear" w:color="auto" w:fill="FFFFFF"/>
+        </w:rPr>
+        <w:t xml:space="preserve"> percentile age, there were no significant interactions between age and </w:t>
+      </w:r>
+      <w:proofErr w:type="spellStart"/>
+      <w:r>
+        <w:rPr>
+          <w:rFonts w:ascii="Arial" w:hAnsi="Arial" w:cs="Arial"/>
+          <w:color w:val="1C1D1E"/>
+          <w:sz w:val="22"/>
+          <w:szCs w:val="22"/>
+          <w:shd w:val="clear" w:color="auto" w:fill="FFFFFF"/>
+        </w:rPr>
+        <w:t>Leq</w:t>
+      </w:r>
+      <w:proofErr w:type="spellEnd"/>
+      <w:r>
+        <w:rPr>
+          <w:rFonts w:ascii="Arial" w:hAnsi="Arial" w:cs="Arial"/>
+          <w:color w:val="1C1D1E"/>
+          <w:sz w:val="22"/>
+          <w:szCs w:val="22"/>
+          <w:shd w:val="clear" w:color="auto" w:fill="FFFFFF"/>
+        </w:rPr>
+        <w:t xml:space="preserve">. </w:t>
+      </w:r>
+      <w:r>
+        <w:rPr>
+          <w:rFonts w:ascii="Arial" w:hAnsi="Arial" w:cs="Arial"/>
+          <w:color w:val="1C1D1E"/>
+          <w:sz w:val="22"/>
+          <w:szCs w:val="22"/>
+          <w:shd w:val="clear" w:color="auto" w:fill="FFFFFF"/>
+        </w:rPr>
+        <w:lastRenderedPageBreak/>
+        <w:t xml:space="preserve">There was also a significant three-way interaction between chamber part, </w:t>
+      </w:r>
+      <w:proofErr w:type="spellStart"/>
+      <w:r>
+        <w:rPr>
+          <w:rFonts w:ascii="Arial" w:hAnsi="Arial" w:cs="Arial"/>
+          <w:color w:val="1C1D1E"/>
+          <w:sz w:val="22"/>
+          <w:szCs w:val="22"/>
+          <w:shd w:val="clear" w:color="auto" w:fill="FFFFFF"/>
+        </w:rPr>
+        <w:t>Leq</w:t>
+      </w:r>
+      <w:proofErr w:type="spellEnd"/>
+      <w:r>
+        <w:rPr>
+          <w:rFonts w:ascii="Arial" w:hAnsi="Arial" w:cs="Arial"/>
+          <w:color w:val="1C1D1E"/>
+          <w:sz w:val="22"/>
+          <w:szCs w:val="22"/>
+          <w:shd w:val="clear" w:color="auto" w:fill="FFFFFF"/>
+        </w:rPr>
+        <w:t>, and age (</w:t>
+      </w:r>
+      <w:r>
+        <w:rPr>
+          <w:rFonts w:ascii="Arial" w:hAnsi="Arial" w:cs="Arial"/>
+          <w:b/>
+          <w:bCs/>
+          <w:color w:val="1C1D1E"/>
+          <w:sz w:val="22"/>
+          <w:szCs w:val="22"/>
+          <w:shd w:val="clear" w:color="auto" w:fill="FFFFFF"/>
+        </w:rPr>
+        <w:t>Table 2, Figure 5C</w:t>
+      </w:r>
+      <w:r>
+        <w:rPr>
+          <w:rFonts w:ascii="Arial" w:hAnsi="Arial" w:cs="Arial"/>
+          <w:color w:val="1C1D1E"/>
+          <w:sz w:val="22"/>
+          <w:szCs w:val="22"/>
+          <w:shd w:val="clear" w:color="auto" w:fill="FFFFFF"/>
+        </w:rPr>
+        <w:t>). When we</w:t>
+      </w:r>
+      <w:r>
+        <w:rPr>
+          <w:rFonts w:ascii="Arial" w:hAnsi="Arial" w:cs="Arial"/>
+          <w:color w:val="1C1D1E"/>
+          <w:sz w:val="22"/>
+          <w:szCs w:val="22"/>
+          <w:shd w:val="clear" w:color="auto" w:fill="FFFFFF"/>
+        </w:rPr>
+        <w:t xml:space="preserve"> compared parts pairwise for interacting age trends</w:t>
+      </w:r>
+      <w:r>
+        <w:rPr>
+          <w:rFonts w:ascii="Arial" w:hAnsi="Arial" w:cs="Arial"/>
+          <w:color w:val="1C1D1E"/>
+          <w:sz w:val="22"/>
+          <w:szCs w:val="22"/>
+          <w:shd w:val="clear" w:color="auto" w:fill="FFFFFF"/>
+        </w:rPr>
+        <w:t xml:space="preserve"> </w:t>
+      </w:r>
+      <w:r>
+        <w:rPr>
+          <w:rFonts w:ascii="Arial" w:hAnsi="Arial" w:cs="Arial"/>
+          <w:color w:val="1C1D1E"/>
+          <w:sz w:val="22"/>
+          <w:szCs w:val="22"/>
+          <w:shd w:val="clear" w:color="auto" w:fill="FFFFFF"/>
+        </w:rPr>
+        <w:t xml:space="preserve">for each site </w:t>
+      </w:r>
+      <w:proofErr w:type="spellStart"/>
+      <w:r>
+        <w:rPr>
+          <w:rFonts w:ascii="Arial" w:hAnsi="Arial" w:cs="Arial"/>
+          <w:color w:val="1C1D1E"/>
+          <w:sz w:val="22"/>
+          <w:szCs w:val="22"/>
+          <w:shd w:val="clear" w:color="auto" w:fill="FFFFFF"/>
+        </w:rPr>
+        <w:t>Leq</w:t>
+      </w:r>
+      <w:proofErr w:type="spellEnd"/>
+      <w:r>
+        <w:rPr>
+          <w:rFonts w:ascii="Arial" w:hAnsi="Arial" w:cs="Arial"/>
+          <w:color w:val="1C1D1E"/>
+          <w:sz w:val="22"/>
+          <w:szCs w:val="22"/>
+          <w:shd w:val="clear" w:color="auto" w:fill="FFFFFF"/>
+        </w:rPr>
+        <w:t xml:space="preserve"> (using the </w:t>
+      </w:r>
+      <w:proofErr w:type="spellStart"/>
+      <w:r>
+        <w:rPr>
+          <w:rFonts w:ascii="Arial" w:hAnsi="Arial" w:cs="Arial"/>
+          <w:color w:val="1C1D1E"/>
+          <w:sz w:val="22"/>
+          <w:szCs w:val="22"/>
+          <w:shd w:val="clear" w:color="auto" w:fill="FFFFFF"/>
+        </w:rPr>
+        <w:t>lstrends</w:t>
+      </w:r>
+      <w:proofErr w:type="spellEnd"/>
+      <w:r>
+        <w:rPr>
+          <w:rFonts w:ascii="Arial" w:hAnsi="Arial" w:cs="Arial"/>
+          <w:color w:val="1C1D1E"/>
+          <w:sz w:val="22"/>
+          <w:szCs w:val="22"/>
+          <w:shd w:val="clear" w:color="auto" w:fill="FFFFFF"/>
+        </w:rPr>
+        <w:t xml:space="preserve"> function), the only significant finding was that spiders from the loud site decreased silk in the loud part and increased in the quiet part as age increased </w:t>
+      </w:r>
+      <w:r>
+        <w:rPr>
+          <w:rFonts w:ascii="Arial" w:hAnsi="Arial" w:cs="Arial"/>
+          <w:color w:val="1C1D1E"/>
+          <w:sz w:val="22"/>
+          <w:szCs w:val="22"/>
+          <w:shd w:val="clear" w:color="auto" w:fill="FFFFFF"/>
+        </w:rPr>
+        <w:t>(</w:t>
+      </w:r>
+      <w:r>
+        <w:rPr>
+          <w:rFonts w:ascii="Arial" w:hAnsi="Arial" w:cs="Arial"/>
+          <w:i/>
+          <w:iCs/>
+          <w:color w:val="1C1D1E"/>
+          <w:sz w:val="22"/>
+          <w:szCs w:val="22"/>
+          <w:shd w:val="clear" w:color="auto" w:fill="FFFFFF"/>
+        </w:rPr>
+        <w:t>t</w:t>
+      </w:r>
+      <w:r>
+        <w:rPr>
+          <w:rFonts w:ascii="Arial" w:hAnsi="Arial" w:cs="Arial"/>
+          <w:i/>
+          <w:iCs/>
+          <w:color w:val="1C1D1E"/>
+          <w:sz w:val="22"/>
+          <w:szCs w:val="22"/>
+          <w:shd w:val="clear" w:color="auto" w:fill="FFFFFF"/>
+          <w:vertAlign w:val="subscript"/>
+        </w:rPr>
+        <w:t>195</w:t>
+      </w:r>
+      <w:r>
+        <w:rPr>
+          <w:rFonts w:ascii="Arial" w:hAnsi="Arial" w:cs="Arial"/>
+          <w:color w:val="1C1D1E"/>
+          <w:sz w:val="22"/>
+          <w:szCs w:val="22"/>
+          <w:shd w:val="clear" w:color="auto" w:fill="FFFFFF"/>
+        </w:rPr>
+        <w:t xml:space="preserve"> = -</w:t>
+      </w:r>
+      <w:r>
+        <w:rPr>
+          <w:rFonts w:ascii="Arial" w:hAnsi="Arial" w:cs="Arial"/>
+          <w:color w:val="1C1D1E"/>
+          <w:sz w:val="22"/>
+          <w:szCs w:val="22"/>
+          <w:shd w:val="clear" w:color="auto" w:fill="FFFFFF"/>
+        </w:rPr>
+        <w:t>3.109</w:t>
+      </w:r>
+      <w:r>
+        <w:rPr>
+          <w:rFonts w:ascii="Arial" w:hAnsi="Arial" w:cs="Arial"/>
+          <w:color w:val="1C1D1E"/>
+          <w:sz w:val="22"/>
+          <w:szCs w:val="22"/>
+          <w:shd w:val="clear" w:color="auto" w:fill="FFFFFF"/>
+        </w:rPr>
+        <w:t xml:space="preserve">, </w:t>
+      </w:r>
+      <w:r>
+        <w:rPr>
+          <w:rFonts w:ascii="Arial" w:hAnsi="Arial" w:cs="Arial"/>
+          <w:i/>
+          <w:iCs/>
+          <w:color w:val="1C1D1E"/>
+          <w:sz w:val="22"/>
+          <w:szCs w:val="22"/>
+          <w:shd w:val="clear" w:color="auto" w:fill="FFFFFF"/>
+        </w:rPr>
+        <w:t>P</w:t>
+      </w:r>
+      <w:r>
+        <w:rPr>
+          <w:rFonts w:ascii="Arial" w:hAnsi="Arial" w:cs="Arial"/>
+          <w:color w:val="1C1D1E"/>
+          <w:sz w:val="22"/>
+          <w:szCs w:val="22"/>
+          <w:shd w:val="clear" w:color="auto" w:fill="FFFFFF"/>
+        </w:rPr>
+        <w:t xml:space="preserve"> = 0.0</w:t>
+      </w:r>
+      <w:r>
+        <w:rPr>
+          <w:rFonts w:ascii="Arial" w:hAnsi="Arial" w:cs="Arial"/>
+          <w:color w:val="1C1D1E"/>
+          <w:sz w:val="22"/>
+          <w:szCs w:val="22"/>
+          <w:shd w:val="clear" w:color="auto" w:fill="FFFFFF"/>
+        </w:rPr>
+        <w:t>06</w:t>
+      </w:r>
+      <w:r>
+        <w:rPr>
+          <w:rFonts w:ascii="Arial" w:hAnsi="Arial" w:cs="Arial"/>
+          <w:color w:val="1C1D1E"/>
+          <w:sz w:val="22"/>
+          <w:szCs w:val="22"/>
+          <w:shd w:val="clear" w:color="auto" w:fill="FFFFFF"/>
+        </w:rPr>
+        <w:t>)</w:t>
+      </w:r>
+      <w:r>
+        <w:rPr>
+          <w:rFonts w:ascii="Arial" w:hAnsi="Arial" w:cs="Arial"/>
+          <w:color w:val="1C1D1E"/>
+          <w:sz w:val="22"/>
+          <w:szCs w:val="22"/>
+          <w:shd w:val="clear" w:color="auto" w:fill="FFFFFF"/>
+        </w:rPr>
+        <w:t>.</w:t>
+      </w:r>
+      <w:r>
+        <w:rPr>
+          <w:rFonts w:ascii="Arial" w:hAnsi="Arial" w:cs="Arial"/>
+          <w:color w:val="1C1D1E"/>
+          <w:sz w:val="22"/>
+          <w:szCs w:val="22"/>
+          <w:shd w:val="clear" w:color="auto" w:fill="FFFFFF"/>
+        </w:rPr>
+        <w:t xml:space="preserve"> We tested for chamber part x age within sites, and spiders from each site had a significantly higher proportion of silk in the loud and quiet parts compared to the tunnel (8B: </w:t>
+      </w:r>
+      <w:r>
+        <w:rPr>
+          <w:rFonts w:ascii="Arial" w:hAnsi="Arial" w:cs="Arial"/>
+          <w:i/>
+          <w:iCs/>
+          <w:color w:val="1C1D1E"/>
+          <w:sz w:val="22"/>
+          <w:szCs w:val="22"/>
+          <w:shd w:val="clear" w:color="auto" w:fill="FFFFFF"/>
+        </w:rPr>
+        <w:t>P</w:t>
+      </w:r>
+      <w:r>
+        <w:rPr>
+          <w:rFonts w:ascii="Arial" w:hAnsi="Arial" w:cs="Arial"/>
+          <w:color w:val="1C1D1E"/>
+          <w:sz w:val="22"/>
+          <w:szCs w:val="22"/>
+          <w:shd w:val="clear" w:color="auto" w:fill="FFFFFF"/>
+        </w:rPr>
+        <w:t xml:space="preserve"> &lt; 0.001, 8A: </w:t>
+      </w:r>
+      <w:r>
+        <w:rPr>
+          <w:rFonts w:ascii="Arial" w:hAnsi="Arial" w:cs="Arial"/>
+          <w:i/>
+          <w:iCs/>
+          <w:color w:val="1C1D1E"/>
+          <w:sz w:val="22"/>
+          <w:szCs w:val="22"/>
+          <w:shd w:val="clear" w:color="auto" w:fill="FFFFFF"/>
+        </w:rPr>
+        <w:t>P</w:t>
+      </w:r>
+      <w:r>
+        <w:rPr>
+          <w:rFonts w:ascii="Arial" w:hAnsi="Arial" w:cs="Arial"/>
+          <w:color w:val="1C1D1E"/>
+          <w:sz w:val="22"/>
+          <w:szCs w:val="22"/>
+          <w:shd w:val="clear" w:color="auto" w:fill="FFFFFF"/>
+        </w:rPr>
+        <w:t xml:space="preserve"> = 0.014, 6C: </w:t>
+      </w:r>
+      <w:r>
+        <w:rPr>
+          <w:rFonts w:ascii="Arial" w:hAnsi="Arial" w:cs="Arial"/>
+          <w:i/>
+          <w:iCs/>
+          <w:color w:val="1C1D1E"/>
+          <w:sz w:val="22"/>
+          <w:szCs w:val="22"/>
+          <w:shd w:val="clear" w:color="auto" w:fill="FFFFFF"/>
+        </w:rPr>
+        <w:t>P</w:t>
+      </w:r>
+      <w:r>
+        <w:rPr>
+          <w:rFonts w:ascii="Arial" w:hAnsi="Arial" w:cs="Arial"/>
+          <w:color w:val="1C1D1E"/>
+          <w:sz w:val="22"/>
+          <w:szCs w:val="22"/>
+          <w:shd w:val="clear" w:color="auto" w:fill="FFFFFF"/>
+        </w:rPr>
+        <w:t xml:space="preserve"> = 0.052, 5A: </w:t>
+      </w:r>
+      <w:r>
+        <w:rPr>
+          <w:rFonts w:ascii="Arial" w:hAnsi="Arial" w:cs="Arial"/>
+          <w:i/>
+          <w:iCs/>
+          <w:color w:val="1C1D1E"/>
+          <w:sz w:val="22"/>
+          <w:szCs w:val="22"/>
+          <w:shd w:val="clear" w:color="auto" w:fill="FFFFFF"/>
+        </w:rPr>
+        <w:t>P</w:t>
+      </w:r>
+      <w:r>
+        <w:rPr>
+          <w:rFonts w:ascii="Arial" w:hAnsi="Arial" w:cs="Arial"/>
+          <w:color w:val="1C1D1E"/>
+          <w:sz w:val="22"/>
+          <w:szCs w:val="22"/>
+          <w:shd w:val="clear" w:color="auto" w:fill="FFFFFF"/>
+        </w:rPr>
+        <w:t xml:space="preserve"> = 0.040). The loudest site also had a higher proportion of silk in the loud than quiet side</w:t>
+      </w:r>
+      <w:commentRangeStart w:id="8"/>
+      <w:r>
+        <w:rPr>
+          <w:rFonts w:ascii="Arial" w:hAnsi="Arial" w:cs="Arial"/>
+          <w:color w:val="1C1D1E"/>
+          <w:sz w:val="22"/>
+          <w:szCs w:val="22"/>
+          <w:shd w:val="clear" w:color="auto" w:fill="FFFFFF"/>
+        </w:rPr>
+        <w:t xml:space="preserve"> (</w:t>
+      </w:r>
+      <w:r>
+        <w:rPr>
+          <w:rFonts w:ascii="Arial" w:hAnsi="Arial" w:cs="Arial"/>
+          <w:i/>
+          <w:iCs/>
+          <w:color w:val="1C1D1E"/>
+          <w:sz w:val="22"/>
+          <w:szCs w:val="22"/>
+          <w:shd w:val="clear" w:color="auto" w:fill="FFFFFF"/>
+        </w:rPr>
+        <w:t>P</w:t>
+      </w:r>
+      <w:r>
+        <w:rPr>
+          <w:rFonts w:ascii="Arial" w:hAnsi="Arial" w:cs="Arial"/>
+          <w:color w:val="1C1D1E"/>
+          <w:sz w:val="22"/>
+          <w:szCs w:val="22"/>
+          <w:shd w:val="clear" w:color="auto" w:fill="FFFFFF"/>
+        </w:rPr>
+        <w:t xml:space="preserve"> = 0.004).</w:t>
+      </w:r>
+      <w:commentRangeEnd w:id="8"/>
+      <w:r>
+        <w:rPr>
+          <w:rStyle w:val="CommentReference"/>
+        </w:rPr>
+        <w:commentReference w:id="8"/>
+      </w:r>
+    </w:p>
+    <w:p>
+      <w:pPr>
+        <w:spacing w:line="480" w:lineRule="auto"/>
+        <w:ind w:firstLine="720"/>
+        <w:rPr>
+          <w:rFonts w:ascii="Arial" w:hAnsi="Arial" w:cs="Arial"/>
+          <w:color w:val="1C1D1E"/>
+          <w:sz w:val="22"/>
+          <w:szCs w:val="22"/>
+          <w:shd w:val="clear" w:color="auto" w:fill="FFFFFF"/>
+        </w:rPr>
+      </w:pPr>
+      <w:r>
+        <w:rPr>
+          <w:rFonts w:ascii="Arial" w:hAnsi="Arial" w:cs="Arial"/>
+          <w:color w:val="1C1D1E"/>
+          <w:sz w:val="22"/>
+          <w:szCs w:val="22"/>
+          <w:shd w:val="clear" w:color="auto" w:fill="FFFFFF"/>
+        </w:rPr>
+        <w:t xml:space="preserve">When we </w:t>
+      </w:r>
+      <w:r>
+        <w:rPr>
+          <w:rFonts w:ascii="Arial" w:hAnsi="Arial" w:cs="Arial"/>
+          <w:color w:val="1C1D1E"/>
+          <w:sz w:val="22"/>
+          <w:szCs w:val="22"/>
+          <w:shd w:val="clear" w:color="auto" w:fill="FFFFFF"/>
+        </w:rPr>
+        <w:t>analyzed the raspberry pi images taken every two minutes during the first night for a subset of spiders, we find that spiders from each site explored both sides of the chamber (</w:t>
+      </w:r>
+      <w:r>
+        <w:rPr>
+          <w:rFonts w:ascii="Arial" w:hAnsi="Arial" w:cs="Arial"/>
+          <w:b/>
+          <w:bCs/>
+          <w:color w:val="1C1D1E"/>
+          <w:sz w:val="22"/>
+          <w:szCs w:val="22"/>
+          <w:shd w:val="clear" w:color="auto" w:fill="FFFFFF"/>
+        </w:rPr>
+        <w:t>Figure S5A</w:t>
+      </w:r>
+      <w:r>
+        <w:rPr>
+          <w:rFonts w:ascii="Arial" w:hAnsi="Arial" w:cs="Arial"/>
+          <w:color w:val="1C1D1E"/>
+          <w:sz w:val="22"/>
+          <w:szCs w:val="22"/>
+          <w:shd w:val="clear" w:color="auto" w:fill="FFFFFF"/>
+        </w:rPr>
+        <w:t>). Further, the side that the spider was most frequently observed on in the nighttime photos was not always the side that the spider was initially observed on during the first daily position observation nor the side that had the higher proportion of dry silk mass (</w:t>
+      </w:r>
+      <w:r>
+        <w:rPr>
+          <w:rFonts w:ascii="Arial" w:hAnsi="Arial" w:cs="Arial"/>
+          <w:b/>
+          <w:bCs/>
+          <w:color w:val="1C1D1E"/>
+          <w:sz w:val="22"/>
+          <w:szCs w:val="22"/>
+          <w:shd w:val="clear" w:color="auto" w:fill="FFFFFF"/>
+        </w:rPr>
+        <w:t>Figure S5B</w:t>
+      </w:r>
+      <w:r>
+        <w:rPr>
+          <w:rFonts w:ascii="Arial" w:hAnsi="Arial" w:cs="Arial"/>
+          <w:color w:val="1C1D1E"/>
+          <w:sz w:val="22"/>
+          <w:szCs w:val="22"/>
+          <w:shd w:val="clear" w:color="auto" w:fill="FFFFFF"/>
+        </w:rPr>
+        <w:t xml:space="preserve">). From the number of photos where the spider was observed changing positions, we anecdotally observed higher activity from urban spiders (sites 8B and 8A) than rural spiders (Site 5A and 6C, </w:t>
+      </w:r>
+      <w:r>
+        <w:rPr>
+          <w:rFonts w:ascii="Arial" w:hAnsi="Arial" w:cs="Arial"/>
+          <w:b/>
+          <w:bCs/>
+          <w:color w:val="1C1D1E"/>
+          <w:sz w:val="22"/>
+          <w:szCs w:val="22"/>
+          <w:shd w:val="clear" w:color="auto" w:fill="FFFFFF"/>
+        </w:rPr>
+        <w:t>Figure S5C</w:t>
+      </w:r>
+      <w:r>
+        <w:rPr>
+          <w:rFonts w:ascii="Arial" w:hAnsi="Arial" w:cs="Arial"/>
+          <w:color w:val="1C1D1E"/>
+          <w:sz w:val="22"/>
+          <w:szCs w:val="22"/>
+          <w:shd w:val="clear" w:color="auto" w:fill="FFFFFF"/>
+        </w:rPr>
+        <w:t xml:space="preserve">). </w:t>
       </w:r>
     </w:p>
     <w:p>
@@ -11973,7 +15117,6 @@
           <w:szCs w:val="22"/>
           <w:shd w:val="clear" w:color="auto" w:fill="FFFFFF"/>
         </w:rPr>
-        <w:lastRenderedPageBreak/>
         <w:t>V</w:t>
       </w:r>
       <w:r>
@@ -12146,6 +15289,7 @@
           <w:szCs w:val="22"/>
           <w:shd w:val="clear" w:color="auto" w:fill="FFFFFF"/>
         </w:rPr>
+        <w:lastRenderedPageBreak/>
         <w:t xml:space="preserve">Manmade substrate carries louder vibrations than plants in urban, not rural </w:t>
       </w:r>
       <w:proofErr w:type="gramStart"/>
@@ -12696,6 +15840,7 @@
           <w:color w:val="000000"/>
           <w:sz w:val="22"/>
         </w:rPr>
+        <w:lastRenderedPageBreak/>
         <w:t xml:space="preserve">Lecocq T, Hicks SP, Van Noten K, et al. (2020) Global quieting of high-frequency seismic noise due to COVID-19 pandemic lockdown measures. </w:t>
       </w:r>
       <w:r>
@@ -13009,6 +16154,23 @@
       </w:r>
     </w:p>
   </w:comment>
+  <w:comment w:id="8" w:author="Brandi Pessman" w:date="2023-07-24T14:49:00Z" w:initials="BP">
+    <w:p>
+      <w:r>
+        <w:rPr>
+          <w:rStyle w:val="CommentReference"/>
+        </w:rPr>
+        <w:annotationRef/>
+      </w:r>
+      <w:r>
+        <w:rPr>
+          <w:sz w:val="20"/>
+          <w:szCs w:val="20"/>
+        </w:rPr>
+        <w:t xml:space="preserve">How should I report within site stats? I haven’t been giving all of the information here, but it would add quite a bit if I did. Should I leave it with sparse info or should I maybe make a supplemental table that I can refer to? </w:t>
+      </w:r>
+    </w:p>
+  </w:comment>
 </w:comments>
 </file>
 
@@ -13022,6 +16184,7 @@
   <w15:commentEx w15:paraId="723B8E2D" w15:done="0"/>
   <w15:commentEx w15:paraId="53F09977" w15:done="0"/>
   <w15:commentEx w15:paraId="3CEA72CE" w15:done="0"/>
+  <w15:commentEx w15:paraId="6849FF25" w15:done="0"/>
 </w15:commentsEx>
 </file>
 
@@ -13035,6 +16198,7 @@
   <w16cex:commentExtensible w16cex:durableId="286615C6" w16cex:dateUtc="2023-07-22T13:45:00Z"/>
   <w16cex:commentExtensible w16cex:durableId="27FA533F" w16cex:dateUtc="2023-05-01T20:03:00Z"/>
   <w16cex:commentExtensible w16cex:durableId="27FA562B" w16cex:dateUtc="2023-05-01T20:15:00Z"/>
+  <w16cex:commentExtensible w16cex:durableId="28690DF9" w16cex:dateUtc="2023-07-24T19:49:00Z"/>
 </w16cex:commentsExtensible>
 </file>
 
@@ -13048,6 +16212,7 @@
   <w16cid:commentId w16cid:paraId="723B8E2D" w16cid:durableId="286615C6"/>
   <w16cid:commentId w16cid:paraId="53F09977" w16cid:durableId="27FA533F"/>
   <w16cid:commentId w16cid:paraId="3CEA72CE" w16cid:durableId="27FA562B"/>
+  <w16cid:commentId w16cid:paraId="6849FF25" w16cid:durableId="28690DF9"/>
 </w16cid:commentsIds>
 </file>
 

</xml_diff>